<commit_message>
Ergänzung accounting/billing activity diagramm
</commit_message>
<xml_diff>
--- a/doc/task06/Dokumentation_Task6_teamgreen.docx
+++ b/doc/task06/Dokumentation_Task6_teamgreen.docx
@@ -85,7 +85,7 @@
           </mc:Choice>
           <mc:Fallback>
             <w:pict>
-              <v:shapetype w14:anchorId="79560B25" id="_x0000_t34" coordsize="21600,21600" o:spt="34" o:oned="t" adj="10800" path="m,l@0,0@0,21600,21600,21600e" filled="f">
+              <v:shapetype w14:anchorId="60BA6D4E" id="_x0000_t34" coordsize="21600,21600" o:spt="34" o:oned="t" adj="10800" path="m,l@0,0@0,21600,21600,21600e" filled="f">
                 <v:stroke joinstyle="miter"/>
                 <v:formulas>
                   <v:f eqn="val #0"/>
@@ -569,7 +569,7 @@
           </mc:Choice>
           <mc:Fallback>
             <w:pict>
-              <v:shape w14:anchorId="39A741AD" id="Gewinkelte Verbindung 11" o:spid="_x0000_s1026" type="#_x0000_t34" style="position:absolute;margin-left:363.3pt;margin-top:112.75pt;width:52.8pt;height:93.6pt;flip:y;z-index:251629568;visibility:visible;mso-wrap-style:square;mso-width-percent:0;mso-height-percent:0;mso-wrap-distance-left:9pt;mso-wrap-distance-top:0;mso-wrap-distance-right:9pt;mso-wrap-distance-bottom:0;mso-position-horizontal:absolute;mso-position-horizontal-relative:text;mso-position-vertical:absolute;mso-position-vertical-relative:text;mso-width-percent:0;mso-height-percent:0;mso-width-relative:margin;mso-height-relative:margin" o:gfxdata="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" adj="2209" strokecolor="black [3213]">
+              <v:shape w14:anchorId="44256C9D" id="Gewinkelte Verbindung 11" o:spid="_x0000_s1026" type="#_x0000_t34" style="position:absolute;margin-left:363.3pt;margin-top:112.75pt;width:52.8pt;height:93.6pt;flip:y;z-index:251629568;visibility:visible;mso-wrap-style:square;mso-width-percent:0;mso-height-percent:0;mso-wrap-distance-left:9pt;mso-wrap-distance-top:0;mso-wrap-distance-right:9pt;mso-wrap-distance-bottom:0;mso-position-horizontal:absolute;mso-position-horizontal-relative:text;mso-position-vertical:absolute;mso-position-vertical-relative:text;mso-width-percent:0;mso-height-percent:0;mso-width-relative:margin;mso-height-relative:margin" o:gfxdata="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" adj="2209" strokecolor="black [3213]">
                 <v:stroke endarrow="open"/>
               </v:shape>
             </w:pict>
@@ -648,7 +648,7 @@
           </mc:Choice>
           <mc:Fallback>
             <w:pict>
-              <v:shapetype w14:anchorId="276F51C0" id="_x0000_t32" coordsize="21600,21600" o:spt="32" o:oned="t" path="m,l21600,21600e" filled="f">
+              <v:shapetype w14:anchorId="21B24B8B" id="_x0000_t32" coordsize="21600,21600" o:spt="32" o:oned="t" path="m,l21600,21600e" filled="f">
                 <v:path arrowok="t" fillok="f" o:connecttype="none"/>
                 <o:lock v:ext="edit" shapetype="t"/>
               </v:shapetype>
@@ -904,7 +904,7 @@
           </mc:Choice>
           <mc:Fallback>
             <w:pict>
-              <v:shape w14:anchorId="16DA59F3" id="Gerade Verbindung mit Pfeil 15" o:spid="_x0000_s1026" type="#_x0000_t32" style="position:absolute;margin-left:180.3pt;margin-top:256.75pt;width:90.6pt;height:0;flip:x;z-index:251632640;visibility:visible;mso-wrap-style:square;mso-width-percent:0;mso-wrap-distance-left:9pt;mso-wrap-distance-top:0;mso-wrap-distance-right:9pt;mso-wrap-distance-bottom:0;mso-position-horizontal:absolute;mso-position-horizontal-relative:text;mso-position-vertical:absolute;mso-position-vertical-relative:text;mso-width-percent:0;mso-width-relative:margin" o:gfxdata="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" strokecolor="black [3213]">
+              <v:shape w14:anchorId="0E9ED827" id="Gerade Verbindung mit Pfeil 15" o:spid="_x0000_s1026" type="#_x0000_t32" style="position:absolute;margin-left:180.3pt;margin-top:256.75pt;width:90.6pt;height:0;flip:x;z-index:251632640;visibility:visible;mso-wrap-style:square;mso-width-percent:0;mso-wrap-distance-left:9pt;mso-wrap-distance-top:0;mso-wrap-distance-right:9pt;mso-wrap-distance-bottom:0;mso-position-horizontal:absolute;mso-position-horizontal-relative:text;mso-position-vertical:absolute;mso-position-vertical-relative:text;mso-width-percent:0;mso-width-relative:margin" o:gfxdata="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" strokecolor="black [3213]">
                 <v:stroke endarrow="open"/>
               </v:shape>
             </w:pict>
@@ -977,7 +977,7 @@
           </mc:Choice>
           <mc:Fallback>
             <w:pict>
-              <v:shape w14:anchorId="3A41994E" id="Gerade Verbindung mit Pfeil 14" o:spid="_x0000_s1026" type="#_x0000_t32" style="position:absolute;margin-left:435.3pt;margin-top:256.75pt;width:96.6pt;height:0;z-index:251631616;visibility:visible;mso-wrap-style:square;mso-wrap-distance-left:9pt;mso-wrap-distance-top:0;mso-wrap-distance-right:9pt;mso-wrap-distance-bottom:0;mso-position-horizontal:absolute;mso-position-horizontal-relative:text;mso-position-vertical:absolute;mso-position-vertical-relative:text" o:gfxdata="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" strokecolor="black [3213]">
+              <v:shape w14:anchorId="66B5D7FD" id="Gerade Verbindung mit Pfeil 14" o:spid="_x0000_s1026" type="#_x0000_t32" style="position:absolute;margin-left:435.3pt;margin-top:256.75pt;width:96.6pt;height:0;z-index:251631616;visibility:visible;mso-wrap-style:square;mso-wrap-distance-left:9pt;mso-wrap-distance-top:0;mso-wrap-distance-right:9pt;mso-wrap-distance-bottom:0;mso-position-horizontal:absolute;mso-position-horizontal-relative:text;mso-position-vertical:absolute;mso-position-vertical-relative:text" o:gfxdata="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" strokecolor="black [3213]">
                 <v:stroke endarrow="open"/>
               </v:shape>
             </w:pict>
@@ -1429,7 +1429,7 @@
           </mc:Choice>
           <mc:Fallback>
             <w:pict>
-              <v:rect w14:anchorId="1DB8C04F" id="Rechteck 12" o:spid="_x0000_s1026" style="position:absolute;margin-left:254.1pt;margin-top:191.35pt;width:201pt;height:135.6pt;z-index:251630592;visibility:visible;mso-wrap-style:square;mso-wrap-distance-left:9pt;mso-wrap-distance-top:0;mso-wrap-distance-right:9pt;mso-wrap-distance-bottom:0;mso-position-horizontal:absolute;mso-position-horizontal-relative:text;mso-position-vertical:absolute;mso-position-vertical-relative:text;v-text-anchor:middle" o:gfxdata="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" filled="f" strokecolor="red" strokeweight="2pt"/>
+              <v:rect w14:anchorId="3111879C" id="Rechteck 12" o:spid="_x0000_s1026" style="position:absolute;margin-left:254.1pt;margin-top:191.35pt;width:201pt;height:135.6pt;z-index:251630592;visibility:visible;mso-wrap-style:square;mso-wrap-distance-left:9pt;mso-wrap-distance-top:0;mso-wrap-distance-right:9pt;mso-wrap-distance-bottom:0;mso-position-horizontal:absolute;mso-position-horizontal-relative:text;mso-position-vertical:absolute;mso-position-vertical-relative:text;v-text-anchor:middle" o:gfxdata="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" filled="f" strokecolor="red" strokeweight="2pt"/>
             </w:pict>
           </mc:Fallback>
         </mc:AlternateContent>
@@ -4081,7 +4081,7 @@
           </mc:Choice>
           <mc:Fallback>
             <w:pict>
-              <v:roundrect w14:anchorId="7C86A849" id="Abgerundetes Rechteck 88" o:spid="_x0000_s1026" style="position:absolute;margin-left:427.2pt;margin-top:177.25pt;width:31.2pt;height:10.8pt;z-index:251641856;visibility:visible;mso-wrap-style:square;mso-wrap-distance-left:9pt;mso-wrap-distance-top:0;mso-wrap-distance-right:9pt;mso-wrap-distance-bottom:0;mso-position-horizontal:absolute;mso-position-horizontal-relative:text;mso-position-vertical:absolute;mso-position-vertical-relative:text;v-text-anchor:middle" arcsize="10923f" o:gfxdata="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" fillcolor="#daeef3 [664]" strokecolor="#daeef3 [664]" strokeweight="2pt"/>
+              <v:roundrect w14:anchorId="1D91A495" id="Abgerundetes Rechteck 88" o:spid="_x0000_s1026" style="position:absolute;margin-left:427.2pt;margin-top:177.25pt;width:31.2pt;height:10.8pt;z-index:251641856;visibility:visible;mso-wrap-style:square;mso-wrap-distance-left:9pt;mso-wrap-distance-top:0;mso-wrap-distance-right:9pt;mso-wrap-distance-bottom:0;mso-position-horizontal:absolute;mso-position-horizontal-relative:text;mso-position-vertical:absolute;mso-position-vertical-relative:text;v-text-anchor:middle" arcsize="10923f" o:gfxdata="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" fillcolor="#daeef3 [664]" strokecolor="#daeef3 [664]" strokeweight="2pt"/>
             </w:pict>
           </mc:Fallback>
         </mc:AlternateContent>
@@ -4164,7 +4164,7 @@
           </mc:Choice>
           <mc:Fallback>
             <w:pict>
-              <v:roundrect w14:anchorId="22B4D035" id="Abgerundetes Rechteck 87" o:spid="_x0000_s1026" style="position:absolute;margin-left:427.2pt;margin-top:157.45pt;width:31.2pt;height:10.8pt;z-index:251640832;visibility:visible;mso-wrap-style:square;mso-wrap-distance-left:9pt;mso-wrap-distance-top:0;mso-wrap-distance-right:9pt;mso-wrap-distance-bottom:0;mso-position-horizontal:absolute;mso-position-horizontal-relative:text;mso-position-vertical:absolute;mso-position-vertical-relative:text;v-text-anchor:middle" arcsize="10923f" o:gfxdata="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" fillcolor="#fde9d9 [665]" strokecolor="#fde9d9 [665]" strokeweight="2pt"/>
+              <v:roundrect w14:anchorId="37D50B9C" id="Abgerundetes Rechteck 87" o:spid="_x0000_s1026" style="position:absolute;margin-left:427.2pt;margin-top:157.45pt;width:31.2pt;height:10.8pt;z-index:251640832;visibility:visible;mso-wrap-style:square;mso-wrap-distance-left:9pt;mso-wrap-distance-top:0;mso-wrap-distance-right:9pt;mso-wrap-distance-bottom:0;mso-position-horizontal:absolute;mso-position-horizontal-relative:text;mso-position-vertical:absolute;mso-position-vertical-relative:text;v-text-anchor:middle" arcsize="10923f" o:gfxdata="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" fillcolor="#fde9d9 [665]" strokecolor="#fde9d9 [665]" strokeweight="2pt"/>
             </w:pict>
           </mc:Fallback>
         </mc:AlternateContent>
@@ -4558,7 +4558,7 @@
           </mc:Choice>
           <mc:Fallback>
             <w:pict>
-              <v:roundrect w14:anchorId="033D9330" id="Abgerundetes Rechteck 63" o:spid="_x0000_s1026" style="position:absolute;margin-left:434.7pt;margin-top:373.05pt;width:31.2pt;height:10.8pt;z-index:251637760;visibility:visible;mso-wrap-style:square;mso-wrap-distance-left:9pt;mso-wrap-distance-top:0;mso-wrap-distance-right:9pt;mso-wrap-distance-bottom:0;mso-position-horizontal:absolute;mso-position-horizontal-relative:text;mso-position-vertical:absolute;mso-position-vertical-relative:text;v-text-anchor:middle" arcsize="10923f" o:gfxdata="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" fillcolor="#daeef3 [664]" strokecolor="#daeef3 [664]" strokeweight="2pt"/>
+              <v:roundrect w14:anchorId="3466E8A3" id="Abgerundetes Rechteck 63" o:spid="_x0000_s1026" style="position:absolute;margin-left:434.7pt;margin-top:373.05pt;width:31.2pt;height:10.8pt;z-index:251637760;visibility:visible;mso-wrap-style:square;mso-wrap-distance-left:9pt;mso-wrap-distance-top:0;mso-wrap-distance-right:9pt;mso-wrap-distance-bottom:0;mso-position-horizontal:absolute;mso-position-horizontal-relative:text;mso-position-vertical:absolute;mso-position-vertical-relative:text;v-text-anchor:middle" arcsize="10923f" o:gfxdata="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" fillcolor="#daeef3 [664]" strokecolor="#daeef3 [664]" strokeweight="2pt"/>
             </w:pict>
           </mc:Fallback>
         </mc:AlternateContent>
@@ -4642,7 +4642,7 @@
           </mc:Choice>
           <mc:Fallback>
             <w:pict>
-              <v:roundrect w14:anchorId="2E679561" id="Abgerundetes Rechteck 64" o:spid="_x0000_s1026" style="position:absolute;margin-left:434.7pt;margin-top:353.25pt;width:31.2pt;height:10.8pt;z-index:251636736;visibility:visible;mso-wrap-style:square;mso-wrap-distance-left:9pt;mso-wrap-distance-top:0;mso-wrap-distance-right:9pt;mso-wrap-distance-bottom:0;mso-position-horizontal:absolute;mso-position-horizontal-relative:text;mso-position-vertical:absolute;mso-position-vertical-relative:text;v-text-anchor:middle" arcsize="10923f" o:gfxdata="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" fillcolor="#fde9d9 [665]" strokecolor="#fde9d9 [665]" strokeweight="2pt"/>
+              <v:roundrect w14:anchorId="19344AF7" id="Abgerundetes Rechteck 64" o:spid="_x0000_s1026" style="position:absolute;margin-left:434.7pt;margin-top:353.25pt;width:31.2pt;height:10.8pt;z-index:251636736;visibility:visible;mso-wrap-style:square;mso-wrap-distance-left:9pt;mso-wrap-distance-top:0;mso-wrap-distance-right:9pt;mso-wrap-distance-bottom:0;mso-position-horizontal:absolute;mso-position-horizontal-relative:text;mso-position-vertical:absolute;mso-position-vertical-relative:text;v-text-anchor:middle" arcsize="10923f" o:gfxdata="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" fillcolor="#fde9d9 [665]" strokecolor="#fde9d9 [665]" strokeweight="2pt"/>
             </w:pict>
           </mc:Fallback>
         </mc:AlternateContent>
@@ -4716,7 +4716,7 @@
           </mc:Choice>
           <mc:Fallback>
             <w:pict>
-              <v:line w14:anchorId="70B61161" id="Gerade Verbindung 75" o:spid="_x0000_s1026" style="position:absolute;flip:y;z-index:251452928;visibility:visible;mso-wrap-style:square;mso-width-percent:0;mso-height-percent:0;mso-wrap-distance-left:9pt;mso-wrap-distance-top:0;mso-wrap-distance-right:9pt;mso-wrap-distance-bottom:0;mso-position-horizontal:absolute;mso-position-horizontal-relative:text;mso-position-vertical:absolute;mso-position-vertical-relative:text;mso-width-percent:0;mso-height-percent:0;mso-width-relative:margin;mso-height-relative:margin" from="441.3pt,273.15pt" to="441.3pt,293.8pt" o:gfxdata="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" strokecolor="black [3213]"/>
+              <v:line w14:anchorId="695389B2" id="Gerade Verbindung 75" o:spid="_x0000_s1026" style="position:absolute;flip:y;z-index:251452928;visibility:visible;mso-wrap-style:square;mso-width-percent:0;mso-height-percent:0;mso-wrap-distance-left:9pt;mso-wrap-distance-top:0;mso-wrap-distance-right:9pt;mso-wrap-distance-bottom:0;mso-position-horizontal:absolute;mso-position-horizontal-relative:text;mso-position-vertical:absolute;mso-position-vertical-relative:text;mso-width-percent:0;mso-height-percent:0;mso-width-relative:margin;mso-height-relative:margin" from="441.3pt,273.15pt" to="441.3pt,293.8pt" o:gfxdata="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" strokecolor="black [3213]"/>
             </w:pict>
           </mc:Fallback>
         </mc:AlternateContent>
@@ -6458,7 +6458,7 @@
           <w:color w:val="00B050"/>
           <w:sz w:val="32"/>
         </w:rPr>
-        <w:t>Patient</w:t>
+        <w:t xml:space="preserve">Accounting/Billing </w:t>
       </w:r>
       <w:r>
         <w:rPr>
@@ -6466,7 +6466,7 @@
           <w:color w:val="00B050"/>
           <w:sz w:val="32"/>
         </w:rPr>
-        <w:t xml:space="preserve"> </w:t>
+        <w:t>S</w:t>
       </w:r>
       <w:r>
         <w:rPr>
@@ -6474,7 +6474,557 @@
           <w:color w:val="00B050"/>
           <w:sz w:val="32"/>
         </w:rPr>
-        <w:t>Transfer</w:t>
+        <w:t>ystem</w:t>
+      </w:r>
+    </w:p>
+    <w:p/>
+    <w:p>
+      <w:pPr>
+        <w:jc w:val="center"/>
+      </w:pPr>
+      <w:r>
+        <w:rPr>
+          <w:b/>
+        </w:rPr>
+        <w:t>Activity</w:t>
+      </w:r>
+      <w:r>
+        <w:t xml:space="preserve">: Request </w:t>
+      </w:r>
+      <w:r>
+        <w:t>to create bill of performed services</w:t>
+      </w:r>
+      <w:bookmarkStart w:id="0" w:name="_GoBack"/>
+      <w:bookmarkEnd w:id="0"/>
+    </w:p>
+    <w:p/>
+    <w:p>
+      <w:r>
+        <w:rPr>
+          <w:noProof/>
+          <w:lang w:val="de-CH" w:eastAsia="de-CH"/>
+        </w:rPr>
+        <w:drawing>
+          <wp:anchor distT="0" distB="0" distL="114300" distR="114300" simplePos="0" relativeHeight="252127744" behindDoc="1" locked="0" layoutInCell="1" allowOverlap="1" wp14:anchorId="1A6561C2" wp14:editId="3E64049A">
+            <wp:simplePos x="0" y="0"/>
+            <wp:positionH relativeFrom="column">
+              <wp:posOffset>590550</wp:posOffset>
+            </wp:positionH>
+            <wp:positionV relativeFrom="paragraph">
+              <wp:posOffset>190500</wp:posOffset>
+            </wp:positionV>
+            <wp:extent cx="7894320" cy="2373766"/>
+            <wp:effectExtent l="0" t="0" r="0" b="7620"/>
+            <wp:wrapTight wrapText="bothSides">
+              <wp:wrapPolygon edited="0">
+                <wp:start x="0" y="0"/>
+                <wp:lineTo x="0" y="21496"/>
+                <wp:lineTo x="21527" y="21496"/>
+                <wp:lineTo x="21527" y="0"/>
+                <wp:lineTo x="0" y="0"/>
+              </wp:wrapPolygon>
+            </wp:wrapTight>
+            <wp:docPr id="47" name="Grafik 47"/>
+            <wp:cNvGraphicFramePr>
+              <a:graphicFrameLocks xmlns:a="http://schemas.openxmlformats.org/drawingml/2006/main" noChangeAspect="1"/>
+            </wp:cNvGraphicFramePr>
+            <a:graphic xmlns:a="http://schemas.openxmlformats.org/drawingml/2006/main">
+              <a:graphicData uri="http://schemas.openxmlformats.org/drawingml/2006/picture">
+                <pic:pic xmlns:pic="http://schemas.openxmlformats.org/drawingml/2006/picture">
+                  <pic:nvPicPr>
+                    <pic:cNvPr id="47" name="accounting system.png"/>
+                    <pic:cNvPicPr/>
+                  </pic:nvPicPr>
+                  <pic:blipFill>
+                    <a:blip r:embed="rId6">
+                      <a:extLst>
+                        <a:ext uri="{28A0092B-C50C-407E-A947-70E740481C1C}">
+                          <a14:useLocalDpi xmlns:a14="http://schemas.microsoft.com/office/drawing/2010/main" val="0"/>
+                        </a:ext>
+                      </a:extLst>
+                    </a:blip>
+                    <a:stretch>
+                      <a:fillRect/>
+                    </a:stretch>
+                  </pic:blipFill>
+                  <pic:spPr>
+                    <a:xfrm>
+                      <a:off x="0" y="0"/>
+                      <a:ext cx="7894320" cy="2373766"/>
+                    </a:xfrm>
+                    <a:prstGeom prst="rect">
+                      <a:avLst/>
+                    </a:prstGeom>
+                  </pic:spPr>
+                </pic:pic>
+              </a:graphicData>
+            </a:graphic>
+            <wp14:sizeRelH relativeFrom="page">
+              <wp14:pctWidth>0</wp14:pctWidth>
+            </wp14:sizeRelH>
+            <wp14:sizeRelV relativeFrom="page">
+              <wp14:pctHeight>0</wp14:pctHeight>
+            </wp14:sizeRelV>
+          </wp:anchor>
+        </w:drawing>
+      </w:r>
+    </w:p>
+    <w:p>
+      <w:pPr>
+        <w:jc w:val="right"/>
+      </w:pPr>
+      <w:r>
+        <mc:AlternateContent>
+          <mc:Choice Requires="wps">
+            <w:drawing>
+              <wp:anchor distT="0" distB="0" distL="114300" distR="114300" simplePos="0" relativeHeight="251454976" behindDoc="0" locked="0" layoutInCell="1" allowOverlap="1" wp14:anchorId="6A0DFB07" wp14:editId="35642D49">
+                <wp:simplePos x="0" y="0"/>
+                <wp:positionH relativeFrom="column">
+                  <wp:posOffset>6057900</wp:posOffset>
+                </wp:positionH>
+                <wp:positionV relativeFrom="paragraph">
+                  <wp:posOffset>3505200</wp:posOffset>
+                </wp:positionV>
+                <wp:extent cx="396240" cy="137160"/>
+                <wp:effectExtent l="0" t="0" r="22860" b="15240"/>
+                <wp:wrapNone/>
+                <wp:docPr id="48" name="Abgerundetes Rechteck 48"/>
+                <wp:cNvGraphicFramePr/>
+                <a:graphic xmlns:a="http://schemas.openxmlformats.org/drawingml/2006/main">
+                  <a:graphicData uri="http://schemas.microsoft.com/office/word/2010/wordprocessingShape">
+                    <wps:wsp>
+                      <wps:cNvSpPr/>
+                      <wps:spPr>
+                        <a:xfrm>
+                          <a:off x="0" y="0"/>
+                          <a:ext cx="396240" cy="137160"/>
+                        </a:xfrm>
+                        <a:prstGeom prst="roundRect">
+                          <a:avLst/>
+                        </a:prstGeom>
+                        <a:solidFill>
+                          <a:schemeClr val="accent6">
+                            <a:lumMod val="20000"/>
+                            <a:lumOff val="80000"/>
+                          </a:schemeClr>
+                        </a:solidFill>
+                        <a:ln>
+                          <a:solidFill>
+                            <a:schemeClr val="accent6">
+                              <a:lumMod val="20000"/>
+                              <a:lumOff val="80000"/>
+                            </a:schemeClr>
+                          </a:solidFill>
+                        </a:ln>
+                      </wps:spPr>
+                      <wps:style>
+                        <a:lnRef idx="2">
+                          <a:schemeClr val="accent1">
+                            <a:shade val="50000"/>
+                          </a:schemeClr>
+                        </a:lnRef>
+                        <a:fillRef idx="1">
+                          <a:schemeClr val="accent1"/>
+                        </a:fillRef>
+                        <a:effectRef idx="0">
+                          <a:schemeClr val="accent1"/>
+                        </a:effectRef>
+                        <a:fontRef idx="minor">
+                          <a:schemeClr val="lt1"/>
+                        </a:fontRef>
+                      </wps:style>
+                      <wps:bodyPr rot="0" spcFirstLastPara="0" vertOverflow="overflow" horzOverflow="overflow" vert="horz" wrap="square" lIns="91440" tIns="45720" rIns="91440" bIns="45720" numCol="1" spcCol="0" rtlCol="0" fromWordArt="0" anchor="ctr" anchorCtr="0" forceAA="0" compatLnSpc="1">
+                        <a:prstTxWarp prst="textNoShape">
+                          <a:avLst/>
+                        </a:prstTxWarp>
+                        <a:noAutofit/>
+                      </wps:bodyPr>
+                    </wps:wsp>
+                  </a:graphicData>
+                </a:graphic>
+              </wp:anchor>
+            </w:drawing>
+          </mc:Choice>
+          <mc:Fallback>
+            <w:pict>
+              <v:roundrect w14:anchorId="71B2391B" id="Abgerundetes Rechteck 48" o:spid="_x0000_s1026" style="position:absolute;margin-left:477pt;margin-top:276pt;width:31.2pt;height:10.8pt;z-index:251454976;visibility:visible;mso-wrap-style:square;mso-wrap-distance-left:9pt;mso-wrap-distance-top:0;mso-wrap-distance-right:9pt;mso-wrap-distance-bottom:0;mso-position-horizontal:absolute;mso-position-horizontal-relative:text;mso-position-vertical:absolute;mso-position-vertical-relative:text;v-text-anchor:middle" arcsize="10923f" o:gfxdata="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" fillcolor="#fde9d9 [665]" strokecolor="#fde9d9 [665]" strokeweight="2pt"/>
+            </w:pict>
+          </mc:Fallback>
+        </mc:AlternateContent>
+      </w:r>
+      <w:r>
+        <mc:AlternateContent>
+          <mc:Choice Requires="wps">
+            <w:drawing>
+              <wp:anchor distT="0" distB="0" distL="114300" distR="114300" simplePos="0" relativeHeight="252125696" behindDoc="0" locked="0" layoutInCell="1" allowOverlap="1" wp14:anchorId="571EA904" wp14:editId="4E46D691">
+                <wp:simplePos x="0" y="0"/>
+                <wp:positionH relativeFrom="column">
+                  <wp:posOffset>6453505</wp:posOffset>
+                </wp:positionH>
+                <wp:positionV relativeFrom="paragraph">
+                  <wp:posOffset>3467100</wp:posOffset>
+                </wp:positionV>
+                <wp:extent cx="914400" cy="289560"/>
+                <wp:effectExtent l="0" t="0" r="8890" b="0"/>
+                <wp:wrapNone/>
+                <wp:docPr id="51" name="Textfeld 51"/>
+                <wp:cNvGraphicFramePr/>
+                <a:graphic xmlns:a="http://schemas.openxmlformats.org/drawingml/2006/main">
+                  <a:graphicData uri="http://schemas.microsoft.com/office/word/2010/wordprocessingShape">
+                    <wps:wsp>
+                      <wps:cNvSpPr txBox="1"/>
+                      <wps:spPr>
+                        <a:xfrm>
+                          <a:off x="0" y="0"/>
+                          <a:ext cx="914400" cy="289560"/>
+                        </a:xfrm>
+                        <a:prstGeom prst="rect">
+                          <a:avLst/>
+                        </a:prstGeom>
+                        <a:solidFill>
+                          <a:schemeClr val="lt1"/>
+                        </a:solidFill>
+                        <a:ln w="6350">
+                          <a:noFill/>
+                        </a:ln>
+                        <a:effectLst/>
+                      </wps:spPr>
+                      <wps:style>
+                        <a:lnRef idx="0">
+                          <a:schemeClr val="accent1"/>
+                        </a:lnRef>
+                        <a:fillRef idx="0">
+                          <a:schemeClr val="accent1"/>
+                        </a:fillRef>
+                        <a:effectRef idx="0">
+                          <a:schemeClr val="accent1"/>
+                        </a:effectRef>
+                        <a:fontRef idx="minor">
+                          <a:schemeClr val="dk1"/>
+                        </a:fontRef>
+                      </wps:style>
+                      <wps:txbx>
+                        <w:txbxContent>
+                          <w:p>
+                            <w:pPr>
+                              <w:rPr>
+                                <w:lang w:val="de-DE"/>
+                              </w:rPr>
+                            </w:pPr>
+                            <w:r>
+                              <w:rPr>
+                                <w:lang w:val="de-DE"/>
+                              </w:rPr>
+                              <w:t xml:space="preserve">Extern System: </w:t>
+                            </w:r>
+                            <w:r>
+                              <w:rPr>
+                                <w:lang w:val="de-DE"/>
+                              </w:rPr>
+                              <w:t xml:space="preserve">Accounting / </w:t>
+                            </w:r>
+                            <w:proofErr w:type="spellStart"/>
+                            <w:r>
+                              <w:rPr>
+                                <w:lang w:val="de-DE"/>
+                              </w:rPr>
+                              <w:t>Billing</w:t>
+                            </w:r>
+                            <w:proofErr w:type="spellEnd"/>
+                            <w:r>
+                              <w:rPr>
+                                <w:lang w:val="de-DE"/>
+                              </w:rPr>
+                              <w:t xml:space="preserve"> System</w:t>
+                            </w:r>
+                          </w:p>
+                        </w:txbxContent>
+                      </wps:txbx>
+                      <wps:bodyPr rot="0" spcFirstLastPara="0" vertOverflow="overflow" horzOverflow="overflow" vert="horz" wrap="none" lIns="91440" tIns="45720" rIns="91440" bIns="45720" numCol="1" spcCol="0" rtlCol="0" fromWordArt="0" anchor="t" anchorCtr="0" forceAA="0" compatLnSpc="1">
+                        <a:prstTxWarp prst="textNoShape">
+                          <a:avLst/>
+                        </a:prstTxWarp>
+                        <a:noAutofit/>
+                      </wps:bodyPr>
+                    </wps:wsp>
+                  </a:graphicData>
+                </a:graphic>
+                <wp14:sizeRelV relativeFrom="margin">
+                  <wp14:pctHeight>0</wp14:pctHeight>
+                </wp14:sizeRelV>
+              </wp:anchor>
+            </w:drawing>
+          </mc:Choice>
+          <mc:Fallback>
+            <w:pict>
+              <v:shape w14:anchorId="571EA904" id="Textfeld 51" o:spid="_x0000_s1091" type="#_x0000_t202" style="position:absolute;left:0;text-align:left;margin-left:508.15pt;margin-top:273pt;width:1in;height:22.8pt;z-index:252125696;visibility:visible;mso-wrap-style:none;mso-height-percent:0;mso-wrap-distance-left:9pt;mso-wrap-distance-top:0;mso-wrap-distance-right:9pt;mso-wrap-distance-bottom:0;mso-position-horizontal:absolute;mso-position-horizontal-relative:text;mso-position-vertical:absolute;mso-position-vertical-relative:text;mso-height-percent:0;mso-height-relative:margin;v-text-anchor:top" o:gfxdata="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" fillcolor="white [3201]" stroked="f" strokeweight=".5pt">
+                <v:textbox>
+                  <w:txbxContent>
+                    <w:p>
+                      <w:pPr>
+                        <w:rPr>
+                          <w:lang w:val="de-DE"/>
+                        </w:rPr>
+                      </w:pPr>
+                      <w:r>
+                        <w:rPr>
+                          <w:lang w:val="de-DE"/>
+                        </w:rPr>
+                        <w:t xml:space="preserve">Extern System: </w:t>
+                      </w:r>
+                      <w:r>
+                        <w:rPr>
+                          <w:lang w:val="de-DE"/>
+                        </w:rPr>
+                        <w:t xml:space="preserve">Accounting / </w:t>
+                      </w:r>
+                      <w:proofErr w:type="spellStart"/>
+                      <w:r>
+                        <w:rPr>
+                          <w:lang w:val="de-DE"/>
+                        </w:rPr>
+                        <w:t>Billing</w:t>
+                      </w:r>
+                      <w:proofErr w:type="spellEnd"/>
+                      <w:r>
+                        <w:rPr>
+                          <w:lang w:val="de-DE"/>
+                        </w:rPr>
+                        <w:t xml:space="preserve"> System</w:t>
+                      </w:r>
+                    </w:p>
+                  </w:txbxContent>
+                </v:textbox>
+              </v:shape>
+            </w:pict>
+          </mc:Fallback>
+        </mc:AlternateContent>
+      </w:r>
+      <w:r>
+        <mc:AlternateContent>
+          <mc:Choice Requires="wps">
+            <w:drawing>
+              <wp:anchor distT="0" distB="0" distL="114300" distR="114300" simplePos="0" relativeHeight="251993600" behindDoc="0" locked="0" layoutInCell="1" allowOverlap="1" wp14:anchorId="58F56DFB" wp14:editId="5A890F59">
+                <wp:simplePos x="0" y="0"/>
+                <wp:positionH relativeFrom="column">
+                  <wp:posOffset>6450330</wp:posOffset>
+                </wp:positionH>
+                <wp:positionV relativeFrom="paragraph">
+                  <wp:posOffset>3703320</wp:posOffset>
+                </wp:positionV>
+                <wp:extent cx="914400" cy="289560"/>
+                <wp:effectExtent l="0" t="0" r="0" b="0"/>
+                <wp:wrapNone/>
+                <wp:docPr id="50" name="Textfeld 50"/>
+                <wp:cNvGraphicFramePr/>
+                <a:graphic xmlns:a="http://schemas.openxmlformats.org/drawingml/2006/main">
+                  <a:graphicData uri="http://schemas.microsoft.com/office/word/2010/wordprocessingShape">
+                    <wps:wsp>
+                      <wps:cNvSpPr txBox="1"/>
+                      <wps:spPr>
+                        <a:xfrm>
+                          <a:off x="0" y="0"/>
+                          <a:ext cx="914400" cy="289560"/>
+                        </a:xfrm>
+                        <a:prstGeom prst="rect">
+                          <a:avLst/>
+                        </a:prstGeom>
+                        <a:solidFill>
+                          <a:schemeClr val="lt1"/>
+                        </a:solidFill>
+                        <a:ln w="6350">
+                          <a:noFill/>
+                        </a:ln>
+                        <a:effectLst/>
+                      </wps:spPr>
+                      <wps:style>
+                        <a:lnRef idx="0">
+                          <a:schemeClr val="accent1"/>
+                        </a:lnRef>
+                        <a:fillRef idx="0">
+                          <a:schemeClr val="accent1"/>
+                        </a:fillRef>
+                        <a:effectRef idx="0">
+                          <a:schemeClr val="accent1"/>
+                        </a:effectRef>
+                        <a:fontRef idx="minor">
+                          <a:schemeClr val="dk1"/>
+                        </a:fontRef>
+                      </wps:style>
+                      <wps:txbx>
+                        <w:txbxContent>
+                          <w:p>
+                            <w:pPr>
+                              <w:rPr>
+                                <w:lang w:val="de-DE"/>
+                              </w:rPr>
+                            </w:pPr>
+                            <w:r>
+                              <w:rPr>
+                                <w:lang w:val="de-DE"/>
+                              </w:rPr>
+                              <w:t xml:space="preserve">Intern System: Team Green </w:t>
+                            </w:r>
+                            <w:proofErr w:type="spellStart"/>
+                            <w:r>
+                              <w:rPr>
+                                <w:lang w:val="de-DE"/>
+                              </w:rPr>
+                              <w:t>Application</w:t>
+                            </w:r>
+                            <w:proofErr w:type="spellEnd"/>
+                          </w:p>
+                        </w:txbxContent>
+                      </wps:txbx>
+                      <wps:bodyPr rot="0" spcFirstLastPara="0" vertOverflow="overflow" horzOverflow="overflow" vert="horz" wrap="none" lIns="91440" tIns="45720" rIns="91440" bIns="45720" numCol="1" spcCol="0" rtlCol="0" fromWordArt="0" anchor="t" anchorCtr="0" forceAA="0" compatLnSpc="1">
+                        <a:prstTxWarp prst="textNoShape">
+                          <a:avLst/>
+                        </a:prstTxWarp>
+                        <a:noAutofit/>
+                      </wps:bodyPr>
+                    </wps:wsp>
+                  </a:graphicData>
+                </a:graphic>
+                <wp14:sizeRelV relativeFrom="margin">
+                  <wp14:pctHeight>0</wp14:pctHeight>
+                </wp14:sizeRelV>
+              </wp:anchor>
+            </w:drawing>
+          </mc:Choice>
+          <mc:Fallback>
+            <w:pict>
+              <v:shape w14:anchorId="58F56DFB" id="Textfeld 50" o:spid="_x0000_s1092" type="#_x0000_t202" style="position:absolute;left:0;text-align:left;margin-left:507.9pt;margin-top:291.6pt;width:1in;height:22.8pt;z-index:251993600;visibility:visible;mso-wrap-style:none;mso-height-percent:0;mso-wrap-distance-left:9pt;mso-wrap-distance-top:0;mso-wrap-distance-right:9pt;mso-wrap-distance-bottom:0;mso-position-horizontal:absolute;mso-position-horizontal-relative:text;mso-position-vertical:absolute;mso-position-vertical-relative:text;mso-height-percent:0;mso-height-relative:margin;v-text-anchor:top" o:gfxdata="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" fillcolor="white [3201]" stroked="f" strokeweight=".5pt">
+                <v:textbox>
+                  <w:txbxContent>
+                    <w:p>
+                      <w:pPr>
+                        <w:rPr>
+                          <w:lang w:val="de-DE"/>
+                        </w:rPr>
+                      </w:pPr>
+                      <w:r>
+                        <w:rPr>
+                          <w:lang w:val="de-DE"/>
+                        </w:rPr>
+                        <w:t xml:space="preserve">Intern System: Team Green </w:t>
+                      </w:r>
+                      <w:proofErr w:type="spellStart"/>
+                      <w:r>
+                        <w:rPr>
+                          <w:lang w:val="de-DE"/>
+                        </w:rPr>
+                        <w:t>Application</w:t>
+                      </w:r>
+                      <w:proofErr w:type="spellEnd"/>
+                    </w:p>
+                  </w:txbxContent>
+                </v:textbox>
+              </v:shape>
+            </w:pict>
+          </mc:Fallback>
+        </mc:AlternateContent>
+      </w:r>
+      <w:r>
+        <mc:AlternateContent>
+          <mc:Choice Requires="wps">
+            <w:drawing>
+              <wp:anchor distT="0" distB="0" distL="114300" distR="114300" simplePos="0" relativeHeight="251724288" behindDoc="0" locked="0" layoutInCell="1" allowOverlap="1" wp14:anchorId="0C93F732" wp14:editId="237EF7CE">
+                <wp:simplePos x="0" y="0"/>
+                <wp:positionH relativeFrom="column">
+                  <wp:posOffset>6057900</wp:posOffset>
+                </wp:positionH>
+                <wp:positionV relativeFrom="paragraph">
+                  <wp:posOffset>3756660</wp:posOffset>
+                </wp:positionV>
+                <wp:extent cx="396240" cy="137160"/>
+                <wp:effectExtent l="0" t="0" r="22860" b="15240"/>
+                <wp:wrapNone/>
+                <wp:docPr id="49" name="Abgerundetes Rechteck 49"/>
+                <wp:cNvGraphicFramePr/>
+                <a:graphic xmlns:a="http://schemas.openxmlformats.org/drawingml/2006/main">
+                  <a:graphicData uri="http://schemas.microsoft.com/office/word/2010/wordprocessingShape">
+                    <wps:wsp>
+                      <wps:cNvSpPr/>
+                      <wps:spPr>
+                        <a:xfrm>
+                          <a:off x="0" y="0"/>
+                          <a:ext cx="396240" cy="137160"/>
+                        </a:xfrm>
+                        <a:prstGeom prst="roundRect">
+                          <a:avLst/>
+                        </a:prstGeom>
+                        <a:solidFill>
+                          <a:schemeClr val="accent5">
+                            <a:lumMod val="20000"/>
+                            <a:lumOff val="80000"/>
+                          </a:schemeClr>
+                        </a:solidFill>
+                        <a:ln>
+                          <a:solidFill>
+                            <a:schemeClr val="accent5">
+                              <a:lumMod val="20000"/>
+                              <a:lumOff val="80000"/>
+                            </a:schemeClr>
+                          </a:solidFill>
+                        </a:ln>
+                      </wps:spPr>
+                      <wps:style>
+                        <a:lnRef idx="2">
+                          <a:schemeClr val="accent1">
+                            <a:shade val="50000"/>
+                          </a:schemeClr>
+                        </a:lnRef>
+                        <a:fillRef idx="1">
+                          <a:schemeClr val="accent1"/>
+                        </a:fillRef>
+                        <a:effectRef idx="0">
+                          <a:schemeClr val="accent1"/>
+                        </a:effectRef>
+                        <a:fontRef idx="minor">
+                          <a:schemeClr val="lt1"/>
+                        </a:fontRef>
+                      </wps:style>
+                      <wps:bodyPr rot="0" spcFirstLastPara="0" vertOverflow="overflow" horzOverflow="overflow" vert="horz" wrap="square" lIns="91440" tIns="45720" rIns="91440" bIns="45720" numCol="1" spcCol="0" rtlCol="0" fromWordArt="0" anchor="ctr" anchorCtr="0" forceAA="0" compatLnSpc="1">
+                        <a:prstTxWarp prst="textNoShape">
+                          <a:avLst/>
+                        </a:prstTxWarp>
+                        <a:noAutofit/>
+                      </wps:bodyPr>
+                    </wps:wsp>
+                  </a:graphicData>
+                </a:graphic>
+              </wp:anchor>
+            </w:drawing>
+          </mc:Choice>
+          <mc:Fallback>
+            <w:pict>
+              <v:roundrect w14:anchorId="71C8FB6E" id="Abgerundetes Rechteck 49" o:spid="_x0000_s1026" style="position:absolute;margin-left:477pt;margin-top:295.8pt;width:31.2pt;height:10.8pt;z-index:251724288;visibility:visible;mso-wrap-style:square;mso-wrap-distance-left:9pt;mso-wrap-distance-top:0;mso-wrap-distance-right:9pt;mso-wrap-distance-bottom:0;mso-position-horizontal:absolute;mso-position-horizontal-relative:text;mso-position-vertical:absolute;mso-position-vertical-relative:text;v-text-anchor:middle" arcsize="10923f" o:gfxdata="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" fillcolor="#daeef3 [664]" strokecolor="#daeef3 [664]" strokeweight="2pt"/>
+            </w:pict>
+          </mc:Fallback>
+        </mc:AlternateContent>
+      </w:r>
+      <w:r>
+        <w:br w:type="page"/>
+      </w:r>
+    </w:p>
+    <w:p/>
+    <w:p>
+      <w:pPr>
+        <w:tabs>
+          <w:tab w:val="left" w:pos="12936"/>
+        </w:tabs>
+        <w:jc w:val="center"/>
+        <w:rPr>
+          <w:b/>
+        </w:rPr>
+      </w:pPr>
+      <w:r>
+        <w:rPr>
+          <w:b/>
+          <w:color w:val="00B050"/>
+          <w:sz w:val="32"/>
+        </w:rPr>
+        <w:t>Task 6 Part 2: Activity diagram</w:t>
       </w:r>
       <w:r>
         <w:rPr>
@@ -6482,7 +7032,23 @@
           <w:color w:val="00B050"/>
           <w:sz w:val="32"/>
         </w:rPr>
-        <w:t xml:space="preserve"> S</w:t>
+        <w:t>s</w:t>
+      </w:r>
+      <w:r>
+        <w:rPr>
+          <w:b/>
+          <w:color w:val="00B050"/>
+          <w:sz w:val="32"/>
+        </w:rPr>
+        <w:t xml:space="preserve"> for the communication with the </w:t>
+      </w:r>
+      <w:r>
+        <w:rPr>
+          <w:b/>
+          <w:color w:val="00B050"/>
+          <w:sz w:val="32"/>
+        </w:rPr>
+        <w:t>Patient Transfer S</w:t>
       </w:r>
       <w:r>
         <w:rPr>
@@ -8086,9 +8652,9 @@
           </mc:Choice>
           <mc:Fallback>
             <w:pict>
-              <v:group id="Gruppieren 166" o:spid="_x0000_s1091" style="position:absolute;margin-left:65.55pt;margin-top:17.6pt;width:573.5pt;height:213.55pt;z-index:251739648" coordsize="72833,27120" o:gfxdata="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">
-                <v:group id="Gruppieren 165" o:spid="_x0000_s1092" style="position:absolute;left:318;width:65284;height:14483" coordsize="65283,14483" o:gfxdata="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">
-                  <v:shape id="Textfeld 123" o:spid="_x0000_s1093" type="#_x0000_t202" style="position:absolute;left:51355;top:9037;width:4940;height:2896;visibility:visible;mso-wrap-style:none;v-text-anchor:top" o:gfxdata="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" fillcolor="white [3201]" stroked="f" strokeweight=".5pt">
+              <v:group id="Gruppieren 166" o:spid="_x0000_s1093" style="position:absolute;margin-left:65.55pt;margin-top:17.6pt;width:573.5pt;height:213.55pt;z-index:251739648" coordsize="72833,27120" o:gfxdata="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">
+                <v:group id="Gruppieren 165" o:spid="_x0000_s1094" style="position:absolute;left:318;width:65284;height:14483" coordsize="65283,14483" o:gfxdata="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">
+                  <v:shape id="Textfeld 123" o:spid="_x0000_s1095" type="#_x0000_t202" style="position:absolute;left:51355;top:9037;width:4940;height:2896;visibility:visible;mso-wrap-style:none;v-text-anchor:top" o:gfxdata="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" fillcolor="white [3201]" stroked="f" strokeweight=".5pt">
                     <v:textbox>
                       <w:txbxContent>
                         <w:p>
@@ -8109,19 +8675,19 @@
                       </w:txbxContent>
                     </v:textbox>
                   </v:shape>
-                  <v:group id="Gruppieren 164" o:spid="_x0000_s1094" style="position:absolute;width:65283;height:14483" coordsize="65283,14483" o:gfxdata="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">
-                    <v:shape id="Gerade Verbindung mit Pfeil 114" o:spid="_x0000_s1095" type="#_x0000_t32" style="position:absolute;left:65283;top:7336;width:0;height:6934;visibility:visible;mso-wrap-style:square" o:connectortype="straight" o:gfxdata="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" strokecolor="black [3213]">
+                  <v:group id="Gruppieren 164" o:spid="_x0000_s1096" style="position:absolute;width:65283;height:14483" coordsize="65283,14483" o:gfxdata="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">
+                    <v:shape id="Gerade Verbindung mit Pfeil 114" o:spid="_x0000_s1097" type="#_x0000_t32" style="position:absolute;left:65283;top:7336;width:0;height:6934;visibility:visible;mso-wrap-style:square" o:connectortype="straight" o:gfxdata="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" strokecolor="black [3213]">
                       <v:stroke endarrow="open"/>
                     </v:shape>
-                    <v:line id="Gerade Verbindung 17" o:spid="_x0000_s1096" style="position:absolute;flip:y;visibility:visible;mso-wrap-style:square" from="49866,3083" to="60534,3083" o:connectortype="straight" o:gfxdata="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" strokecolor="black [3213]"/>
-                    <v:shape id="Raute 138" o:spid="_x0000_s1097" type="#_x0000_t4" style="position:absolute;left:59276;top:5688;width:2972;height:3276;rotation:-90;visibility:visible;mso-wrap-style:square;v-text-anchor:middle" o:gfxdata="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" fillcolor="#daeef3 [664]" strokecolor="black [3213]" strokeweight=".5pt"/>
-                    <v:line id="Gerade Verbindung 23" o:spid="_x0000_s1098" style="position:absolute;flip:x y;visibility:visible;mso-wrap-style:square" from="60711,2977" to="60764,5916" o:connectortype="straight" o:gfxdata="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" strokecolor="black [3213]"/>
-                    <v:shape id="Gerade Verbindung mit Pfeil 140" o:spid="_x0000_s1099" type="#_x0000_t32" style="position:absolute;left:56246;top:7549;width:0;height:6934;visibility:visible;mso-wrap-style:square" o:connectortype="straight" o:gfxdata="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" strokecolor="black [3213]">
+                    <v:line id="Gerade Verbindung 17" o:spid="_x0000_s1098" style="position:absolute;flip:y;visibility:visible;mso-wrap-style:square" from="49866,3083" to="60534,3083" o:connectortype="straight" o:gfxdata="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" strokecolor="black [3213]"/>
+                    <v:shape id="Raute 138" o:spid="_x0000_s1099" type="#_x0000_t4" style="position:absolute;left:59276;top:5688;width:2972;height:3276;rotation:-90;visibility:visible;mso-wrap-style:square;v-text-anchor:middle" o:gfxdata="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" fillcolor="#daeef3 [664]" strokecolor="black [3213]" strokeweight=".5pt"/>
+                    <v:line id="Gerade Verbindung 23" o:spid="_x0000_s1100" style="position:absolute;flip:x y;visibility:visible;mso-wrap-style:square" from="60711,2977" to="60764,5916" o:connectortype="straight" o:gfxdata="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" strokecolor="black [3213]"/>
+                    <v:shape id="Gerade Verbindung mit Pfeil 140" o:spid="_x0000_s1101" type="#_x0000_t32" style="position:absolute;left:56246;top:7549;width:0;height:6934;visibility:visible;mso-wrap-style:square" o:connectortype="straight" o:gfxdata="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" strokecolor="black [3213]">
                       <v:stroke endarrow="open"/>
                     </v:shape>
-                    <v:line id="Gerader Verbinder 141" o:spid="_x0000_s1100" style="position:absolute;visibility:visible;mso-wrap-style:square" from="62519,7336" to="65281,7336" o:connectortype="straight" o:gfxdata="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" strokecolor="#4579b8 [3044]"/>
-                    <v:group id="Gruppieren 162" o:spid="_x0000_s1101" style="position:absolute;width:49886;height:5973" coordsize="49886,5973" o:gfxdata="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">
-                      <v:roundrect id="Textfeld 106" o:spid="_x0000_s1102" style="position:absolute;left:22115;width:13367;height:5840;visibility:visible;mso-wrap-style:square;v-text-anchor:top" arcsize="10923f" o:gfxdata="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" fillcolor="#fde9d9 [665]" strokeweight=".5pt">
+                    <v:line id="Gerader Verbinder 141" o:spid="_x0000_s1102" style="position:absolute;visibility:visible;mso-wrap-style:square" from="62519,7336" to="65281,7336" o:connectortype="straight" o:gfxdata="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" strokecolor="#4579b8 [3044]"/>
+                    <v:group id="Gruppieren 162" o:spid="_x0000_s1103" style="position:absolute;width:49886;height:5973" coordsize="49886,5973" o:gfxdata="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">
+                      <v:roundrect id="Textfeld 106" o:spid="_x0000_s1104" style="position:absolute;left:22115;width:13367;height:5840;visibility:visible;mso-wrap-style:square;v-text-anchor:top" arcsize="10923f" o:gfxdata="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" fillcolor="#fde9d9 [665]" strokeweight=".5pt">
                         <v:textbox>
                           <w:txbxContent>
                             <w:p>
@@ -8163,7 +8729,7 @@
                           </w:txbxContent>
                         </v:textbox>
                       </v:roundrect>
-                      <v:shape id="Textfeld 109" o:spid="_x0000_s1103" type="#_x0000_t202" style="position:absolute;left:4997;top:106;width:10782;height:5867;visibility:visible;mso-wrap-style:square;v-text-anchor:top" o:gfxdata="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" fillcolor="#fde9d9 [665]" strokeweight=".5pt">
+                      <v:shape id="Textfeld 109" o:spid="_x0000_s1105" type="#_x0000_t202" style="position:absolute;left:4997;top:106;width:10782;height:5867;visibility:visible;mso-wrap-style:square;v-text-anchor:top" o:gfxdata="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" fillcolor="#fde9d9 [665]" strokeweight=".5pt">
                         <v:textbox>
                           <w:txbxContent>
                             <w:p>
@@ -8183,11 +8749,11 @@
                           </w:txbxContent>
                         </v:textbox>
                       </v:shape>
-                      <v:oval id="Ellipse 127" o:spid="_x0000_s1104" style="position:absolute;top:2445;width:1752;height:1676;visibility:visible;mso-wrap-style:square;v-text-anchor:middle" o:gfxdata="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" fillcolor="black [3213]" strokecolor="black [3213]" strokeweight="2pt"/>
-                      <v:shape id="Gerade Verbindung mit Pfeil 128" o:spid="_x0000_s1105" type="#_x0000_t32" style="position:absolute;left:1807;top:3402;width:3124;height:0;visibility:visible;mso-wrap-style:square" o:connectortype="straight" o:gfxdata="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" strokecolor="black [3213]">
+                      <v:oval id="Ellipse 127" o:spid="_x0000_s1106" style="position:absolute;top:2445;width:1752;height:1676;visibility:visible;mso-wrap-style:square;v-text-anchor:middle" o:gfxdata="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" fillcolor="black [3213]" strokecolor="black [3213]" strokeweight="2pt"/>
+                      <v:shape id="Gerade Verbindung mit Pfeil 128" o:spid="_x0000_s1107" type="#_x0000_t32" style="position:absolute;left:1807;top:3402;width:3124;height:0;visibility:visible;mso-wrap-style:square" o:connectortype="straight" o:gfxdata="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" strokecolor="black [3213]">
                         <v:stroke endarrow="open"/>
                       </v:shape>
-                      <v:shape id="Textfeld 136" o:spid="_x0000_s1106" type="#_x0000_t202" style="position:absolute;left:38170;width:11716;height:5835;visibility:visible;mso-wrap-style:square;v-text-anchor:top" o:gfxdata="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" fillcolor="#daeef3 [664]" strokeweight=".5pt">
+                      <v:shape id="Textfeld 136" o:spid="_x0000_s1108" type="#_x0000_t202" style="position:absolute;left:38170;width:11716;height:5835;visibility:visible;mso-wrap-style:square;v-text-anchor:top" o:gfxdata="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" fillcolor="#daeef3 [664]" strokeweight=".5pt">
                         <v:textbox>
                           <w:txbxContent>
                             <w:p>
@@ -8229,17 +8795,17 @@
                           </w:txbxContent>
                         </v:textbox>
                       </v:shape>
-                      <v:shape id="Gerade Verbindung mit Pfeil 151" o:spid="_x0000_s1107" type="#_x0000_t32" style="position:absolute;left:15736;top:3083;width:6336;height:0;visibility:visible;mso-wrap-style:square" o:connectortype="straight" o:gfxdata="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" strokecolor="black [3213]">
+                      <v:shape id="Gerade Verbindung mit Pfeil 151" o:spid="_x0000_s1109" type="#_x0000_t32" style="position:absolute;left:15736;top:3083;width:6336;height:0;visibility:visible;mso-wrap-style:square" o:connectortype="straight" o:gfxdata="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" strokecolor="black [3213]">
                         <v:stroke endarrow="open"/>
                       </v:shape>
-                      <v:shape id="Gerade Verbindung mit Pfeil 152" o:spid="_x0000_s1108" type="#_x0000_t32" style="position:absolute;left:35619;top:3083;width:2551;height:0;visibility:visible;mso-wrap-style:square" o:connectortype="straight" o:gfxdata="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" strokecolor="black [3213]">
+                      <v:shape id="Gerade Verbindung mit Pfeil 152" o:spid="_x0000_s1110" type="#_x0000_t32" style="position:absolute;left:35619;top:3083;width:2551;height:0;visibility:visible;mso-wrap-style:square" o:connectortype="straight" o:gfxdata="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" strokecolor="black [3213]">
                         <v:stroke endarrow="open"/>
                       </v:shape>
                     </v:group>
                   </v:group>
                 </v:group>
-                <v:group id="Gruppieren 163" o:spid="_x0000_s1109" style="position:absolute;top:14353;width:72833;height:12767" coordsize="72833,12767" o:gfxdata="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">
-                  <v:roundrect id="Textfeld 117" o:spid="_x0000_s1110" style="position:absolute;left:49228;top:106;width:10058;height:4565;visibility:visible;mso-wrap-style:square;v-text-anchor:top" arcsize="10923f" o:gfxdata="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" fillcolor="#daeef3 [664]" strokecolor="black [3213]" strokeweight=".5pt">
+                <v:group id="Gruppieren 163" o:spid="_x0000_s1111" style="position:absolute;top:14353;width:72833;height:12767" coordsize="72833,12767" o:gfxdata="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">
+                  <v:roundrect id="Textfeld 117" o:spid="_x0000_s1112" style="position:absolute;left:49228;top:106;width:10058;height:4565;visibility:visible;mso-wrap-style:square;v-text-anchor:top" arcsize="10923f" o:gfxdata="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" fillcolor="#daeef3 [664]" strokecolor="black [3213]" strokeweight=".5pt">
                     <v:textbox>
                       <w:txbxContent>
                         <w:p>
@@ -8300,7 +8866,7 @@
                       </w:txbxContent>
                     </v:textbox>
                   </v:roundrect>
-                  <v:shape id="Textfeld 116" o:spid="_x0000_s1111" type="#_x0000_t202" style="position:absolute;left:6273;top:106;width:11277;height:5021;visibility:visible;mso-wrap-style:square;v-text-anchor:top" o:gfxdata="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" fillcolor="#daeef3 [664]" strokeweight=".5pt">
+                  <v:shape id="Textfeld 116" o:spid="_x0000_s1113" type="#_x0000_t202" style="position:absolute;left:6273;top:106;width:11277;height:5021;visibility:visible;mso-wrap-style:square;v-text-anchor:top" o:gfxdata="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" fillcolor="#daeef3 [664]" strokeweight=".5pt">
                     <v:textbox>
                       <w:txbxContent>
                         <w:p>
@@ -8328,7 +8894,7 @@
                       </w:txbxContent>
                     </v:textbox>
                   </v:shape>
-                  <v:roundrect id="Textfeld 118" o:spid="_x0000_s1112" style="position:absolute;left:60924;top:106;width:11909;height:4883;visibility:visible;mso-wrap-style:square;v-text-anchor:top" arcsize="10923f" o:gfxdata="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" fillcolor="#daeef3 [664]" strokeweight=".5pt">
+                  <v:roundrect id="Textfeld 118" o:spid="_x0000_s1114" style="position:absolute;left:60924;top:106;width:11909;height:4883;visibility:visible;mso-wrap-style:square;v-text-anchor:top" arcsize="10923f" o:gfxdata="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" fillcolor="#daeef3 [664]" strokeweight=".5pt">
                     <v:textbox>
                       <w:txbxContent>
                         <w:p>
@@ -8383,14 +8949,14 @@
                       </w:txbxContent>
                     </v:textbox>
                   </v:roundrect>
-                  <v:oval id="Ellipse 129" o:spid="_x0000_s1113" style="position:absolute;left:637;top:1913;width:1753;height:1677;visibility:visible;mso-wrap-style:square;v-text-anchor:middle" o:gfxdata="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" fillcolor="black [3213]" strokecolor="black [3213]" strokeweight="2pt"/>
-                  <v:oval id="Ellipse 131" o:spid="_x0000_s1114" style="position:absolute;top:1488;width:2819;height:2896;visibility:visible;mso-wrap-style:square;v-text-anchor:middle" o:gfxdata="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" filled="f" strokecolor="black [3213]" strokeweight="2pt"/>
-                  <v:shape id="Gerade Verbindung mit Pfeil 130" o:spid="_x0000_s1115" type="#_x0000_t32" style="position:absolute;left:3189;top:2870;width:3124;height:0;flip:x;visibility:visible;mso-wrap-style:square" o:connectortype="straight" o:gfxdata="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" strokecolor="black [3213]">
+                  <v:oval id="Ellipse 129" o:spid="_x0000_s1115" style="position:absolute;left:637;top:1913;width:1753;height:1677;visibility:visible;mso-wrap-style:square;v-text-anchor:middle" o:gfxdata="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" fillcolor="black [3213]" strokecolor="black [3213]" strokeweight="2pt"/>
+                  <v:oval id="Ellipse 131" o:spid="_x0000_s1116" style="position:absolute;top:1488;width:2819;height:2896;visibility:visible;mso-wrap-style:square;v-text-anchor:middle" o:gfxdata="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" filled="f" strokecolor="black [3213]" strokeweight="2pt"/>
+                  <v:shape id="Gerade Verbindung mit Pfeil 130" o:spid="_x0000_s1117" type="#_x0000_t32" style="position:absolute;left:3189;top:2870;width:3124;height:0;flip:x;visibility:visible;mso-wrap-style:square" o:connectortype="straight" o:gfxdata="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" strokecolor="black [3213]">
                     <v:stroke endarrow="open"/>
                   </v:shape>
-                  <v:shape id="Gerade Verbindung mit Pfeil 159" o:spid="_x0000_s1116" type="#_x0000_t32" style="position:absolute;left:5103;top:11057;width:55289;height:0;flip:x;visibility:visible;mso-wrap-style:square" o:connectortype="straight" o:gfxdata="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" strokecolor="black [3213]"/>
-                  <v:line id="Gerader Verbinder 161" o:spid="_x0000_s1117" style="position:absolute;flip:y;visibility:visible;mso-wrap-style:square" from="5316,2870" to="5316,10951" o:connectortype="straight" o:gfxdata="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" strokecolor="black [3213]"/>
-                  <v:shape id="Textfeld 144" o:spid="_x0000_s1118" type="#_x0000_t202" style="position:absolute;left:36363;top:212;width:10509;height:4367;visibility:visible;mso-wrap-style:square;v-text-anchor:top" o:gfxdata="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" fillcolor="#fde9d9 [665]" strokeweight=".5pt">
+                  <v:shape id="Gerade Verbindung mit Pfeil 159" o:spid="_x0000_s1118" type="#_x0000_t32" style="position:absolute;left:5103;top:11057;width:55289;height:0;flip:x;visibility:visible;mso-wrap-style:square" o:connectortype="straight" o:gfxdata="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" strokecolor="black [3213]"/>
+                  <v:line id="Gerader Verbinder 161" o:spid="_x0000_s1119" style="position:absolute;flip:y;visibility:visible;mso-wrap-style:square" from="5316,2870" to="5316,10951" o:connectortype="straight" o:gfxdata="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" strokecolor="black [3213]"/>
+                  <v:shape id="Textfeld 144" o:spid="_x0000_s1120" type="#_x0000_t202" style="position:absolute;left:36363;top:212;width:10509;height:4367;visibility:visible;mso-wrap-style:square;v-text-anchor:top" o:gfxdata="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" fillcolor="#fde9d9 [665]" strokeweight=".5pt">
                     <v:textbox>
                       <w:txbxContent>
                         <w:p>
@@ -8426,7 +8992,7 @@
                       </w:txbxContent>
                     </v:textbox>
                   </v:shape>
-                  <v:shape id="Textfeld 145" o:spid="_x0000_s1119" type="#_x0000_t202" style="position:absolute;left:60286;top:8399;width:10509;height:4368;visibility:visible;mso-wrap-style:square;v-text-anchor:top" o:gfxdata="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" fillcolor="#fde9d9 [665]" strokeweight=".5pt">
+                  <v:shape id="Textfeld 145" o:spid="_x0000_s1121" type="#_x0000_t202" style="position:absolute;left:60286;top:8399;width:10509;height:4368;visibility:visible;mso-wrap-style:square;v-text-anchor:top" o:gfxdata="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" fillcolor="#fde9d9 [665]" strokeweight=".5pt">
                     <v:textbox>
                       <w:txbxContent>
                         <w:p>
@@ -8462,7 +9028,7 @@
                       </w:txbxContent>
                     </v:textbox>
                   </v:shape>
-                  <v:roundrect id="Textfeld 147" o:spid="_x0000_s1120" style="position:absolute;left:22966;width:11047;height:4996;visibility:visible;mso-wrap-style:square;v-text-anchor:top" arcsize="10923f" o:gfxdata="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" fillcolor="#fde9d9 [665]" strokeweight=".5pt">
+                  <v:roundrect id="Textfeld 147" o:spid="_x0000_s1122" style="position:absolute;left:22966;width:11047;height:4996;visibility:visible;mso-wrap-style:square;v-text-anchor:top" arcsize="10923f" o:gfxdata="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" fillcolor="#fde9d9 [665]" strokeweight=".5pt">
                     <v:textbox>
                       <w:txbxContent>
                         <w:p>
@@ -8490,16 +9056,16 @@
                       </w:txbxContent>
                     </v:textbox>
                   </v:roundrect>
-                  <v:shape id="Gerade Verbindung mit Pfeil 153" o:spid="_x0000_s1121" type="#_x0000_t32" style="position:absolute;left:46889;top:2445;width:2363;height:106;flip:x y;visibility:visible;mso-wrap-style:square" o:connectortype="straight" o:gfxdata="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" strokecolor="black [3213]">
+                  <v:shape id="Gerade Verbindung mit Pfeil 153" o:spid="_x0000_s1123" type="#_x0000_t32" style="position:absolute;left:46889;top:2445;width:2363;height:106;flip:x y;visibility:visible;mso-wrap-style:square" o:connectortype="straight" o:gfxdata="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" strokecolor="black [3213]">
                     <v:stroke endarrow="open"/>
                   </v:shape>
-                  <v:shape id="Gerade Verbindung mit Pfeil 154" o:spid="_x0000_s1122" type="#_x0000_t32" style="position:absolute;left:34024;top:2764;width:2354;height:0;flip:x;visibility:visible;mso-wrap-style:square" o:connectortype="straight" o:gfxdata="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" strokecolor="black [3213]">
+                  <v:shape id="Gerade Verbindung mit Pfeil 154" o:spid="_x0000_s1124" type="#_x0000_t32" style="position:absolute;left:34024;top:2764;width:2354;height:0;flip:x;visibility:visible;mso-wrap-style:square" o:connectortype="straight" o:gfxdata="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" strokecolor="black [3213]">
                     <v:stroke endarrow="open"/>
                   </v:shape>
-                  <v:shape id="Gerade Verbindung mit Pfeil 156" o:spid="_x0000_s1123" type="#_x0000_t32" style="position:absolute;left:65602;top:5103;width:0;height:3277;visibility:visible;mso-wrap-style:square" o:connectortype="straight" o:gfxdata="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" strokecolor="black [3213]">
+                  <v:shape id="Gerade Verbindung mit Pfeil 156" o:spid="_x0000_s1125" type="#_x0000_t32" style="position:absolute;left:65602;top:5103;width:0;height:3277;visibility:visible;mso-wrap-style:square" o:connectortype="straight" o:gfxdata="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" strokecolor="black [3213]">
                     <v:stroke endarrow="open"/>
                   </v:shape>
-                  <v:shape id="Gerade Verbindung mit Pfeil 158" o:spid="_x0000_s1124" type="#_x0000_t32" style="position:absolute;left:17543;top:2870;width:5522;height:0;flip:x;visibility:visible;mso-wrap-style:square" o:connectortype="straight" o:gfxdata="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" strokecolor="black [3213]">
+                  <v:shape id="Gerade Verbindung mit Pfeil 158" o:spid="_x0000_s1126" type="#_x0000_t32" style="position:absolute;left:17543;top:2870;width:5522;height:0;flip:x;visibility:visible;mso-wrap-style:square" o:connectortype="straight" o:gfxdata="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" strokecolor="black [3213]">
                     <v:stroke endarrow="open"/>
                   </v:shape>
                 </v:group>
@@ -8512,8 +9078,6 @@
     <w:p/>
     <w:p/>
     <w:p>
-      <w:bookmarkStart w:id="0" w:name="_GoBack"/>
-      <w:bookmarkEnd w:id="0"/>
       <w:r>
         <w:rPr>
           <w:noProof/>
@@ -8602,7 +9166,7 @@
           </mc:Choice>
           <mc:Fallback>
             <w:pict>
-              <v:shape w14:anchorId="447A7822" id="Textfeld 143" o:spid="_x0000_s1125" type="#_x0000_t202" style="position:absolute;margin-left:583.45pt;margin-top:11.05pt;width:38.9pt;height:22.8pt;z-index:251703808;visibility:visible;mso-wrap-style:none;mso-wrap-distance-left:9pt;mso-wrap-distance-top:0;mso-wrap-distance-right:9pt;mso-wrap-distance-bottom:0;mso-position-horizontal:absolute;mso-position-horizontal-relative:text;mso-position-vertical:absolute;mso-position-vertical-relative:text;v-text-anchor:top" o:gfxdata="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" fillcolor="white [3201]" stroked="f" strokeweight=".5pt">
+              <v:shape w14:anchorId="447A7822" id="Textfeld 143" o:spid="_x0000_s1127" type="#_x0000_t202" style="position:absolute;margin-left:583.45pt;margin-top:11.05pt;width:38.9pt;height:22.8pt;z-index:251703808;visibility:visible;mso-wrap-style:none;mso-wrap-distance-left:9pt;mso-wrap-distance-top:0;mso-wrap-distance-right:9pt;mso-wrap-distance-bottom:0;mso-position-horizontal:absolute;mso-position-horizontal-relative:text;mso-position-vertical:absolute;mso-position-vertical-relative:text;v-text-anchor:top" o:gfxdata="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" fillcolor="white [3201]" stroked="f" strokeweight=".5pt">
                 <v:textbox>
                   <w:txbxContent>
                     <w:p>
@@ -8684,7 +9248,7 @@
           </mc:Choice>
           <mc:Fallback>
             <w:pict>
-              <v:line w14:anchorId="03B28780" id="Gerader Verbinder 142" o:spid="_x0000_s1026" style="position:absolute;z-index:251697664;visibility:visible;mso-wrap-style:square;mso-wrap-distance-left:9pt;mso-wrap-distance-top:0;mso-wrap-distance-right:9pt;mso-wrap-distance-bottom:0;mso-position-horizontal:absolute;mso-position-horizontal-relative:text;mso-position-vertical:absolute;mso-position-vertical-relative:text" from="511.4pt,.2pt" to="533.15pt,.2pt" o:gfxdata="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" strokecolor="#4579b8 [3044]"/>
+              <v:line w14:anchorId="270F6DC0" id="Gerader Verbinder 142" o:spid="_x0000_s1026" style="position:absolute;z-index:251697664;visibility:visible;mso-wrap-style:square;mso-wrap-distance-left:9pt;mso-wrap-distance-top:0;mso-wrap-distance-right:9pt;mso-wrap-distance-bottom:0;mso-position-horizontal:absolute;mso-position-horizontal-relative:text;mso-position-vertical:absolute;mso-position-vertical-relative:text" from="511.4pt,.2pt" to="533.15pt,.2pt" o:gfxdata="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" strokecolor="#4579b8 [3044]"/>
             </w:pict>
           </mc:Fallback>
         </mc:AlternateContent>
@@ -8700,7 +9264,7 @@
         <mc:AlternateContent>
           <mc:Choice Requires="wps">
             <w:drawing>
-              <wp:anchor distT="0" distB="0" distL="114300" distR="114300" simplePos="0" relativeHeight="251472384" behindDoc="0" locked="0" layoutInCell="1" allowOverlap="1" wp14:anchorId="0D24268F" wp14:editId="3EE7FDE3">
+              <wp:anchor distT="0" distB="0" distL="114300" distR="114300" simplePos="0" relativeHeight="251472384" behindDoc="0" locked="0" layoutInCell="1" allowOverlap="1" wp14:anchorId="26CDEF9E" wp14:editId="456E4482">
                 <wp:simplePos x="0" y="0"/>
                 <wp:positionH relativeFrom="column">
                   <wp:posOffset>5821045</wp:posOffset>
@@ -8759,31 +9323,7 @@
                               <w:rPr>
                                 <w:lang w:val="de-DE"/>
                               </w:rPr>
-                              <w:t xml:space="preserve">Extern System: </w:t>
-                            </w:r>
-                            <w:r>
-                              <w:rPr>
-                                <w:lang w:val="de-DE"/>
-                              </w:rPr>
-                              <w:t>Patient</w:t>
-                            </w:r>
-                            <w:r>
-                              <w:rPr>
-                                <w:lang w:val="de-DE"/>
-                              </w:rPr>
-                              <w:t xml:space="preserve"> </w:t>
-                            </w:r>
-                            <w:r>
-                              <w:rPr>
-                                <w:lang w:val="de-DE"/>
-                              </w:rPr>
-                              <w:t>Transfer</w:t>
-                            </w:r>
-                            <w:r>
-                              <w:rPr>
-                                <w:lang w:val="de-DE"/>
-                              </w:rPr>
-                              <w:t xml:space="preserve"> System</w:t>
+                              <w:t>Extern System: Patient Transfer System</w:t>
                             </w:r>
                           </w:p>
                         </w:txbxContent>
@@ -8805,7 +9345,7 @@
           </mc:Choice>
           <mc:Fallback>
             <w:pict>
-              <v:shape w14:anchorId="0D24268F" id="Textfeld 132" o:spid="_x0000_s1126" type="#_x0000_t202" style="position:absolute;margin-left:458.35pt;margin-top:154.45pt;width:1in;height:22.8pt;z-index:251472384;visibility:visible;mso-wrap-style:none;mso-height-percent:0;mso-wrap-distance-left:9pt;mso-wrap-distance-top:0;mso-wrap-distance-right:9pt;mso-wrap-distance-bottom:0;mso-position-horizontal:absolute;mso-position-horizontal-relative:text;mso-position-vertical:absolute;mso-position-vertical-relative:text;mso-height-percent:0;mso-height-relative:margin;v-text-anchor:top" o:gfxdata="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" fillcolor="white [3201]" stroked="f" strokeweight=".5pt">
+              <v:shape w14:anchorId="26CDEF9E" id="Textfeld 132" o:spid="_x0000_s1128" type="#_x0000_t202" style="position:absolute;margin-left:458.35pt;margin-top:154.45pt;width:1in;height:22.8pt;z-index:251472384;visibility:visible;mso-wrap-style:none;mso-height-percent:0;mso-wrap-distance-left:9pt;mso-wrap-distance-top:0;mso-wrap-distance-right:9pt;mso-wrap-distance-bottom:0;mso-position-horizontal:absolute;mso-position-horizontal-relative:text;mso-position-vertical:absolute;mso-position-vertical-relative:text;mso-height-percent:0;mso-height-relative:margin;v-text-anchor:top" o:gfxdata="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" fillcolor="white [3201]" stroked="f" strokeweight=".5pt">
                 <v:textbox>
                   <w:txbxContent>
                     <w:p>
@@ -8818,31 +9358,7 @@
                         <w:rPr>
                           <w:lang w:val="de-DE"/>
                         </w:rPr>
-                        <w:t xml:space="preserve">Extern System: </w:t>
-                      </w:r>
-                      <w:r>
-                        <w:rPr>
-                          <w:lang w:val="de-DE"/>
-                        </w:rPr>
-                        <w:t>Patient</w:t>
-                      </w:r>
-                      <w:r>
-                        <w:rPr>
-                          <w:lang w:val="de-DE"/>
-                        </w:rPr>
-                        <w:t xml:space="preserve"> </w:t>
-                      </w:r>
-                      <w:r>
-                        <w:rPr>
-                          <w:lang w:val="de-DE"/>
-                        </w:rPr>
-                        <w:t>Transfer</w:t>
-                      </w:r>
-                      <w:r>
-                        <w:rPr>
-                          <w:lang w:val="de-DE"/>
-                        </w:rPr>
-                        <w:t xml:space="preserve"> System</w:t>
+                        <w:t>Extern System: Patient Transfer System</w:t>
                       </w:r>
                     </w:p>
                   </w:txbxContent>
@@ -8860,7 +9376,7 @@
         <mc:AlternateContent>
           <mc:Choice Requires="wps">
             <w:drawing>
-              <wp:anchor distT="0" distB="0" distL="114300" distR="114300" simplePos="0" relativeHeight="251469312" behindDoc="0" locked="0" layoutInCell="1" allowOverlap="1" wp14:anchorId="6503C14F" wp14:editId="5C1BD75A">
+              <wp:anchor distT="0" distB="0" distL="114300" distR="114300" simplePos="0" relativeHeight="251469312" behindDoc="0" locked="0" layoutInCell="1" allowOverlap="1" wp14:anchorId="7C2D2430" wp14:editId="6AD23A06">
                 <wp:simplePos x="0" y="0"/>
                 <wp:positionH relativeFrom="column">
                   <wp:posOffset>5817870</wp:posOffset>
@@ -8949,7 +9465,7 @@
           </mc:Choice>
           <mc:Fallback>
             <w:pict>
-              <v:shape w14:anchorId="6503C14F" id="Textfeld 133" o:spid="_x0000_s1127" type="#_x0000_t202" style="position:absolute;margin-left:458.1pt;margin-top:173.05pt;width:1in;height:22.8pt;z-index:251469312;visibility:visible;mso-wrap-style:none;mso-height-percent:0;mso-wrap-distance-left:9pt;mso-wrap-distance-top:0;mso-wrap-distance-right:9pt;mso-wrap-distance-bottom:0;mso-position-horizontal:absolute;mso-position-horizontal-relative:text;mso-position-vertical:absolute;mso-position-vertical-relative:text;mso-height-percent:0;mso-height-relative:margin;v-text-anchor:top" o:gfxdata="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" fillcolor="white [3201]" stroked="f" strokeweight=".5pt">
+              <v:shape w14:anchorId="7C2D2430" id="Textfeld 133" o:spid="_x0000_s1129" type="#_x0000_t202" style="position:absolute;margin-left:458.1pt;margin-top:173.05pt;width:1in;height:22.8pt;z-index:251469312;visibility:visible;mso-wrap-style:none;mso-height-percent:0;mso-wrap-distance-left:9pt;mso-wrap-distance-top:0;mso-wrap-distance-right:9pt;mso-wrap-distance-bottom:0;mso-position-horizontal:absolute;mso-position-horizontal-relative:text;mso-position-vertical:absolute;mso-position-vertical-relative:text;mso-height-percent:0;mso-height-relative:margin;v-text-anchor:top" o:gfxdata="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" fillcolor="white [3201]" stroked="f" strokeweight=".5pt">
                 <v:textbox>
                   <w:txbxContent>
                     <w:p>
@@ -8988,7 +9504,7 @@
         <mc:AlternateContent>
           <mc:Choice Requires="wps">
             <w:drawing>
-              <wp:anchor distT="0" distB="0" distL="114300" distR="114300" simplePos="0" relativeHeight="251466240" behindDoc="0" locked="0" layoutInCell="1" allowOverlap="1" wp14:anchorId="332187DD" wp14:editId="2865FFE7">
+              <wp:anchor distT="0" distB="0" distL="114300" distR="114300" simplePos="0" relativeHeight="251466240" behindDoc="0" locked="0" layoutInCell="1" allowOverlap="1" wp14:anchorId="6D6F7050" wp14:editId="67349EE0">
                 <wp:simplePos x="0" y="0"/>
                 <wp:positionH relativeFrom="column">
                   <wp:posOffset>5425440</wp:posOffset>
@@ -9058,7 +9574,7 @@
           </mc:Choice>
           <mc:Fallback>
             <w:pict>
-              <v:roundrect w14:anchorId="429165B0" id="Abgerundetes Rechteck 134" o:spid="_x0000_s1026" style="position:absolute;margin-left:427.2pt;margin-top:177.25pt;width:31.2pt;height:10.8pt;z-index:251466240;visibility:visible;mso-wrap-style:square;mso-wrap-distance-left:9pt;mso-wrap-distance-top:0;mso-wrap-distance-right:9pt;mso-wrap-distance-bottom:0;mso-position-horizontal:absolute;mso-position-horizontal-relative:text;mso-position-vertical:absolute;mso-position-vertical-relative:text;v-text-anchor:middle" arcsize="10923f" o:gfxdata="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" fillcolor="#daeef3 [664]" strokecolor="#daeef3 [664]" strokeweight="2pt"/>
+              <v:roundrect w14:anchorId="7D20FFCF" id="Abgerundetes Rechteck 134" o:spid="_x0000_s1026" style="position:absolute;margin-left:427.2pt;margin-top:177.25pt;width:31.2pt;height:10.8pt;z-index:251466240;visibility:visible;mso-wrap-style:square;mso-wrap-distance-left:9pt;mso-wrap-distance-top:0;mso-wrap-distance-right:9pt;mso-wrap-distance-bottom:0;mso-position-horizontal:absolute;mso-position-horizontal-relative:text;mso-position-vertical:absolute;mso-position-vertical-relative:text;v-text-anchor:middle" arcsize="10923f" o:gfxdata="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" fillcolor="#daeef3 [664]" strokecolor="#daeef3 [664]" strokeweight="2pt"/>
             </w:pict>
           </mc:Fallback>
         </mc:AlternateContent>
@@ -9071,7 +9587,7 @@
         <mc:AlternateContent>
           <mc:Choice Requires="wps">
             <w:drawing>
-              <wp:anchor distT="0" distB="0" distL="114300" distR="114300" simplePos="0" relativeHeight="251463168" behindDoc="0" locked="0" layoutInCell="1" allowOverlap="1" wp14:anchorId="6C1719DB" wp14:editId="4D47D7B3">
+              <wp:anchor distT="0" distB="0" distL="114300" distR="114300" simplePos="0" relativeHeight="251463168" behindDoc="0" locked="0" layoutInCell="1" allowOverlap="1" wp14:anchorId="68BFF447" wp14:editId="270B4021">
                 <wp:simplePos x="0" y="0"/>
                 <wp:positionH relativeFrom="column">
                   <wp:posOffset>5425440</wp:posOffset>
@@ -9141,14 +9657,14 @@
           </mc:Choice>
           <mc:Fallback>
             <w:pict>
-              <v:roundrect w14:anchorId="5F7141EB" id="Abgerundetes Rechteck 135" o:spid="_x0000_s1026" style="position:absolute;margin-left:427.2pt;margin-top:157.45pt;width:31.2pt;height:10.8pt;z-index:251463168;visibility:visible;mso-wrap-style:square;mso-wrap-distance-left:9pt;mso-wrap-distance-top:0;mso-wrap-distance-right:9pt;mso-wrap-distance-bottom:0;mso-position-horizontal:absolute;mso-position-horizontal-relative:text;mso-position-vertical:absolute;mso-position-vertical-relative:text;v-text-anchor:middle" arcsize="10923f" o:gfxdata="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" fillcolor="#fde9d9 [665]" strokecolor="#fde9d9 [665]" strokeweight="2pt"/>
+              <v:roundrect w14:anchorId="29AE5F21" id="Abgerundetes Rechteck 135" o:spid="_x0000_s1026" style="position:absolute;margin-left:427.2pt;margin-top:157.45pt;width:31.2pt;height:10.8pt;z-index:251463168;visibility:visible;mso-wrap-style:square;mso-wrap-distance-left:9pt;mso-wrap-distance-top:0;mso-wrap-distance-right:9pt;mso-wrap-distance-bottom:0;mso-position-horizontal:absolute;mso-position-horizontal-relative:text;mso-position-vertical:absolute;mso-position-vertical-relative:text;v-text-anchor:middle" arcsize="10923f" o:gfxdata="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" fillcolor="#fde9d9 [665]" strokecolor="#fde9d9 [665]" strokeweight="2pt"/>
             </w:pict>
           </mc:Fallback>
         </mc:AlternateContent>
       </w:r>
     </w:p>
     <w:sectPr>
-      <w:headerReference w:type="default" r:id="rId6"/>
+      <w:headerReference w:type="default" r:id="rId7"/>
       <w:pgSz w:w="16838" w:h="11906" w:orient="landscape"/>
       <w:pgMar w:top="1417" w:right="1417" w:bottom="1417" w:left="1134" w:header="708" w:footer="708" w:gutter="0"/>
       <w:cols w:space="708"/>

</xml_diff>

<commit_message>
Aktualisierung Activity Diagram terminverwaltung
</commit_message>
<xml_diff>
--- a/doc/task06/Dokumentation_Task6_teamgreen.docx
+++ b/doc/task06/Dokumentation_Task6_teamgreen.docx
@@ -1,6 +1,6 @@
 
 <file path=word/document.xml><?xml version="1.0" encoding="utf-8"?>
-<w:document xmlns:wpc="http://schemas.microsoft.com/office/word/2010/wordprocessingCanvas" xmlns:mc="http://schemas.openxmlformats.org/markup-compatibility/2006" xmlns:o="urn:schemas-microsoft-com:office:office" xmlns:r="http://schemas.openxmlformats.org/officeDocument/2006/relationships" xmlns:m="http://schemas.openxmlformats.org/officeDocument/2006/math" xmlns:v="urn:schemas-microsoft-com:vml" xmlns:wp14="http://schemas.microsoft.com/office/word/2010/wordprocessingDrawing" xmlns:wp="http://schemas.openxmlformats.org/drawingml/2006/wordprocessingDrawing" xmlns:w10="urn:schemas-microsoft-com:office:word" xmlns:w="http://schemas.openxmlformats.org/wordprocessingml/2006/main" xmlns:w14="http://schemas.microsoft.com/office/word/2010/wordml" xmlns:w15="http://schemas.microsoft.com/office/word/2012/wordml" xmlns:wpg="http://schemas.microsoft.com/office/word/2010/wordprocessingGroup" xmlns:wpi="http://schemas.microsoft.com/office/word/2010/wordprocessingInk" xmlns:wne="http://schemas.microsoft.com/office/word/2006/wordml" xmlns:wps="http://schemas.microsoft.com/office/word/2010/wordprocessingShape" mc:Ignorable="w14 w15 wp14">
+<w:document xmlns:wpc="http://schemas.microsoft.com/office/word/2010/wordprocessingCanvas" xmlns:mc="http://schemas.openxmlformats.org/markup-compatibility/2006" xmlns:o="urn:schemas-microsoft-com:office:office" xmlns:r="http://schemas.openxmlformats.org/officeDocument/2006/relationships" xmlns:m="http://schemas.openxmlformats.org/officeDocument/2006/math" xmlns:v="urn:schemas-microsoft-com:vml" xmlns:wp14="http://schemas.microsoft.com/office/word/2010/wordprocessingDrawing" xmlns:wp="http://schemas.openxmlformats.org/drawingml/2006/wordprocessingDrawing" xmlns:w10="urn:schemas-microsoft-com:office:word" xmlns:w="http://schemas.openxmlformats.org/wordprocessingml/2006/main" xmlns:w14="http://schemas.microsoft.com/office/word/2010/wordml" xmlns:wpg="http://schemas.microsoft.com/office/word/2010/wordprocessingGroup" xmlns:wpi="http://schemas.microsoft.com/office/word/2010/wordprocessingInk" xmlns:wne="http://schemas.microsoft.com/office/word/2006/wordml" xmlns:wps="http://schemas.microsoft.com/office/word/2010/wordprocessingShape" mc:Ignorable="w14 wp14">
   <w:body>
     <w:p>
       <w:pPr>
@@ -17,7 +17,7 @@
           <w:noProof/>
           <w:color w:val="00B050"/>
           <w:sz w:val="36"/>
-          <w:lang w:val="de-CH" w:eastAsia="de-CH"/>
+          <w:lang w:eastAsia="en-GB"/>
         </w:rPr>
         <mc:AlternateContent>
           <mc:Choice Requires="wps">
@@ -85,7 +85,7 @@
           </mc:Choice>
           <mc:Fallback>
             <w:pict>
-              <v:shapetype w14:anchorId="1FA11891" id="_x0000_t34" coordsize="21600,21600" o:spt="34" o:oned="t" adj="10800" path="m,l@0,0@0,21600,21600,21600e" filled="f">
+              <v:shapetype id="_x0000_t34" coordsize="21600,21600" o:spt="34" o:oned="t" adj="10800" path="m,l@0,0@0,21600,21600,21600e" filled="f">
                 <v:stroke joinstyle="miter"/>
                 <v:formulas>
                   <v:f eqn="val #0"/>
@@ -109,7 +109,7 @@
           <w:noProof/>
           <w:color w:val="00B050"/>
           <w:sz w:val="36"/>
-          <w:lang w:val="de-CH" w:eastAsia="de-CH"/>
+          <w:lang w:eastAsia="en-GB"/>
         </w:rPr>
         <mc:AlternateContent>
           <mc:Choice Requires="wps">
@@ -237,7 +237,7 @@
           </mc:Choice>
           <mc:Fallback>
             <w:pict>
-              <v:shapetype w14:anchorId="55F07A5A" id="_x0000_t202" coordsize="21600,21600" o:spt="202" path="m,l,21600r21600,l21600,xe">
+              <v:shapetype id="_x0000_t202" coordsize="21600,21600" o:spt="202" path="m,l,21600r21600,l21600,xe">
                 <v:stroke joinstyle="miter"/>
                 <v:path gradientshapeok="t" o:connecttype="rect"/>
               </v:shapetype>
@@ -307,7 +307,7 @@
           <w:noProof/>
           <w:color w:val="00B050"/>
           <w:sz w:val="36"/>
-          <w:lang w:val="de-CH" w:eastAsia="de-CH"/>
+          <w:lang w:eastAsia="en-GB"/>
         </w:rPr>
         <mc:AlternateContent>
           <mc:Choice Requires="wps">
@@ -435,7 +435,7 @@
           </mc:Choice>
           <mc:Fallback>
             <w:pict>
-              <v:shape w14:anchorId="66865F5F" id="Textfeld 7" o:spid="_x0000_s1027" type="#_x0000_t202" style="position:absolute;left:0;text-align:left;margin-left:118.45pt;margin-top:63.55pt;width:160.8pt;height:103.8pt;z-index:251628544;visibility:visible;mso-wrap-style:square;mso-width-percent:0;mso-height-percent:0;mso-wrap-distance-left:9pt;mso-wrap-distance-top:0;mso-wrap-distance-right:9pt;mso-wrap-distance-bottom:0;mso-position-horizontal:absolute;mso-position-horizontal-relative:text;mso-position-vertical:absolute;mso-position-vertical-relative:text;mso-width-percent:0;mso-height-percent:0;mso-width-relative:margin;mso-height-relative:margin;v-text-anchor:top" o:gfxdata="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" fillcolor="white [3201]" strokeweight=".5pt">
+              <v:shape id="Textfeld 7" o:spid="_x0000_s1027" type="#_x0000_t202" style="position:absolute;left:0;text-align:left;margin-left:118.45pt;margin-top:63.55pt;width:160.8pt;height:103.8pt;z-index:251628544;visibility:visible;mso-wrap-style:square;mso-width-percent:0;mso-height-percent:0;mso-wrap-distance-left:9pt;mso-wrap-distance-top:0;mso-wrap-distance-right:9pt;mso-wrap-distance-bottom:0;mso-position-horizontal:absolute;mso-position-horizontal-relative:text;mso-position-vertical:absolute;mso-position-vertical-relative:text;mso-width-percent:0;mso-height-percent:0;mso-width-relative:margin;mso-height-relative:margin;v-text-anchor:top" o:gfxdata="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" fillcolor="white [3201]" strokeweight=".5pt">
                 <v:textbox>
                   <w:txbxContent>
                     <w:p>
@@ -501,7 +501,7 @@
           <w:noProof/>
           <w:color w:val="00B050"/>
           <w:sz w:val="36"/>
-          <w:lang w:val="de-CH" w:eastAsia="de-CH"/>
+          <w:lang w:eastAsia="en-GB"/>
         </w:rPr>
         <mc:AlternateContent>
           <mc:Choice Requires="wps">
@@ -569,7 +569,7 @@
           </mc:Choice>
           <mc:Fallback>
             <w:pict>
-              <v:shape w14:anchorId="7DFD259A" id="Gewinkelte Verbindung 11" o:spid="_x0000_s1026" type="#_x0000_t34" style="position:absolute;margin-left:363.3pt;margin-top:112.75pt;width:52.8pt;height:93.6pt;flip:y;z-index:251629568;visibility:visible;mso-wrap-style:square;mso-width-percent:0;mso-height-percent:0;mso-wrap-distance-left:9pt;mso-wrap-distance-top:0;mso-wrap-distance-right:9pt;mso-wrap-distance-bottom:0;mso-position-horizontal:absolute;mso-position-horizontal-relative:text;mso-position-vertical:absolute;mso-position-vertical-relative:text;mso-width-percent:0;mso-height-percent:0;mso-width-relative:margin;mso-height-relative:margin" o:gfxdata="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" adj="2209" strokecolor="black [3213]">
+              <v:shape id="Gewinkelte Verbindung 11" o:spid="_x0000_s1026" type="#_x0000_t34" style="position:absolute;margin-left:363.3pt;margin-top:112.75pt;width:52.8pt;height:93.6pt;flip:y;z-index:251629568;visibility:visible;mso-wrap-style:square;mso-width-percent:0;mso-height-percent:0;mso-wrap-distance-left:9pt;mso-wrap-distance-top:0;mso-wrap-distance-right:9pt;mso-wrap-distance-bottom:0;mso-position-horizontal:absolute;mso-position-horizontal-relative:text;mso-position-vertical:absolute;mso-position-vertical-relative:text;mso-width-percent:0;mso-height-percent:0;mso-width-relative:margin;mso-height-relative:margin" o:gfxdata="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" adj="2209" strokecolor="black [3213]">
                 <v:stroke endarrow="open"/>
               </v:shape>
             </w:pict>
@@ -582,7 +582,7 @@
           <w:noProof/>
           <w:color w:val="00B050"/>
           <w:sz w:val="36"/>
-          <w:lang w:val="de-CH" w:eastAsia="de-CH"/>
+          <w:lang w:eastAsia="en-GB"/>
         </w:rPr>
         <mc:AlternateContent>
           <mc:Choice Requires="wps">
@@ -648,7 +648,7 @@
           </mc:Choice>
           <mc:Fallback>
             <w:pict>
-              <v:shapetype w14:anchorId="2BEAA05B" id="_x0000_t32" coordsize="21600,21600" o:spt="32" o:oned="t" path="m,l21600,21600e" filled="f">
+              <v:shapetype id="_x0000_t32" coordsize="21600,21600" o:spt="32" o:oned="t" path="m,l21600,21600e" filled="f">
                 <v:path arrowok="t" fillok="f" o:connecttype="none"/>
                 <o:lock v:ext="edit" shapetype="t"/>
               </v:shapetype>
@@ -665,7 +665,7 @@
           <w:noProof/>
           <w:color w:val="00B050"/>
           <w:sz w:val="36"/>
-          <w:lang w:val="de-CH" w:eastAsia="de-CH"/>
+          <w:lang w:eastAsia="en-GB"/>
         </w:rPr>
         <mc:AlternateContent>
           <mc:Choice Requires="wps">
@@ -784,7 +784,7 @@
           </mc:Choice>
           <mc:Fallback>
             <w:pict>
-              <v:shape w14:anchorId="5D4A18BE" id="Textfeld 5" o:spid="_x0000_s1028" type="#_x0000_t202" style="position:absolute;left:0;text-align:left;margin-left:274.5pt;margin-top:374.35pt;width:160.8pt;height:103.8pt;z-index:251626496;visibility:visible;mso-wrap-style:square;mso-width-percent:0;mso-height-percent:0;mso-wrap-distance-left:9pt;mso-wrap-distance-top:0;mso-wrap-distance-right:9pt;mso-wrap-distance-bottom:0;mso-position-horizontal:absolute;mso-position-horizontal-relative:text;mso-position-vertical:absolute;mso-position-vertical-relative:text;mso-width-percent:0;mso-height-percent:0;mso-width-relative:margin;mso-height-relative:margin;v-text-anchor:top" o:gfxdata="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" fillcolor="white [3201]" strokeweight=".5pt">
+              <v:shape id="Textfeld 5" o:spid="_x0000_s1028" type="#_x0000_t202" style="position:absolute;left:0;text-align:left;margin-left:274.5pt;margin-top:374.35pt;width:160.8pt;height:103.8pt;z-index:251626496;visibility:visible;mso-wrap-style:square;mso-width-percent:0;mso-height-percent:0;mso-wrap-distance-left:9pt;mso-wrap-distance-top:0;mso-wrap-distance-right:9pt;mso-wrap-distance-bottom:0;mso-position-horizontal:absolute;mso-position-horizontal-relative:text;mso-position-vertical:absolute;mso-position-vertical-relative:text;mso-width-percent:0;mso-height-percent:0;mso-width-relative:margin;mso-height-relative:margin;v-text-anchor:top" o:gfxdata="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" fillcolor="white [3201]" strokeweight=".5pt">
                 <v:textbox>
                   <w:txbxContent>
                     <w:p>
@@ -841,7 +841,7 @@
           <w:noProof/>
           <w:color w:val="00B050"/>
           <w:sz w:val="36"/>
-          <w:lang w:val="de-CH" w:eastAsia="de-CH"/>
+          <w:lang w:eastAsia="en-GB"/>
         </w:rPr>
         <mc:AlternateContent>
           <mc:Choice Requires="wps">
@@ -904,7 +904,7 @@
           </mc:Choice>
           <mc:Fallback>
             <w:pict>
-              <v:shape w14:anchorId="3045615C" id="Gerade Verbindung mit Pfeil 15" o:spid="_x0000_s1026" type="#_x0000_t32" style="position:absolute;margin-left:180.3pt;margin-top:256.75pt;width:90.6pt;height:0;flip:x;z-index:251632640;visibility:visible;mso-wrap-style:square;mso-width-percent:0;mso-wrap-distance-left:9pt;mso-wrap-distance-top:0;mso-wrap-distance-right:9pt;mso-wrap-distance-bottom:0;mso-position-horizontal:absolute;mso-position-horizontal-relative:text;mso-position-vertical:absolute;mso-position-vertical-relative:text;mso-width-percent:0;mso-width-relative:margin" o:gfxdata="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" strokecolor="black [3213]">
+              <v:shape id="Gerade Verbindung mit Pfeil 15" o:spid="_x0000_s1026" type="#_x0000_t32" style="position:absolute;margin-left:180.3pt;margin-top:256.75pt;width:90.6pt;height:0;flip:x;z-index:251632640;visibility:visible;mso-wrap-style:square;mso-width-percent:0;mso-wrap-distance-left:9pt;mso-wrap-distance-top:0;mso-wrap-distance-right:9pt;mso-wrap-distance-bottom:0;mso-position-horizontal:absolute;mso-position-horizontal-relative:text;mso-position-vertical:absolute;mso-position-vertical-relative:text;mso-width-percent:0;mso-width-relative:margin" o:gfxdata="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" strokecolor="black [3213]">
                 <v:stroke endarrow="open"/>
               </v:shape>
             </w:pict>
@@ -917,7 +917,7 @@
           <w:noProof/>
           <w:color w:val="00B050"/>
           <w:sz w:val="36"/>
-          <w:lang w:val="de-CH" w:eastAsia="de-CH"/>
+          <w:lang w:eastAsia="en-GB"/>
         </w:rPr>
         <mc:AlternateContent>
           <mc:Choice Requires="wps">
@@ -977,7 +977,7 @@
           </mc:Choice>
           <mc:Fallback>
             <w:pict>
-              <v:shape w14:anchorId="6BA97F43" id="Gerade Verbindung mit Pfeil 14" o:spid="_x0000_s1026" type="#_x0000_t32" style="position:absolute;margin-left:435.3pt;margin-top:256.75pt;width:96.6pt;height:0;z-index:251631616;visibility:visible;mso-wrap-style:square;mso-wrap-distance-left:9pt;mso-wrap-distance-top:0;mso-wrap-distance-right:9pt;mso-wrap-distance-bottom:0;mso-position-horizontal:absolute;mso-position-horizontal-relative:text;mso-position-vertical:absolute;mso-position-vertical-relative:text" o:gfxdata="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" strokecolor="black [3213]">
+              <v:shape id="Gerade Verbindung mit Pfeil 14" o:spid="_x0000_s1026" type="#_x0000_t32" style="position:absolute;margin-left:435.3pt;margin-top:256.75pt;width:96.6pt;height:0;z-index:251631616;visibility:visible;mso-wrap-style:square;mso-wrap-distance-left:9pt;mso-wrap-distance-top:0;mso-wrap-distance-right:9pt;mso-wrap-distance-bottom:0;mso-position-horizontal:absolute;mso-position-horizontal-relative:text;mso-position-vertical:absolute;mso-position-vertical-relative:text" o:gfxdata="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" strokecolor="black [3213]">
                 <v:stroke endarrow="open"/>
               </v:shape>
             </w:pict>
@@ -990,7 +990,7 @@
           <w:noProof/>
           <w:color w:val="00B050"/>
           <w:sz w:val="36"/>
-          <w:lang w:val="de-CH" w:eastAsia="de-CH"/>
+          <w:lang w:eastAsia="en-GB"/>
         </w:rPr>
         <mc:AlternateContent>
           <mc:Choice Requires="wps">
@@ -1110,7 +1110,7 @@
           </mc:Choice>
           <mc:Fallback>
             <w:pict>
-              <v:shape w14:anchorId="56E2FE50" id="Textfeld 3" o:spid="_x0000_s1029" type="#_x0000_t202" style="position:absolute;left:0;text-align:left;margin-left:531.9pt;margin-top:206.35pt;width:160.8pt;height:103.8pt;z-index:251624448;visibility:visible;mso-wrap-style:square;mso-width-percent:0;mso-height-percent:0;mso-wrap-distance-left:9pt;mso-wrap-distance-top:0;mso-wrap-distance-right:9pt;mso-wrap-distance-bottom:0;mso-position-horizontal:absolute;mso-position-horizontal-relative:text;mso-position-vertical:absolute;mso-position-vertical-relative:text;mso-width-percent:0;mso-height-percent:0;mso-width-relative:margin;mso-height-relative:margin;v-text-anchor:top" o:gfxdata="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" fillcolor="white [3201]" strokeweight=".5pt">
+              <v:shape id="Textfeld 3" o:spid="_x0000_s1029" type="#_x0000_t202" style="position:absolute;left:0;text-align:left;margin-left:531.9pt;margin-top:206.35pt;width:160.8pt;height:103.8pt;z-index:251624448;visibility:visible;mso-wrap-style:square;mso-width-percent:0;mso-height-percent:0;mso-wrap-distance-left:9pt;mso-wrap-distance-top:0;mso-wrap-distance-right:9pt;mso-wrap-distance-bottom:0;mso-position-horizontal:absolute;mso-position-horizontal-relative:text;mso-position-vertical:absolute;mso-position-vertical-relative:text;mso-width-percent:0;mso-height-percent:0;mso-width-relative:margin;mso-height-relative:margin;v-text-anchor:top" o:gfxdata="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" fillcolor="white [3201]" strokeweight=".5pt">
                 <v:textbox>
                   <w:txbxContent>
                     <w:p>
@@ -1168,7 +1168,7 @@
           <w:noProof/>
           <w:color w:val="00B050"/>
           <w:sz w:val="36"/>
-          <w:lang w:val="de-CH" w:eastAsia="de-CH"/>
+          <w:lang w:eastAsia="en-GB"/>
         </w:rPr>
         <mc:AlternateContent>
           <mc:Choice Requires="wps">
@@ -1296,7 +1296,7 @@
           </mc:Choice>
           <mc:Fallback>
             <w:pict>
-              <v:shape w14:anchorId="75E616FD" id="Textfeld 4" o:spid="_x0000_s1030" type="#_x0000_t202" style="position:absolute;left:0;text-align:left;margin-left:19.5pt;margin-top:206.35pt;width:160.8pt;height:103.8pt;z-index:251625472;visibility:visible;mso-wrap-style:square;mso-width-percent:0;mso-height-percent:0;mso-wrap-distance-left:9pt;mso-wrap-distance-top:0;mso-wrap-distance-right:9pt;mso-wrap-distance-bottom:0;mso-position-horizontal:absolute;mso-position-horizontal-relative:text;mso-position-vertical:absolute;mso-position-vertical-relative:text;mso-width-percent:0;mso-height-percent:0;mso-width-relative:margin;mso-height-relative:margin;v-text-anchor:top" o:gfxdata="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" fillcolor="white [3201]" strokeweight=".5pt">
+              <v:shape id="Textfeld 4" o:spid="_x0000_s1030" type="#_x0000_t202" style="position:absolute;left:0;text-align:left;margin-left:19.5pt;margin-top:206.35pt;width:160.8pt;height:103.8pt;z-index:251625472;visibility:visible;mso-wrap-style:square;mso-width-percent:0;mso-height-percent:0;mso-wrap-distance-left:9pt;mso-wrap-distance-top:0;mso-wrap-distance-right:9pt;mso-wrap-distance-bottom:0;mso-position-horizontal:absolute;mso-position-horizontal-relative:text;mso-position-vertical:absolute;mso-position-vertical-relative:text;mso-width-percent:0;mso-height-percent:0;mso-width-relative:margin;mso-height-relative:margin;v-text-anchor:top" o:gfxdata="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" fillcolor="white [3201]" strokeweight=".5pt">
                 <v:textbox>
                   <w:txbxContent>
                     <w:p>
@@ -1362,7 +1362,7 @@
           <w:noProof/>
           <w:color w:val="00B050"/>
           <w:sz w:val="36"/>
-          <w:lang w:val="de-CH" w:eastAsia="de-CH"/>
+          <w:lang w:eastAsia="en-GB"/>
         </w:rPr>
         <mc:AlternateContent>
           <mc:Choice Requires="wps">
@@ -1429,7 +1429,7 @@
           </mc:Choice>
           <mc:Fallback>
             <w:pict>
-              <v:rect w14:anchorId="64CF0648" id="Rechteck 12" o:spid="_x0000_s1026" style="position:absolute;margin-left:254.1pt;margin-top:191.35pt;width:201pt;height:135.6pt;z-index:251630592;visibility:visible;mso-wrap-style:square;mso-wrap-distance-left:9pt;mso-wrap-distance-top:0;mso-wrap-distance-right:9pt;mso-wrap-distance-bottom:0;mso-position-horizontal:absolute;mso-position-horizontal-relative:text;mso-position-vertical:absolute;mso-position-vertical-relative:text;v-text-anchor:middle" o:gfxdata="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" filled="f" strokecolor="red" strokeweight="2pt"/>
+              <v:rect id="Rechteck 12" o:spid="_x0000_s1026" style="position:absolute;margin-left:254.1pt;margin-top:191.35pt;width:201pt;height:135.6pt;z-index:251630592;visibility:visible;mso-wrap-style:square;mso-wrap-distance-left:9pt;mso-wrap-distance-top:0;mso-wrap-distance-right:9pt;mso-wrap-distance-bottom:0;mso-position-horizontal:absolute;mso-position-horizontal-relative:text;mso-position-vertical:absolute;mso-position-vertical-relative:text;v-text-anchor:middle" o:gfxdata="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" filled="f" strokecolor="red" strokeweight="2pt"/>
             </w:pict>
           </mc:Fallback>
         </mc:AlternateContent>
@@ -1440,7 +1440,7 @@
           <w:noProof/>
           <w:color w:val="00B050"/>
           <w:sz w:val="36"/>
-          <w:lang w:val="de-CH" w:eastAsia="de-CH"/>
+          <w:lang w:eastAsia="en-GB"/>
         </w:rPr>
         <mc:AlternateContent>
           <mc:Choice Requires="wps">
@@ -1567,7 +1567,7 @@
           </mc:Choice>
           <mc:Fallback>
             <w:pict>
-              <v:shape w14:anchorId="113F30CE" id="Textfeld 2" o:spid="_x0000_s1031" type="#_x0000_t202" style="position:absolute;left:0;text-align:left;margin-left:270.9pt;margin-top:206.35pt;width:164.4pt;height:103.8pt;z-index:251623424;visibility:visible;mso-wrap-style:square;mso-width-percent:0;mso-height-percent:0;mso-wrap-distance-left:9pt;mso-wrap-distance-top:0;mso-wrap-distance-right:9pt;mso-wrap-distance-bottom:0;mso-position-horizontal:absolute;mso-position-horizontal-relative:text;mso-position-vertical:absolute;mso-position-vertical-relative:text;mso-width-percent:0;mso-height-percent:0;mso-width-relative:margin;mso-height-relative:margin;v-text-anchor:top" o:gfxdata="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" fillcolor="white [3201]" strokeweight="1.5pt">
+              <v:shape id="Textfeld 2" o:spid="_x0000_s1031" type="#_x0000_t202" style="position:absolute;left:0;text-align:left;margin-left:270.9pt;margin-top:206.35pt;width:164.4pt;height:103.8pt;z-index:251623424;visibility:visible;mso-wrap-style:square;mso-width-percent:0;mso-height-percent:0;mso-wrap-distance-left:9pt;mso-wrap-distance-top:0;mso-wrap-distance-right:9pt;mso-wrap-distance-bottom:0;mso-position-horizontal:absolute;mso-position-horizontal-relative:text;mso-position-vertical:absolute;mso-position-vertical-relative:text;mso-width-percent:0;mso-height-percent:0;mso-width-relative:margin;mso-height-relative:margin;v-text-anchor:top" o:gfxdata="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" fillcolor="white [3201]" strokeweight="1.5pt">
                 <v:textbox>
                   <w:txbxContent>
                     <w:p>
@@ -1766,7 +1766,6 @@
           <w:color w:val="00B050"/>
           <w:sz w:val="32"/>
         </w:rPr>
-        <w:lastRenderedPageBreak/>
         <w:t>Task 6 Part 2: Activity diagram</w:t>
       </w:r>
       <w:r>
@@ -1838,7 +1837,7 @@
       <w:r>
         <w:rPr>
           <w:noProof/>
-          <w:lang w:val="de-CH" w:eastAsia="de-CH"/>
+          <w:lang w:eastAsia="en-GB"/>
         </w:rPr>
         <mc:AlternateContent>
           <mc:Choice Requires="wpg">
@@ -1846,10 +1845,10 @@
               <wp:anchor distT="0" distB="0" distL="114300" distR="114300" simplePos="0" relativeHeight="251644928" behindDoc="0" locked="0" layoutInCell="1" allowOverlap="1">
                 <wp:simplePos x="0" y="0"/>
                 <wp:positionH relativeFrom="column">
-                  <wp:posOffset>518160</wp:posOffset>
+                  <wp:posOffset>521970</wp:posOffset>
                 </wp:positionH>
                 <wp:positionV relativeFrom="paragraph">
-                  <wp:posOffset>224155</wp:posOffset>
+                  <wp:posOffset>222250</wp:posOffset>
                 </wp:positionV>
                 <wp:extent cx="7402830" cy="2495550"/>
                 <wp:effectExtent l="0" t="0" r="26670" b="19050"/>
@@ -2250,8 +2249,8 @@
                         <wps:cNvSpPr txBox="1"/>
                         <wps:spPr>
                           <a:xfrm>
-                            <a:off x="5772150" y="38100"/>
-                            <a:ext cx="1630680" cy="693420"/>
+                            <a:off x="5772150" y="38099"/>
+                            <a:ext cx="1630680" cy="792481"/>
                           </a:xfrm>
                           <a:prstGeom prst="roundRect">
                             <a:avLst/>
@@ -2302,7 +2301,10 @@
                                 <w:t xml:space="preserve">this </w:t>
                               </w:r>
                               <w:r>
-                                <w:t>patient in appointment system</w:t>
+                                <w:t>patient in appointment sy</w:t>
+                              </w:r>
+                              <w:r>
+                                <w:t>stem</w:t>
                               </w:r>
                             </w:p>
                           </w:txbxContent>
@@ -2457,11 +2459,13 @@
                       </wps:wsp>
                       <wps:wsp>
                         <wps:cNvPr id="13" name="Gerade Verbindung mit Pfeil 13"/>
-                        <wps:cNvCnPr/>
+                        <wps:cNvCnPr>
+                          <a:stCxn id="8" idx="2"/>
+                        </wps:cNvCnPr>
                         <wps:spPr>
-                          <a:xfrm>
-                            <a:off x="6581775" y="733425"/>
-                            <a:ext cx="0" cy="693420"/>
+                          <a:xfrm flipH="1">
+                            <a:off x="6581775" y="830580"/>
+                            <a:ext cx="5715" cy="596265"/>
                           </a:xfrm>
                           <a:prstGeom prst="straightConnector1">
                             <a:avLst/>
@@ -3275,6 +3279,43 @@
                           <a:noAutofit/>
                         </wps:bodyPr>
                       </wps:wsp>
+                      <wps:wsp>
+                        <wps:cNvPr id="124" name="Gerade Verbindung mit Pfeil 124"/>
+                        <wps:cNvCnPr>
+                          <a:endCxn id="36" idx="4"/>
+                        </wps:cNvCnPr>
+                        <wps:spPr>
+                          <a:xfrm flipH="1" flipV="1">
+                            <a:off x="135255" y="405765"/>
+                            <a:ext cx="19050" cy="1066800"/>
+                          </a:xfrm>
+                          <a:prstGeom prst="straightConnector1">
+                            <a:avLst/>
+                          </a:prstGeom>
+                          <a:ln>
+                            <a:solidFill>
+                              <a:schemeClr val="tx1"/>
+                            </a:solidFill>
+                            <a:prstDash val="dash"/>
+                            <a:tailEnd type="arrow"/>
+                          </a:ln>
+                        </wps:spPr>
+                        <wps:style>
+                          <a:lnRef idx="1">
+                            <a:schemeClr val="accent1"/>
+                          </a:lnRef>
+                          <a:fillRef idx="0">
+                            <a:schemeClr val="accent1"/>
+                          </a:fillRef>
+                          <a:effectRef idx="0">
+                            <a:schemeClr val="accent1"/>
+                          </a:effectRef>
+                          <a:fontRef idx="minor">
+                            <a:schemeClr val="tx1"/>
+                          </a:fontRef>
+                        </wps:style>
+                        <wps:bodyPr/>
+                      </wps:wsp>
                     </wpg:wgp>
                   </a:graphicData>
                 </a:graphic>
@@ -3283,7 +3324,7 @@
           </mc:Choice>
           <mc:Fallback>
             <w:pict>
-              <v:group id="Gruppieren 46" o:spid="_x0000_s1032" style="position:absolute;margin-left:40.8pt;margin-top:17.65pt;width:582.9pt;height:196.5pt;z-index:251644928" coordsize="74028,24955" o:gfxdata="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">
+              <v:group id="Gruppieren 46" o:spid="_x0000_s1032" style="position:absolute;margin-left:41.1pt;margin-top:17.5pt;width:582.9pt;height:196.5pt;z-index:251644928" coordsize="74028,24955" o:gfxdata="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">
                 <v:shape id="Textfeld 21" o:spid="_x0000_s1033" type="#_x0000_t202" style="position:absolute;left:5334;top:476;width:11887;height:6020;visibility:visible;mso-wrap-style:square;v-text-anchor:top" o:gfxdata="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" fillcolor="#daeef3 [664]" strokeweight=".5pt">
                   <v:textbox>
                     <w:txbxContent>
@@ -3439,7 +3480,7 @@
                 <v:shape id="Gerade Verbindung mit Pfeil 1" o:spid="_x0000_s1038" type="#_x0000_t32" style="position:absolute;left:52578;top:3333;width:5181;height:0;visibility:visible;mso-wrap-style:square" o:connectortype="straight" o:gfxdata="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" strokecolor="black [3213]">
                   <v:stroke endarrow="open"/>
                 </v:shape>
-                <v:roundrect id="Textfeld 8" o:spid="_x0000_s1039" style="position:absolute;left:57721;top:381;width:16307;height:6934;visibility:visible;mso-wrap-style:square;v-text-anchor:top" arcsize="10923f" o:gfxdata="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" fillcolor="#fde9d9 [665]" strokeweight=".5pt">
+                <v:roundrect id="Textfeld 8" o:spid="_x0000_s1039" style="position:absolute;left:57721;top:380;width:16307;height:7925;visibility:visible;mso-wrap-style:square;v-text-anchor:top" arcsize="10923f" o:gfxdata="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" fillcolor="#fde9d9 [665]" strokeweight=".5pt">
                   <v:textbox>
                     <w:txbxContent>
                       <w:p>
@@ -3459,7 +3500,10 @@
                           <w:t xml:space="preserve">this </w:t>
                         </w:r>
                         <w:r>
-                          <w:t>patient in appointment system</w:t>
+                          <w:t>patient in appointment sy</w:t>
+                        </w:r>
+                        <w:r>
+                          <w:t>stem</w:t>
                         </w:r>
                       </w:p>
                     </w:txbxContent>
@@ -3522,7 +3566,7 @@
                     </w:txbxContent>
                   </v:textbox>
                 </v:shape>
-                <v:shape id="Gerade Verbindung mit Pfeil 13" o:spid="_x0000_s1042" type="#_x0000_t32" style="position:absolute;left:65817;top:7334;width:0;height:6934;visibility:visible;mso-wrap-style:square" o:connectortype="straight" o:gfxdata="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" strokecolor="black [3213]">
+                <v:shape id="Gerade Verbindung mit Pfeil 13" o:spid="_x0000_s1042" type="#_x0000_t32" style="position:absolute;left:65817;top:8305;width:57;height:5963;flip:x;visibility:visible;mso-wrap-style:square" o:connectortype="straight" o:gfxdata="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" strokecolor="black [3213]">
                   <v:stroke endarrow="open"/>
                 </v:shape>
                 <v:line id="Gerade Verbindung 17" o:spid="_x0000_s1043" style="position:absolute;visibility:visible;mso-wrap-style:square" from="53530,17049" to="60045,17049" o:connectortype="straight" o:gfxdata="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" strokecolor="black [3213]"/>
@@ -3700,6 +3744,9 @@
                   <v:stroke endarrow="open"/>
                 </v:shape>
                 <v:oval id="Ellipse 42" o:spid="_x0000_s1059" style="position:absolute;top:14668;width:2819;height:2896;visibility:visible;mso-wrap-style:square;v-text-anchor:middle" o:gfxdata="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" filled="f" strokecolor="black [3213]" strokeweight="2pt"/>
+                <v:shape id="Gerade Verbindung mit Pfeil 124" o:spid="_x0000_s1060" type="#_x0000_t32" style="position:absolute;left:1352;top:4057;width:191;height:10668;flip:x y;visibility:visible;mso-wrap-style:square" o:connectortype="straight" o:gfxdata="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" strokecolor="black [3213]">
+                  <v:stroke dashstyle="dash" endarrow="open"/>
+                </v:shape>
               </v:group>
             </w:pict>
           </mc:Fallback>
@@ -3707,19 +3754,133 @@
       </w:r>
     </w:p>
     <w:p/>
-    <w:p/>
+    <w:p>
+      <w:r>
+        <w:rPr>
+          <w:noProof/>
+          <w:lang w:eastAsia="en-GB"/>
+        </w:rPr>
+        <mc:AlternateContent>
+          <mc:Choice Requires="wps">
+            <w:drawing>
+              <wp:anchor distT="0" distB="0" distL="114300" distR="114300" simplePos="0" relativeHeight="252130816" behindDoc="0" locked="0" layoutInCell="1" allowOverlap="1" wp14:anchorId="523846F8" wp14:editId="54076738">
+                <wp:simplePos x="0" y="0"/>
+                <wp:positionH relativeFrom="column">
+                  <wp:posOffset>-350520</wp:posOffset>
+                </wp:positionH>
+                <wp:positionV relativeFrom="paragraph">
+                  <wp:posOffset>307975</wp:posOffset>
+                </wp:positionV>
+                <wp:extent cx="1089660" cy="561975"/>
+                <wp:effectExtent l="0" t="0" r="0" b="0"/>
+                <wp:wrapNone/>
+                <wp:docPr id="54" name="Textfeld 54"/>
+                <wp:cNvGraphicFramePr/>
+                <a:graphic xmlns:a="http://schemas.openxmlformats.org/drawingml/2006/main">
+                  <a:graphicData uri="http://schemas.microsoft.com/office/word/2010/wordprocessingShape">
+                    <wps:wsp>
+                      <wps:cNvSpPr txBox="1"/>
+                      <wps:spPr>
+                        <a:xfrm>
+                          <a:off x="0" y="0"/>
+                          <a:ext cx="1089660" cy="561975"/>
+                        </a:xfrm>
+                        <a:prstGeom prst="rect">
+                          <a:avLst/>
+                        </a:prstGeom>
+                        <a:noFill/>
+                        <a:ln w="6350">
+                          <a:noFill/>
+                        </a:ln>
+                        <a:effectLst/>
+                      </wps:spPr>
+                      <wps:style>
+                        <a:lnRef idx="0">
+                          <a:schemeClr val="accent1"/>
+                        </a:lnRef>
+                        <a:fillRef idx="0">
+                          <a:schemeClr val="accent1"/>
+                        </a:fillRef>
+                        <a:effectRef idx="0">
+                          <a:schemeClr val="accent1"/>
+                        </a:effectRef>
+                        <a:fontRef idx="minor">
+                          <a:schemeClr val="dk1"/>
+                        </a:fontRef>
+                      </wps:style>
+                      <wps:txbx>
+                        <w:txbxContent>
+                          <w:p>
+                            <w:pPr>
+                              <w:rPr>
+                                <w:sz w:val="16"/>
+                              </w:rPr>
+                            </w:pPr>
+                            <w:r>
+                              <w:rPr>
+                                <w:sz w:val="16"/>
+                              </w:rPr>
+                              <w:t>If not available-&gt;new request with correct Patient Data (PID)</w:t>
+                            </w:r>
+                          </w:p>
+                        </w:txbxContent>
+                      </wps:txbx>
+                      <wps:bodyPr rot="0" spcFirstLastPara="0" vertOverflow="overflow" horzOverflow="overflow" vert="horz" wrap="square" lIns="91440" tIns="45720" rIns="91440" bIns="45720" numCol="1" spcCol="0" rtlCol="0" fromWordArt="0" anchor="t" anchorCtr="0" forceAA="0" compatLnSpc="1">
+                        <a:prstTxWarp prst="textNoShape">
+                          <a:avLst/>
+                        </a:prstTxWarp>
+                        <a:noAutofit/>
+                      </wps:bodyPr>
+                    </wps:wsp>
+                  </a:graphicData>
+                </a:graphic>
+                <wp14:sizeRelH relativeFrom="margin">
+                  <wp14:pctWidth>0</wp14:pctWidth>
+                </wp14:sizeRelH>
+                <wp14:sizeRelV relativeFrom="margin">
+                  <wp14:pctHeight>0</wp14:pctHeight>
+                </wp14:sizeRelV>
+              </wp:anchor>
+            </w:drawing>
+          </mc:Choice>
+          <mc:Fallback>
+            <w:pict>
+              <v:shape id="Textfeld 54" o:spid="_x0000_s1061" type="#_x0000_t202" style="position:absolute;margin-left:-27.6pt;margin-top:24.25pt;width:85.8pt;height:44.25pt;z-index:252130816;visibility:visible;mso-wrap-style:square;mso-width-percent:0;mso-height-percent:0;mso-wrap-distance-left:9pt;mso-wrap-distance-top:0;mso-wrap-distance-right:9pt;mso-wrap-distance-bottom:0;mso-position-horizontal:absolute;mso-position-horizontal-relative:text;mso-position-vertical:absolute;mso-position-vertical-relative:text;mso-width-percent:0;mso-height-percent:0;mso-width-relative:margin;mso-height-relative:margin;v-text-anchor:top" o:gfxdata="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" filled="f" stroked="f" strokeweight=".5pt">
+                <v:textbox>
+                  <w:txbxContent>
+                    <w:p>
+                      <w:pPr>
+                        <w:rPr>
+                          <w:sz w:val="16"/>
+                        </w:rPr>
+                      </w:pPr>
+                      <w:r>
+                        <w:rPr>
+                          <w:sz w:val="16"/>
+                        </w:rPr>
+                        <w:t>If not available-&gt;new request with correct Patient Data (PID)</w:t>
+                      </w:r>
+                    </w:p>
+                  </w:txbxContent>
+                </v:textbox>
+              </v:shape>
+            </w:pict>
+          </mc:Fallback>
+        </mc:AlternateContent>
+      </w:r>
+    </w:p>
     <w:p/>
     <w:p/>
     <w:p>
       <w:r>
         <w:rPr>
           <w:noProof/>
-          <w:lang w:val="de-CH" w:eastAsia="de-CH"/>
+          <w:lang w:eastAsia="en-GB"/>
         </w:rPr>
         <mc:AlternateContent>
           <mc:Choice Requires="wps">
             <w:drawing>
-              <wp:anchor distT="0" distB="0" distL="114300" distR="114300" simplePos="0" relativeHeight="251643904" behindDoc="0" locked="0" layoutInCell="1" allowOverlap="1" wp14:anchorId="3527313D" wp14:editId="3B98BAF7">
+              <wp:anchor distT="0" distB="0" distL="114300" distR="114300" simplePos="0" relativeHeight="251643904" behindDoc="0" locked="0" layoutInCell="1" allowOverlap="1" wp14:anchorId="4C6A7F96" wp14:editId="2CAD6A12">
                 <wp:simplePos x="0" y="0"/>
                 <wp:positionH relativeFrom="column">
                   <wp:posOffset>5821045</wp:posOffset>
@@ -3820,7 +3981,7 @@
           </mc:Choice>
           <mc:Fallback>
             <w:pict>
-              <v:shape w14:anchorId="3527313D" id="Textfeld 90" o:spid="_x0000_s1060" type="#_x0000_t202" style="position:absolute;margin-left:458.35pt;margin-top:154.45pt;width:1in;height:22.8pt;z-index:251643904;visibility:visible;mso-wrap-style:none;mso-height-percent:0;mso-wrap-distance-left:9pt;mso-wrap-distance-top:0;mso-wrap-distance-right:9pt;mso-wrap-distance-bottom:0;mso-position-horizontal:absolute;mso-position-horizontal-relative:text;mso-position-vertical:absolute;mso-position-vertical-relative:text;mso-height-percent:0;mso-height-relative:margin;v-text-anchor:top" o:gfxdata="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" fillcolor="white [3201]" stroked="f" strokeweight=".5pt">
+              <v:shape id="Textfeld 90" o:spid="_x0000_s1062" type="#_x0000_t202" style="position:absolute;margin-left:458.35pt;margin-top:154.45pt;width:1in;height:22.8pt;z-index:251643904;visibility:visible;mso-wrap-style:none;mso-height-percent:0;mso-wrap-distance-left:9pt;mso-wrap-distance-top:0;mso-wrap-distance-right:9pt;mso-wrap-distance-bottom:0;mso-position-horizontal:absolute;mso-position-horizontal-relative:text;mso-position-vertical:absolute;mso-position-vertical-relative:text;mso-height-percent:0;mso-height-relative:margin;v-text-anchor:top" o:gfxdata="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" fillcolor="white [3201]" stroked="f" strokeweight=".5pt">
                 <v:textbox>
                   <w:txbxContent>
                     <w:p>
@@ -3866,12 +4027,12 @@
       <w:r>
         <w:rPr>
           <w:noProof/>
-          <w:lang w:val="de-CH" w:eastAsia="de-CH"/>
+          <w:lang w:eastAsia="en-GB"/>
         </w:rPr>
         <mc:AlternateContent>
           <mc:Choice Requires="wps">
             <w:drawing>
-              <wp:anchor distT="0" distB="0" distL="114300" distR="114300" simplePos="0" relativeHeight="251642880" behindDoc="0" locked="0" layoutInCell="1" allowOverlap="1" wp14:anchorId="6D496C58" wp14:editId="34CE6B46">
+              <wp:anchor distT="0" distB="0" distL="114300" distR="114300" simplePos="0" relativeHeight="251642880" behindDoc="0" locked="0" layoutInCell="1" allowOverlap="1" wp14:anchorId="13CB0072" wp14:editId="6DDCC8F6">
                 <wp:simplePos x="0" y="0"/>
                 <wp:positionH relativeFrom="column">
                   <wp:posOffset>5817870</wp:posOffset>
@@ -3966,7 +4127,7 @@
           </mc:Choice>
           <mc:Fallback>
             <w:pict>
-              <v:shape w14:anchorId="6D496C58" id="Textfeld 89" o:spid="_x0000_s1061" type="#_x0000_t202" style="position:absolute;margin-left:458.1pt;margin-top:173.05pt;width:1in;height:22.8pt;z-index:251642880;visibility:visible;mso-wrap-style:none;mso-height-percent:0;mso-wrap-distance-left:9pt;mso-wrap-distance-top:0;mso-wrap-distance-right:9pt;mso-wrap-distance-bottom:0;mso-position-horizontal:absolute;mso-position-horizontal-relative:text;mso-position-vertical:absolute;mso-position-vertical-relative:text;mso-height-percent:0;mso-height-relative:margin;v-text-anchor:top" o:gfxdata="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" fillcolor="white [3201]" stroked="f" strokeweight=".5pt">
+              <v:shape id="Textfeld 89" o:spid="_x0000_s1063" type="#_x0000_t202" style="position:absolute;margin-left:458.1pt;margin-top:173.05pt;width:1in;height:22.8pt;z-index:251642880;visibility:visible;mso-wrap-style:none;mso-height-percent:0;mso-wrap-distance-left:9pt;mso-wrap-distance-top:0;mso-wrap-distance-right:9pt;mso-wrap-distance-bottom:0;mso-position-horizontal:absolute;mso-position-horizontal-relative:text;mso-position-vertical:absolute;mso-position-vertical-relative:text;mso-height-percent:0;mso-height-relative:margin;v-text-anchor:top" o:gfxdata="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" fillcolor="white [3201]" stroked="f" strokeweight=".5pt">
                 <v:textbox>
                   <w:txbxContent>
                     <w:p>
@@ -4006,12 +4167,12 @@
       <w:r>
         <w:rPr>
           <w:noProof/>
-          <w:lang w:val="de-CH" w:eastAsia="de-CH"/>
+          <w:lang w:eastAsia="en-GB"/>
         </w:rPr>
         <mc:AlternateContent>
           <mc:Choice Requires="wps">
             <w:drawing>
-              <wp:anchor distT="0" distB="0" distL="114300" distR="114300" simplePos="0" relativeHeight="251641856" behindDoc="0" locked="0" layoutInCell="1" allowOverlap="1" wp14:anchorId="6DF62748" wp14:editId="174DE09B">
+              <wp:anchor distT="0" distB="0" distL="114300" distR="114300" simplePos="0" relativeHeight="251641856" behindDoc="0" locked="0" layoutInCell="1" allowOverlap="1" wp14:anchorId="4A16845F" wp14:editId="5CE105DB">
                 <wp:simplePos x="0" y="0"/>
                 <wp:positionH relativeFrom="column">
                   <wp:posOffset>5425440</wp:posOffset>
@@ -4081,7 +4242,7 @@
           </mc:Choice>
           <mc:Fallback>
             <w:pict>
-              <v:roundrect w14:anchorId="0F3879A7" id="Abgerundetes Rechteck 88" o:spid="_x0000_s1026" style="position:absolute;margin-left:427.2pt;margin-top:177.25pt;width:31.2pt;height:10.8pt;z-index:251641856;visibility:visible;mso-wrap-style:square;mso-wrap-distance-left:9pt;mso-wrap-distance-top:0;mso-wrap-distance-right:9pt;mso-wrap-distance-bottom:0;mso-position-horizontal:absolute;mso-position-horizontal-relative:text;mso-position-vertical:absolute;mso-position-vertical-relative:text;v-text-anchor:middle" arcsize="10923f" o:gfxdata="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" fillcolor="#daeef3 [664]" strokecolor="#daeef3 [664]" strokeweight="2pt"/>
+              <v:roundrect id="Abgerundetes Rechteck 88" o:spid="_x0000_s1026" style="position:absolute;margin-left:427.2pt;margin-top:177.25pt;width:31.2pt;height:10.8pt;z-index:251641856;visibility:visible;mso-wrap-style:square;mso-wrap-distance-left:9pt;mso-wrap-distance-top:0;mso-wrap-distance-right:9pt;mso-wrap-distance-bottom:0;mso-position-horizontal:absolute;mso-position-horizontal-relative:text;mso-position-vertical:absolute;mso-position-vertical-relative:text;v-text-anchor:middle" arcsize="10923f" o:gfxdata="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" fillcolor="#daeef3 [664]" strokecolor="#daeef3 [664]" strokeweight="2pt"/>
             </w:pict>
           </mc:Fallback>
         </mc:AlternateContent>
@@ -4089,12 +4250,12 @@
       <w:r>
         <w:rPr>
           <w:noProof/>
-          <w:lang w:val="de-CH" w:eastAsia="de-CH"/>
+          <w:lang w:eastAsia="en-GB"/>
         </w:rPr>
         <mc:AlternateContent>
           <mc:Choice Requires="wps">
             <w:drawing>
-              <wp:anchor distT="0" distB="0" distL="114300" distR="114300" simplePos="0" relativeHeight="251640832" behindDoc="0" locked="0" layoutInCell="1" allowOverlap="1" wp14:anchorId="21AE5FEB" wp14:editId="39A28A65">
+              <wp:anchor distT="0" distB="0" distL="114300" distR="114300" simplePos="0" relativeHeight="251640832" behindDoc="0" locked="0" layoutInCell="1" allowOverlap="1" wp14:anchorId="3FAA7821" wp14:editId="09CF4E1A">
                 <wp:simplePos x="0" y="0"/>
                 <wp:positionH relativeFrom="column">
                   <wp:posOffset>5425440</wp:posOffset>
@@ -4164,7 +4325,7 @@
           </mc:Choice>
           <mc:Fallback>
             <w:pict>
-              <v:roundrect w14:anchorId="0CD92613" id="Abgerundetes Rechteck 87" o:spid="_x0000_s1026" style="position:absolute;margin-left:427.2pt;margin-top:157.45pt;width:31.2pt;height:10.8pt;z-index:251640832;visibility:visible;mso-wrap-style:square;mso-wrap-distance-left:9pt;mso-wrap-distance-top:0;mso-wrap-distance-right:9pt;mso-wrap-distance-bottom:0;mso-position-horizontal:absolute;mso-position-horizontal-relative:text;mso-position-vertical:absolute;mso-position-vertical-relative:text;v-text-anchor:middle" arcsize="10923f" o:gfxdata="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" fillcolor="#fde9d9 [665]" strokecolor="#fde9d9 [665]" strokeweight="2pt"/>
+              <v:roundrect id="Abgerundetes Rechteck 87" o:spid="_x0000_s1026" style="position:absolute;margin-left:427.2pt;margin-top:157.45pt;width:31.2pt;height:10.8pt;z-index:251640832;visibility:visible;mso-wrap-style:square;mso-wrap-distance-left:9pt;mso-wrap-distance-top:0;mso-wrap-distance-right:9pt;mso-wrap-distance-bottom:0;mso-position-horizontal:absolute;mso-position-horizontal-relative:text;mso-position-vertical:absolute;mso-position-vertical-relative:text;v-text-anchor:middle" arcsize="10923f" o:gfxdata="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" fillcolor="#fde9d9 [665]" strokecolor="#fde9d9 [665]" strokeweight="2pt"/>
             </w:pict>
           </mc:Fallback>
         </mc:AlternateContent>
@@ -4189,12 +4350,12 @@
         <w:rPr>
           <w:b/>
           <w:noProof/>
-          <w:lang w:val="de-CH" w:eastAsia="de-CH"/>
+          <w:lang w:eastAsia="en-GB"/>
         </w:rPr>
         <mc:AlternateContent>
           <mc:Choice Requires="wps">
             <w:drawing>
-              <wp:anchor distT="0" distB="0" distL="114300" distR="114300" simplePos="0" relativeHeight="251638784" behindDoc="0" locked="0" layoutInCell="1" allowOverlap="1" wp14:anchorId="2BA41E3B" wp14:editId="52289998">
+              <wp:anchor distT="0" distB="0" distL="114300" distR="114300" simplePos="0" relativeHeight="251638784" behindDoc="0" locked="0" layoutInCell="1" allowOverlap="1" wp14:anchorId="70F3F330" wp14:editId="59C57E09">
                 <wp:simplePos x="0" y="0"/>
                 <wp:positionH relativeFrom="column">
                   <wp:posOffset>5913120</wp:posOffset>
@@ -4289,7 +4450,7 @@
           </mc:Choice>
           <mc:Fallback>
             <w:pict>
-              <v:shape w14:anchorId="2BA41E3B" id="Textfeld 61" o:spid="_x0000_s1062" type="#_x0000_t202" style="position:absolute;left:0;text-align:left;margin-left:465.6pt;margin-top:368.85pt;width:1in;height:22.8pt;z-index:251638784;visibility:visible;mso-wrap-style:none;mso-height-percent:0;mso-wrap-distance-left:9pt;mso-wrap-distance-top:0;mso-wrap-distance-right:9pt;mso-wrap-distance-bottom:0;mso-position-horizontal:absolute;mso-position-horizontal-relative:text;mso-position-vertical:absolute;mso-position-vertical-relative:text;mso-height-percent:0;mso-height-relative:margin;v-text-anchor:top" o:gfxdata="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" fillcolor="white [3201]" stroked="f" strokeweight=".5pt">
+              <v:shape id="Textfeld 61" o:spid="_x0000_s1064" type="#_x0000_t202" style="position:absolute;left:0;text-align:left;margin-left:465.6pt;margin-top:368.85pt;width:1in;height:22.8pt;z-index:251638784;visibility:visible;mso-wrap-style:none;mso-height-percent:0;mso-wrap-distance-left:9pt;mso-wrap-distance-top:0;mso-wrap-distance-right:9pt;mso-wrap-distance-bottom:0;mso-position-horizontal:absolute;mso-position-horizontal-relative:text;mso-position-vertical:absolute;mso-position-vertical-relative:text;mso-height-percent:0;mso-height-relative:margin;v-text-anchor:top" o:gfxdata="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" fillcolor="white [3201]" stroked="f" strokeweight=".5pt">
                 <v:textbox>
                   <w:txbxContent>
                     <w:p>
@@ -4330,12 +4491,12 @@
         <w:rPr>
           <w:b/>
           <w:noProof/>
-          <w:lang w:val="de-CH" w:eastAsia="de-CH"/>
+          <w:lang w:eastAsia="en-GB"/>
         </w:rPr>
         <mc:AlternateContent>
           <mc:Choice Requires="wps">
             <w:drawing>
-              <wp:anchor distT="0" distB="0" distL="114300" distR="114300" simplePos="0" relativeHeight="251639808" behindDoc="0" locked="0" layoutInCell="1" allowOverlap="1" wp14:anchorId="7A994617" wp14:editId="6522D372">
+              <wp:anchor distT="0" distB="0" distL="114300" distR="114300" simplePos="0" relativeHeight="251639808" behindDoc="0" locked="0" layoutInCell="1" allowOverlap="1" wp14:anchorId="0880F404" wp14:editId="561E01A3">
                 <wp:simplePos x="0" y="0"/>
                 <wp:positionH relativeFrom="column">
                   <wp:posOffset>5916295</wp:posOffset>
@@ -4436,7 +4597,7 @@
           </mc:Choice>
           <mc:Fallback>
             <w:pict>
-              <v:shape w14:anchorId="7A994617" id="Textfeld 62" o:spid="_x0000_s1063" type="#_x0000_t202" style="position:absolute;left:0;text-align:left;margin-left:465.85pt;margin-top:350.25pt;width:1in;height:22.8pt;z-index:251639808;visibility:visible;mso-wrap-style:none;mso-height-percent:0;mso-wrap-distance-left:9pt;mso-wrap-distance-top:0;mso-wrap-distance-right:9pt;mso-wrap-distance-bottom:0;mso-position-horizontal:absolute;mso-position-horizontal-relative:text;mso-position-vertical:absolute;mso-position-vertical-relative:text;mso-height-percent:0;mso-height-relative:margin;v-text-anchor:top" o:gfxdata="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" fillcolor="white [3201]" stroked="f" strokeweight=".5pt">
+              <v:shape id="Textfeld 62" o:spid="_x0000_s1065" type="#_x0000_t202" style="position:absolute;left:0;text-align:left;margin-left:465.85pt;margin-top:350.25pt;width:1in;height:22.8pt;z-index:251639808;visibility:visible;mso-wrap-style:none;mso-height-percent:0;mso-wrap-distance-left:9pt;mso-wrap-distance-top:0;mso-wrap-distance-right:9pt;mso-wrap-distance-bottom:0;mso-position-horizontal:absolute;mso-position-horizontal-relative:text;mso-position-vertical:absolute;mso-position-vertical-relative:text;mso-height-percent:0;mso-height-relative:margin;v-text-anchor:top" o:gfxdata="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" fillcolor="white [3201]" stroked="f" strokeweight=".5pt">
                 <v:textbox>
                   <w:txbxContent>
                     <w:p>
@@ -4483,12 +4644,12 @@
         <w:rPr>
           <w:b/>
           <w:noProof/>
-          <w:lang w:val="de-CH" w:eastAsia="de-CH"/>
+          <w:lang w:eastAsia="en-GB"/>
         </w:rPr>
         <mc:AlternateContent>
           <mc:Choice Requires="wps">
             <w:drawing>
-              <wp:anchor distT="0" distB="0" distL="114300" distR="114300" simplePos="0" relativeHeight="251637760" behindDoc="0" locked="0" layoutInCell="1" allowOverlap="1" wp14:anchorId="04169642" wp14:editId="718F0D48">
+              <wp:anchor distT="0" distB="0" distL="114300" distR="114300" simplePos="0" relativeHeight="251637760" behindDoc="0" locked="0" layoutInCell="1" allowOverlap="1" wp14:anchorId="5831AF4B" wp14:editId="051EAB5D">
                 <wp:simplePos x="0" y="0"/>
                 <wp:positionH relativeFrom="column">
                   <wp:posOffset>5520690</wp:posOffset>
@@ -4558,7 +4719,7 @@
           </mc:Choice>
           <mc:Fallback>
             <w:pict>
-              <v:roundrect w14:anchorId="11F0101B" id="Abgerundetes Rechteck 63" o:spid="_x0000_s1026" style="position:absolute;margin-left:434.7pt;margin-top:373.05pt;width:31.2pt;height:10.8pt;z-index:251637760;visibility:visible;mso-wrap-style:square;mso-wrap-distance-left:9pt;mso-wrap-distance-top:0;mso-wrap-distance-right:9pt;mso-wrap-distance-bottom:0;mso-position-horizontal:absolute;mso-position-horizontal-relative:text;mso-position-vertical:absolute;mso-position-vertical-relative:text;v-text-anchor:middle" arcsize="10923f" o:gfxdata="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" fillcolor="#daeef3 [664]" strokecolor="#daeef3 [664]" strokeweight="2pt"/>
+              <v:roundrect id="Abgerundetes Rechteck 63" o:spid="_x0000_s1026" style="position:absolute;margin-left:434.7pt;margin-top:373.05pt;width:31.2pt;height:10.8pt;z-index:251637760;visibility:visible;mso-wrap-style:square;mso-wrap-distance-left:9pt;mso-wrap-distance-top:0;mso-wrap-distance-right:9pt;mso-wrap-distance-bottom:0;mso-position-horizontal:absolute;mso-position-horizontal-relative:text;mso-position-vertical:absolute;mso-position-vertical-relative:text;v-text-anchor:middle" arcsize="10923f" o:gfxdata="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" fillcolor="#daeef3 [664]" strokecolor="#daeef3 [664]" strokeweight="2pt"/>
             </w:pict>
           </mc:Fallback>
         </mc:AlternateContent>
@@ -4567,12 +4728,12 @@
         <w:rPr>
           <w:b/>
           <w:noProof/>
-          <w:lang w:val="de-CH" w:eastAsia="de-CH"/>
+          <w:lang w:eastAsia="en-GB"/>
         </w:rPr>
         <mc:AlternateContent>
           <mc:Choice Requires="wps">
             <w:drawing>
-              <wp:anchor distT="0" distB="0" distL="114300" distR="114300" simplePos="0" relativeHeight="251636736" behindDoc="0" locked="0" layoutInCell="1" allowOverlap="1" wp14:anchorId="17FD82E9" wp14:editId="7393F2F1">
+              <wp:anchor distT="0" distB="0" distL="114300" distR="114300" simplePos="0" relativeHeight="251636736" behindDoc="0" locked="0" layoutInCell="1" allowOverlap="1" wp14:anchorId="04A0BD78" wp14:editId="25915E4A">
                 <wp:simplePos x="0" y="0"/>
                 <wp:positionH relativeFrom="column">
                   <wp:posOffset>5520690</wp:posOffset>
@@ -4642,7 +4803,7 @@
           </mc:Choice>
           <mc:Fallback>
             <w:pict>
-              <v:roundrect w14:anchorId="598756E3" id="Abgerundetes Rechteck 64" o:spid="_x0000_s1026" style="position:absolute;margin-left:434.7pt;margin-top:353.25pt;width:31.2pt;height:10.8pt;z-index:251636736;visibility:visible;mso-wrap-style:square;mso-wrap-distance-left:9pt;mso-wrap-distance-top:0;mso-wrap-distance-right:9pt;mso-wrap-distance-bottom:0;mso-position-horizontal:absolute;mso-position-horizontal-relative:text;mso-position-vertical:absolute;mso-position-vertical-relative:text;v-text-anchor:middle" arcsize="10923f" o:gfxdata="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" fillcolor="#fde9d9 [665]" strokecolor="#fde9d9 [665]" strokeweight="2pt"/>
+              <v:roundrect id="Abgerundetes Rechteck 64" o:spid="_x0000_s1026" style="position:absolute;margin-left:434.7pt;margin-top:353.25pt;width:31.2pt;height:10.8pt;z-index:251636736;visibility:visible;mso-wrap-style:square;mso-wrap-distance-left:9pt;mso-wrap-distance-top:0;mso-wrap-distance-right:9pt;mso-wrap-distance-bottom:0;mso-position-horizontal:absolute;mso-position-horizontal-relative:text;mso-position-vertical:absolute;mso-position-vertical-relative:text;v-text-anchor:middle" arcsize="10923f" o:gfxdata="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" fillcolor="#fde9d9 [665]" strokecolor="#fde9d9 [665]" strokeweight="2pt"/>
             </w:pict>
           </mc:Fallback>
         </mc:AlternateContent>
@@ -4651,12 +4812,12 @@
         <w:rPr>
           <w:b/>
           <w:noProof/>
-          <w:lang w:val="de-CH" w:eastAsia="de-CH"/>
+          <w:lang w:eastAsia="en-GB"/>
         </w:rPr>
         <mc:AlternateContent>
           <mc:Choice Requires="wps">
             <w:drawing>
-              <wp:anchor distT="0" distB="0" distL="114300" distR="114300" simplePos="0" relativeHeight="251452928" behindDoc="0" locked="0" layoutInCell="1" allowOverlap="1" wp14:anchorId="001A323D" wp14:editId="08060191">
+              <wp:anchor distT="0" distB="0" distL="114300" distR="114300" simplePos="0" relativeHeight="251452928" behindDoc="0" locked="0" layoutInCell="1" allowOverlap="1" wp14:anchorId="54DB117A" wp14:editId="733A51EE">
                 <wp:simplePos x="0" y="0"/>
                 <wp:positionH relativeFrom="column">
                   <wp:posOffset>5604510</wp:posOffset>
@@ -4716,7 +4877,7 @@
           </mc:Choice>
           <mc:Fallback>
             <w:pict>
-              <v:line w14:anchorId="30B347A2" id="Gerade Verbindung 75" o:spid="_x0000_s1026" style="position:absolute;flip:y;z-index:251452928;visibility:visible;mso-wrap-style:square;mso-width-percent:0;mso-height-percent:0;mso-wrap-distance-left:9pt;mso-wrap-distance-top:0;mso-wrap-distance-right:9pt;mso-wrap-distance-bottom:0;mso-position-horizontal:absolute;mso-position-horizontal-relative:text;mso-position-vertical:absolute;mso-position-vertical-relative:text;mso-width-percent:0;mso-height-percent:0;mso-width-relative:margin;mso-height-relative:margin" from="441.3pt,273.15pt" to="441.3pt,293.8pt" o:gfxdata="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" strokecolor="black [3213]"/>
+              <v:line id="Gerade Verbindung 75" o:spid="_x0000_s1026" style="position:absolute;flip:y;z-index:251452928;visibility:visible;mso-wrap-style:square;mso-width-percent:0;mso-height-percent:0;mso-wrap-distance-left:9pt;mso-wrap-distance-top:0;mso-wrap-distance-right:9pt;mso-wrap-distance-bottom:0;mso-position-horizontal:absolute;mso-position-horizontal-relative:text;mso-position-vertical:absolute;mso-position-vertical-relative:text;mso-width-percent:0;mso-height-percent:0;mso-width-relative:margin;mso-height-relative:margin" from="441.3pt,273.15pt" to="441.3pt,293.8pt" o:gfxdata="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" strokecolor="black [3213]"/>
             </w:pict>
           </mc:Fallback>
         </mc:AlternateContent>
@@ -4754,18 +4915,18 @@
       <w:r>
         <w:rPr>
           <w:noProof/>
-          <w:lang w:val="de-CH" w:eastAsia="de-CH"/>
+          <w:lang w:eastAsia="en-GB"/>
         </w:rPr>
         <mc:AlternateContent>
           <mc:Choice Requires="wpg">
             <w:drawing>
-              <wp:anchor distT="0" distB="0" distL="114300" distR="114300" simplePos="0" relativeHeight="251460096" behindDoc="0" locked="0" layoutInCell="1" allowOverlap="1" wp14:anchorId="3668539C" wp14:editId="5B5C6807">
+              <wp:anchor distT="0" distB="0" distL="114300" distR="114300" simplePos="0" relativeHeight="251460096" behindDoc="0" locked="0" layoutInCell="1" allowOverlap="1" wp14:anchorId="1F6604C9" wp14:editId="27D24719">
                 <wp:simplePos x="0" y="0"/>
                 <wp:positionH relativeFrom="column">
-                  <wp:posOffset>518160</wp:posOffset>
+                  <wp:posOffset>521970</wp:posOffset>
                 </wp:positionH>
                 <wp:positionV relativeFrom="paragraph">
-                  <wp:posOffset>90170</wp:posOffset>
+                  <wp:posOffset>87630</wp:posOffset>
                 </wp:positionV>
                 <wp:extent cx="7431405" cy="2461260"/>
                 <wp:effectExtent l="0" t="0" r="17145" b="15240"/>
@@ -6069,6 +6230,44 @@
                         </wps:style>
                         <wps:bodyPr/>
                       </wps:wsp>
+                      <wps:wsp>
+                        <wps:cNvPr id="139" name="Gerade Verbindung mit Pfeil 139"/>
+                        <wps:cNvCnPr>
+                          <a:stCxn id="44" idx="0"/>
+                          <a:endCxn id="37" idx="4"/>
+                        </wps:cNvCnPr>
+                        <wps:spPr>
+                          <a:xfrm flipV="1">
+                            <a:off x="140970" y="415290"/>
+                            <a:ext cx="22860" cy="1042035"/>
+                          </a:xfrm>
+                          <a:prstGeom prst="straightConnector1">
+                            <a:avLst/>
+                          </a:prstGeom>
+                          <a:ln>
+                            <a:solidFill>
+                              <a:schemeClr val="tx1"/>
+                            </a:solidFill>
+                            <a:prstDash val="dash"/>
+                            <a:tailEnd type="arrow"/>
+                          </a:ln>
+                        </wps:spPr>
+                        <wps:style>
+                          <a:lnRef idx="1">
+                            <a:schemeClr val="accent1"/>
+                          </a:lnRef>
+                          <a:fillRef idx="0">
+                            <a:schemeClr val="accent1"/>
+                          </a:fillRef>
+                          <a:effectRef idx="0">
+                            <a:schemeClr val="accent1"/>
+                          </a:effectRef>
+                          <a:fontRef idx="minor">
+                            <a:schemeClr val="tx1"/>
+                          </a:fontRef>
+                        </wps:style>
+                        <wps:bodyPr/>
+                      </wps:wsp>
                     </wpg:wgp>
                   </a:graphicData>
                 </a:graphic>
@@ -6077,8 +6276,8 @@
           </mc:Choice>
           <mc:Fallback>
             <w:pict>
-              <v:group w14:anchorId="3668539C" id="Gruppieren 35" o:spid="_x0000_s1064" style="position:absolute;margin-left:40.8pt;margin-top:7.1pt;width:585.15pt;height:193.8pt;z-index:251460096" coordsize="74314,24612" o:gfxdata="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">
-                <v:shape id="Textfeld 84" o:spid="_x0000_s1065" type="#_x0000_t202" style="position:absolute;left:5619;top:95;width:11964;height:6020;visibility:visible;mso-wrap-style:square;v-text-anchor:top" o:gfxdata="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" fillcolor="#daeef3 [664]" strokeweight=".5pt">
+              <v:group id="Gruppieren 35" o:spid="_x0000_s1066" style="position:absolute;margin-left:41.1pt;margin-top:6.9pt;width:585.15pt;height:193.8pt;z-index:251460096" coordsize="74314,24612" o:gfxdata="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">
+                <v:shape id="Textfeld 84" o:spid="_x0000_s1067" type="#_x0000_t202" style="position:absolute;left:5619;top:95;width:11964;height:6020;visibility:visible;mso-wrap-style:square;v-text-anchor:top" o:gfxdata="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" fillcolor="#daeef3 [664]" strokeweight=".5pt">
                   <v:textbox>
                     <w:txbxContent>
                       <w:p>
@@ -6093,7 +6292,7 @@
                     </w:txbxContent>
                   </v:textbox>
                 </v:shape>
-                <v:roundrect id="Textfeld 82" o:spid="_x0000_s1066" style="position:absolute;left:22002;top:95;width:15774;height:7467;visibility:visible;mso-wrap-style:square;v-text-anchor:top" arcsize="10923f" o:gfxdata="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" fillcolor="#daeef3 [664]" strokeweight=".5pt">
+                <v:roundrect id="Textfeld 82" o:spid="_x0000_s1068" style="position:absolute;left:22002;top:95;width:15774;height:7467;visibility:visible;mso-wrap-style:square;v-text-anchor:top" arcsize="10923f" o:gfxdata="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" fillcolor="#daeef3 [664]" strokeweight=".5pt">
                   <v:textbox>
                     <w:txbxContent>
                       <w:p>
@@ -6113,13 +6312,13 @@
                     </w:txbxContent>
                   </v:textbox>
                 </v:roundrect>
-                <v:shape id="Gerade Verbindung mit Pfeil 83" o:spid="_x0000_s1067" type="#_x0000_t32" style="position:absolute;left:17526;top:2952;width:4419;height:0;visibility:visible;mso-wrap-style:square" o:connectortype="straight" o:gfxdata="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" strokecolor="black [3213]">
+                <v:shape id="Gerade Verbindung mit Pfeil 83" o:spid="_x0000_s1069" type="#_x0000_t32" style="position:absolute;left:17526;top:2952;width:4419;height:0;visibility:visible;mso-wrap-style:square" o:connectortype="straight" o:gfxdata="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" strokecolor="black [3213]">
                   <v:stroke endarrow="open"/>
                 </v:shape>
-                <v:shape id="Gerade Verbindung mit Pfeil 80" o:spid="_x0000_s1068" type="#_x0000_t32" style="position:absolute;left:37719;top:2952;width:3810;height:0;visibility:visible;mso-wrap-style:square" o:connectortype="straight" o:gfxdata="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" strokecolor="black [3213]">
+                <v:shape id="Gerade Verbindung mit Pfeil 80" o:spid="_x0000_s1070" type="#_x0000_t32" style="position:absolute;left:37719;top:2952;width:3810;height:0;visibility:visible;mso-wrap-style:square" o:connectortype="straight" o:gfxdata="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" strokecolor="black [3213]">
                   <v:stroke endarrow="open"/>
                 </v:shape>
-                <v:shape id="Textfeld 86" o:spid="_x0000_s1069" type="#_x0000_t202" style="position:absolute;left:41529;top:285;width:11277;height:6020;visibility:visible;mso-wrap-style:square;v-text-anchor:top" o:gfxdata="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" fillcolor="#fde9d9 [665]" strokeweight=".5pt">
+                <v:shape id="Textfeld 86" o:spid="_x0000_s1071" type="#_x0000_t202" style="position:absolute;left:41529;top:285;width:11277;height:6020;visibility:visible;mso-wrap-style:square;v-text-anchor:top" o:gfxdata="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" fillcolor="#fde9d9 [665]" strokeweight=".5pt">
                   <v:textbox>
                     <w:txbxContent>
                       <w:p>
@@ -6169,10 +6368,10 @@
                     </w:txbxContent>
                   </v:textbox>
                 </v:shape>
-                <v:shape id="Gerade Verbindung mit Pfeil 85" o:spid="_x0000_s1070" type="#_x0000_t32" style="position:absolute;left:52863;top:2952;width:5182;height:0;visibility:visible;mso-wrap-style:square" o:connectortype="straight" o:gfxdata="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" strokecolor="black [3213]">
+                <v:shape id="Gerade Verbindung mit Pfeil 85" o:spid="_x0000_s1072" type="#_x0000_t32" style="position:absolute;left:52863;top:2952;width:5182;height:0;visibility:visible;mso-wrap-style:square" o:connectortype="straight" o:gfxdata="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" strokecolor="black [3213]">
                   <v:stroke endarrow="open"/>
                 </v:shape>
-                <v:roundrect id="Textfeld 81" o:spid="_x0000_s1071" style="position:absolute;left:58007;width:16307;height:7543;visibility:visible;mso-wrap-style:square;v-text-anchor:top" arcsize="10923f" o:gfxdata="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" fillcolor="#fde9d9 [665]" strokeweight=".5pt">
+                <v:roundrect id="Textfeld 81" o:spid="_x0000_s1073" style="position:absolute;left:58007;width:16307;height:7543;visibility:visible;mso-wrap-style:square;v-text-anchor:top" arcsize="10923f" o:gfxdata="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" fillcolor="#fde9d9 [665]" strokeweight=".5pt">
                   <v:textbox>
                     <w:txbxContent>
                       <w:p>
@@ -6198,10 +6397,10 @@
                     </w:txbxContent>
                   </v:textbox>
                 </v:roundrect>
-                <v:shape id="Gerade Verbindung mit Pfeil 79" o:spid="_x0000_s1072" type="#_x0000_t32" style="position:absolute;left:66198;top:7524;width:0;height:5334;visibility:visible;mso-wrap-style:square" o:connectortype="straight" o:gfxdata="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" strokecolor="black [3213]">
+                <v:shape id="Gerade Verbindung mit Pfeil 79" o:spid="_x0000_s1074" type="#_x0000_t32" style="position:absolute;left:66198;top:7524;width:0;height:5334;visibility:visible;mso-wrap-style:square" o:connectortype="straight" o:gfxdata="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" strokecolor="black [3213]">
                   <v:stroke endarrow="open"/>
                 </v:shape>
-                <v:shape id="Textfeld 78" o:spid="_x0000_s1073" type="#_x0000_t202" style="position:absolute;left:59150;top:12763;width:15087;height:6325;visibility:visible;mso-wrap-style:square;v-text-anchor:top" o:gfxdata="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" fillcolor="#fde9d9 [665]" strokecolor="black [3213]" strokeweight=".5pt">
+                <v:shape id="Textfeld 78" o:spid="_x0000_s1075" type="#_x0000_t202" style="position:absolute;left:59150;top:12763;width:15087;height:6325;visibility:visible;mso-wrap-style:square;v-text-anchor:top" o:gfxdata="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" fillcolor="#fde9d9 [665]" strokecolor="black [3213]" strokeweight=".5pt">
                   <v:textbox>
                     <w:txbxContent>
                       <w:p>
@@ -6261,8 +6460,8 @@
                     </w:txbxContent>
                   </v:textbox>
                 </v:shape>
-                <v:line id="Gerade Verbindung 77" o:spid="_x0000_s1074" style="position:absolute;visibility:visible;mso-wrap-style:square" from="52387,16097" to="58902,16097" o:connectortype="straight" o:gfxdata="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" strokecolor="black [3213]"/>
-                <v:shape id="Textfeld 65" o:spid="_x0000_s1075" type="#_x0000_t202" style="position:absolute;left:5238;top:12287;width:11659;height:7848;visibility:visible;mso-wrap-style:square;v-text-anchor:top" o:gfxdata="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" fillcolor="#daeef3 [664]" strokeweight=".5pt">
+                <v:line id="Gerade Verbindung 77" o:spid="_x0000_s1076" style="position:absolute;visibility:visible;mso-wrap-style:square" from="52387,16097" to="58902,16097" o:connectortype="straight" o:gfxdata="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" strokecolor="black [3213]"/>
+                <v:shape id="Textfeld 65" o:spid="_x0000_s1077" type="#_x0000_t202" style="position:absolute;left:5238;top:12287;width:11659;height:7848;visibility:visible;mso-wrap-style:square;v-text-anchor:top" o:gfxdata="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" fillcolor="#daeef3 [664]" strokeweight=".5pt">
                   <v:textbox>
                     <w:txbxContent>
                       <w:p>
@@ -6295,7 +6494,7 @@
                     </w:txbxContent>
                   </v:textbox>
                 </v:shape>
-                <v:roundrect id="Textfeld 68" o:spid="_x0000_s1076" style="position:absolute;left:25527;top:8477;width:13182;height:6020;visibility:visible;mso-wrap-style:square;v-text-anchor:top" arcsize="10923f" o:gfxdata="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" fillcolor="#fde9d9 [665]" strokeweight=".5pt">
+                <v:roundrect id="Textfeld 68" o:spid="_x0000_s1078" style="position:absolute;left:25527;top:8477;width:13182;height:6020;visibility:visible;mso-wrap-style:square;v-text-anchor:top" arcsize="10923f" o:gfxdata="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" fillcolor="#fde9d9 [665]" strokeweight=".5pt">
                   <v:textbox>
                     <w:txbxContent>
                       <w:p>
@@ -6309,7 +6508,7 @@
                     </w:txbxContent>
                   </v:textbox>
                 </v:roundrect>
-                <v:roundrect id="Textfeld 70" o:spid="_x0000_s1077" style="position:absolute;left:22860;top:15240;width:17297;height:9372;visibility:visible;mso-wrap-style:square;v-text-anchor:top" arcsize="10923f" o:gfxdata="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" fillcolor="#fde9d9 [665]" strokeweight=".5pt">
+                <v:roundrect id="Textfeld 70" o:spid="_x0000_s1079" style="position:absolute;left:22860;top:15240;width:17297;height:9372;visibility:visible;mso-wrap-style:square;v-text-anchor:top" arcsize="10923f" o:gfxdata="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" fillcolor="#fde9d9 [665]" strokeweight=".5pt">
                   <v:textbox>
                     <w:txbxContent>
                       <w:p>
@@ -6329,11 +6528,11 @@
                     </w:txbxContent>
                   </v:textbox>
                 </v:roundrect>
-                <v:line id="Gerade Verbindung 76" o:spid="_x0000_s1078" style="position:absolute;flip:y;visibility:visible;mso-wrap-style:square" from="50863,11906" to="50863,14528" o:connectortype="straight" o:gfxdata="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" strokecolor="black [3213]"/>
-                <v:shape id="Gerade Verbindung mit Pfeil 66" o:spid="_x0000_s1079" type="#_x0000_t32" style="position:absolute;left:38671;top:11906;width:12192;height:0;flip:x;visibility:visible;mso-wrap-style:square" o:connectortype="straight" o:gfxdata="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" strokecolor="black [3213]">
+                <v:line id="Gerade Verbindung 76" o:spid="_x0000_s1080" style="position:absolute;flip:y;visibility:visible;mso-wrap-style:square" from="50863,11906" to="50863,14528" o:connectortype="straight" o:gfxdata="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" strokecolor="black [3213]"/>
+                <v:shape id="Gerade Verbindung mit Pfeil 66" o:spid="_x0000_s1081" type="#_x0000_t32" style="position:absolute;left:38671;top:11906;width:12192;height:0;flip:x;visibility:visible;mso-wrap-style:square" o:connectortype="straight" o:gfxdata="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" strokecolor="black [3213]">
                   <v:stroke endarrow="open"/>
                 </v:shape>
-                <v:shape id="Textfeld 74" o:spid="_x0000_s1080" type="#_x0000_t202" style="position:absolute;left:42386;top:9048;width:6928;height:2896;visibility:visible;mso-wrap-style:none;v-text-anchor:top" o:gfxdata="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" fillcolor="white [3201]" stroked="f" strokeweight=".5pt">
+                <v:shape id="Textfeld 74" o:spid="_x0000_s1082" type="#_x0000_t202" style="position:absolute;left:42386;top:9048;width:6928;height:2896;visibility:visible;mso-wrap-style:none;v-text-anchor:top" o:gfxdata="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" fillcolor="white [3201]" stroked="f" strokeweight=".5pt">
                   <v:textbox>
                     <w:txbxContent>
                       <w:p>
@@ -6354,7 +6553,7 @@
                     </w:txbxContent>
                   </v:textbox>
                 </v:shape>
-                <v:shape id="Textfeld 73" o:spid="_x0000_s1081" type="#_x0000_t202" style="position:absolute;left:40862;top:17240;width:9144;height:2895;visibility:visible;mso-wrap-style:none;v-text-anchor:top" o:gfxdata="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" fillcolor="white [3201]" stroked="f" strokeweight=".5pt">
+                <v:shape id="Textfeld 73" o:spid="_x0000_s1083" type="#_x0000_t202" style="position:absolute;left:40862;top:17240;width:9144;height:2895;visibility:visible;mso-wrap-style:none;v-text-anchor:top" o:gfxdata="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" fillcolor="white [3201]" stroked="f" strokeweight=".5pt">
                   <v:textbox>
                     <w:txbxContent>
                       <w:p>
@@ -6381,24 +6580,27 @@
                     </w:txbxContent>
                   </v:textbox>
                 </v:shape>
-                <v:shape id="Gerade Verbindung mit Pfeil 67" o:spid="_x0000_s1082" type="#_x0000_t32" style="position:absolute;left:16859;top:11906;width:8610;height:3353;flip:x;visibility:visible;mso-wrap-style:square" o:connectortype="straight" o:gfxdata="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" strokecolor="black [3213]">
+                <v:shape id="Gerade Verbindung mit Pfeil 67" o:spid="_x0000_s1084" type="#_x0000_t32" style="position:absolute;left:16859;top:11906;width:8610;height:3353;flip:x;visibility:visible;mso-wrap-style:square" o:connectortype="straight" o:gfxdata="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" strokecolor="black [3213]">
                   <v:stroke endarrow="open"/>
                 </v:shape>
-                <v:shape id="Gerade Verbindung mit Pfeil 69" o:spid="_x0000_s1083" type="#_x0000_t32" style="position:absolute;left:16859;top:15621;width:6020;height:2660;flip:x y;visibility:visible;mso-wrap-style:square" o:connectortype="straight" o:gfxdata="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" strokecolor="black [3213]">
+                <v:shape id="Gerade Verbindung mit Pfeil 69" o:spid="_x0000_s1085" type="#_x0000_t32" style="position:absolute;left:16859;top:15621;width:6020;height:2660;flip:x y;visibility:visible;mso-wrap-style:square" o:connectortype="straight" o:gfxdata="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" strokecolor="black [3213]">
                   <v:stroke endarrow="open"/>
                 </v:shape>
-                <v:shape id="Raute 72" o:spid="_x0000_s1084" type="#_x0000_t4" style="position:absolute;left:49339;top:14287;width:2972;height:3276;rotation:-90;visibility:visible;mso-wrap-style:square;v-text-anchor:middle" o:gfxdata="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" fillcolor="#fde9d9 [665]" strokecolor="black [3213]" strokeweight=".5pt"/>
-                <v:shape id="Gerade Verbindung mit Pfeil 71" o:spid="_x0000_s1085" type="#_x0000_t32" style="position:absolute;left:40195;top:20288;width:10668;height:0;flip:x;visibility:visible;mso-wrap-style:square" o:connectortype="straight" o:gfxdata="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" strokecolor="black [3213]">
+                <v:shape id="Raute 72" o:spid="_x0000_s1086" type="#_x0000_t4" style="position:absolute;left:49339;top:14287;width:2972;height:3276;rotation:-90;visibility:visible;mso-wrap-style:square;v-text-anchor:middle" o:gfxdata="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" fillcolor="#fde9d9 [665]" strokecolor="black [3213]" strokeweight=".5pt"/>
+                <v:shape id="Gerade Verbindung mit Pfeil 71" o:spid="_x0000_s1087" type="#_x0000_t32" style="position:absolute;left:40195;top:20288;width:10668;height:0;flip:x;visibility:visible;mso-wrap-style:square" o:connectortype="straight" o:gfxdata="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" strokecolor="black [3213]">
                   <v:stroke endarrow="open"/>
                 </v:shape>
-                <v:oval id="Ellipse 37" o:spid="_x0000_s1086" style="position:absolute;left:762;top:2476;width:1752;height:1676;visibility:visible;mso-wrap-style:square;v-text-anchor:middle" o:gfxdata="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" fillcolor="black [3213]" strokecolor="black [3213]" strokeweight="2pt"/>
-                <v:shape id="Gerade Verbindung mit Pfeil 39" o:spid="_x0000_s1087" type="#_x0000_t32" style="position:absolute;left:2476;top:3333;width:3124;height:0;visibility:visible;mso-wrap-style:square" o:connectortype="straight" o:gfxdata="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" strokecolor="black [3213]">
+                <v:oval id="Ellipse 37" o:spid="_x0000_s1088" style="position:absolute;left:762;top:2476;width:1752;height:1676;visibility:visible;mso-wrap-style:square;v-text-anchor:middle" o:gfxdata="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" fillcolor="black [3213]" strokecolor="black [3213]" strokeweight="2pt"/>
+                <v:shape id="Gerade Verbindung mit Pfeil 39" o:spid="_x0000_s1089" type="#_x0000_t32" style="position:absolute;left:2476;top:3333;width:3124;height:0;visibility:visible;mso-wrap-style:square" o:connectortype="straight" o:gfxdata="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" strokecolor="black [3213]">
                   <v:stroke endarrow="open"/>
                 </v:shape>
-                <v:oval id="Ellipse 43" o:spid="_x0000_s1088" style="position:absolute;left:476;top:15144;width:1752;height:1677;visibility:visible;mso-wrap-style:square;v-text-anchor:middle" o:gfxdata="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" fillcolor="black [3213]" strokecolor="black [3213]" strokeweight="2pt"/>
-                <v:oval id="Ellipse 44" o:spid="_x0000_s1089" style="position:absolute;top:14573;width:2819;height:2895;visibility:visible;mso-wrap-style:square;v-text-anchor:middle" o:gfxdata="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" filled="f" strokecolor="black [3213]" strokeweight="2pt"/>
-                <v:shape id="Gerade Verbindung mit Pfeil 45" o:spid="_x0000_s1090" type="#_x0000_t32" style="position:absolute;left:2857;top:16097;width:2362;height:0;flip:x;visibility:visible;mso-wrap-style:square" o:connectortype="straight" o:gfxdata="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" strokecolor="black [3213]">
+                <v:oval id="Ellipse 43" o:spid="_x0000_s1090" style="position:absolute;left:476;top:15144;width:1752;height:1677;visibility:visible;mso-wrap-style:square;v-text-anchor:middle" o:gfxdata="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" fillcolor="black [3213]" strokecolor="black [3213]" strokeweight="2pt"/>
+                <v:oval id="Ellipse 44" o:spid="_x0000_s1091" style="position:absolute;top:14573;width:2819;height:2895;visibility:visible;mso-wrap-style:square;v-text-anchor:middle" o:gfxdata="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" filled="f" strokecolor="black [3213]" strokeweight="2pt"/>
+                <v:shape id="Gerade Verbindung mit Pfeil 45" o:spid="_x0000_s1092" type="#_x0000_t32" style="position:absolute;left:2857;top:16097;width:2362;height:0;flip:x;visibility:visible;mso-wrap-style:square" o:connectortype="straight" o:gfxdata="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" strokecolor="black [3213]">
                   <v:stroke endarrow="open"/>
+                </v:shape>
+                <v:shape id="Gerade Verbindung mit Pfeil 139" o:spid="_x0000_s1093" type="#_x0000_t32" style="position:absolute;left:1409;top:4152;width:229;height:10421;flip:y;visibility:visible;mso-wrap-style:square" o:connectortype="straight" o:gfxdata="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" strokecolor="black [3213]">
+                  <v:stroke dashstyle="dash" endarrow="open"/>
                 </v:shape>
               </v:group>
             </w:pict>
@@ -6407,7 +6609,149 @@
       </w:r>
     </w:p>
     <w:p/>
-    <w:p/>
+    <w:p>
+      <w:r>
+        <w:rPr>
+          <w:noProof/>
+          <w:lang w:eastAsia="en-GB"/>
+        </w:rPr>
+        <mc:AlternateContent>
+          <mc:Choice Requires="wps">
+            <w:drawing>
+              <wp:anchor distT="0" distB="0" distL="114300" distR="114300" simplePos="0" relativeHeight="252132864" behindDoc="0" locked="0" layoutInCell="1" allowOverlap="1" wp14:anchorId="5125326F" wp14:editId="1B0CA917">
+                <wp:simplePos x="0" y="0"/>
+                <wp:positionH relativeFrom="column">
+                  <wp:posOffset>-346710</wp:posOffset>
+                </wp:positionH>
+                <wp:positionV relativeFrom="paragraph">
+                  <wp:posOffset>115570</wp:posOffset>
+                </wp:positionV>
+                <wp:extent cx="1089660" cy="561975"/>
+                <wp:effectExtent l="0" t="0" r="0" b="0"/>
+                <wp:wrapNone/>
+                <wp:docPr id="55" name="Textfeld 55"/>
+                <wp:cNvGraphicFramePr/>
+                <a:graphic xmlns:a="http://schemas.openxmlformats.org/drawingml/2006/main">
+                  <a:graphicData uri="http://schemas.microsoft.com/office/word/2010/wordprocessingShape">
+                    <wps:wsp>
+                      <wps:cNvSpPr txBox="1"/>
+                      <wps:spPr>
+                        <a:xfrm>
+                          <a:off x="0" y="0"/>
+                          <a:ext cx="1089660" cy="561975"/>
+                        </a:xfrm>
+                        <a:prstGeom prst="rect">
+                          <a:avLst/>
+                        </a:prstGeom>
+                        <a:noFill/>
+                        <a:ln w="6350">
+                          <a:noFill/>
+                        </a:ln>
+                        <a:effectLst/>
+                      </wps:spPr>
+                      <wps:style>
+                        <a:lnRef idx="0">
+                          <a:schemeClr val="accent1"/>
+                        </a:lnRef>
+                        <a:fillRef idx="0">
+                          <a:schemeClr val="accent1"/>
+                        </a:fillRef>
+                        <a:effectRef idx="0">
+                          <a:schemeClr val="accent1"/>
+                        </a:effectRef>
+                        <a:fontRef idx="minor">
+                          <a:schemeClr val="dk1"/>
+                        </a:fontRef>
+                      </wps:style>
+                      <wps:txbx>
+                        <w:txbxContent>
+                          <w:p>
+                            <w:pPr>
+                              <w:rPr>
+                                <w:sz w:val="16"/>
+                              </w:rPr>
+                            </w:pPr>
+                            <w:r>
+                              <w:rPr>
+                                <w:sz w:val="16"/>
+                              </w:rPr>
+                              <w:t xml:space="preserve">If not available-&gt;new </w:t>
+                            </w:r>
+                            <w:proofErr w:type="spellStart"/>
+                            <w:r>
+                              <w:rPr>
+                                <w:sz w:val="16"/>
+                              </w:rPr>
+                              <w:t>timespace</w:t>
+                            </w:r>
+                            <w:proofErr w:type="spellEnd"/>
+                            <w:r>
+                              <w:rPr>
+                                <w:sz w:val="16"/>
+                              </w:rPr>
+                              <w:t xml:space="preserve"> for appointment</w:t>
+                            </w:r>
+                          </w:p>
+                        </w:txbxContent>
+                      </wps:txbx>
+                      <wps:bodyPr rot="0" spcFirstLastPara="0" vertOverflow="overflow" horzOverflow="overflow" vert="horz" wrap="square" lIns="91440" tIns="45720" rIns="91440" bIns="45720" numCol="1" spcCol="0" rtlCol="0" fromWordArt="0" anchor="t" anchorCtr="0" forceAA="0" compatLnSpc="1">
+                        <a:prstTxWarp prst="textNoShape">
+                          <a:avLst/>
+                        </a:prstTxWarp>
+                        <a:noAutofit/>
+                      </wps:bodyPr>
+                    </wps:wsp>
+                  </a:graphicData>
+                </a:graphic>
+                <wp14:sizeRelH relativeFrom="margin">
+                  <wp14:pctWidth>0</wp14:pctWidth>
+                </wp14:sizeRelH>
+                <wp14:sizeRelV relativeFrom="margin">
+                  <wp14:pctHeight>0</wp14:pctHeight>
+                </wp14:sizeRelV>
+              </wp:anchor>
+            </w:drawing>
+          </mc:Choice>
+          <mc:Fallback>
+            <w:pict>
+              <v:shape id="Textfeld 55" o:spid="_x0000_s1094" type="#_x0000_t202" style="position:absolute;margin-left:-27.3pt;margin-top:9.1pt;width:85.8pt;height:44.25pt;z-index:252132864;visibility:visible;mso-wrap-style:square;mso-width-percent:0;mso-height-percent:0;mso-wrap-distance-left:9pt;mso-wrap-distance-top:0;mso-wrap-distance-right:9pt;mso-wrap-distance-bottom:0;mso-position-horizontal:absolute;mso-position-horizontal-relative:text;mso-position-vertical:absolute;mso-position-vertical-relative:text;mso-width-percent:0;mso-height-percent:0;mso-width-relative:margin;mso-height-relative:margin;v-text-anchor:top" o:gfxdata="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" filled="f" stroked="f" strokeweight=".5pt">
+                <v:textbox>
+                  <w:txbxContent>
+                    <w:p>
+                      <w:pPr>
+                        <w:rPr>
+                          <w:sz w:val="16"/>
+                        </w:rPr>
+                      </w:pPr>
+                      <w:r>
+                        <w:rPr>
+                          <w:sz w:val="16"/>
+                        </w:rPr>
+                        <w:t xml:space="preserve">If not available-&gt;new </w:t>
+                      </w:r>
+                      <w:proofErr w:type="spellStart"/>
+                      <w:r>
+                        <w:rPr>
+                          <w:sz w:val="16"/>
+                        </w:rPr>
+                        <w:t>timespace</w:t>
+                      </w:r>
+                      <w:proofErr w:type="spellEnd"/>
+                      <w:r>
+                        <w:rPr>
+                          <w:sz w:val="16"/>
+                        </w:rPr>
+                        <w:t xml:space="preserve"> for appointment</w:t>
+                      </w:r>
+                    </w:p>
+                  </w:txbxContent>
+                </v:textbox>
+              </v:shape>
+            </w:pict>
+          </mc:Fallback>
+        </mc:AlternateContent>
+      </w:r>
+    </w:p>
     <w:p/>
     <w:p/>
     <w:p/>
@@ -6433,7 +6777,6 @@
           <w:color w:val="00B050"/>
           <w:sz w:val="32"/>
         </w:rPr>
-        <w:lastRenderedPageBreak/>
         <w:t>Task 6 Part 2: Activity diagram</w:t>
       </w:r>
       <w:r>
@@ -6486,11 +6829,10 @@
     </w:p>
     <w:p/>
     <w:p>
-      <w:bookmarkStart w:id="0" w:name="_GoBack"/>
       <w:r>
         <w:rPr>
           <w:noProof/>
-          <w:lang w:val="de-CH" w:eastAsia="de-CH"/>
+          <w:lang w:eastAsia="en-GB"/>
         </w:rPr>
         <w:drawing>
           <wp:anchor distT="0" distB="0" distL="114300" distR="114300" simplePos="0" relativeHeight="252127744" behindDoc="1" locked="0" layoutInCell="1" allowOverlap="1" wp14:anchorId="1A6561C2" wp14:editId="3E64049A">
@@ -6524,7 +6866,7 @@
                     <pic:cNvPicPr/>
                   </pic:nvPicPr>
                   <pic:blipFill>
-                    <a:blip r:embed="rId6">
+                    <a:blip r:embed="rId7">
                       <a:extLst>
                         <a:ext uri="{28A0092B-C50C-407E-A947-70E740481C1C}">
                           <a14:useLocalDpi xmlns:a14="http://schemas.microsoft.com/office/drawing/2010/main" val="0"/>
@@ -6556,7 +6898,6 @@
           </wp:anchor>
         </w:drawing>
       </w:r>
-      <w:bookmarkEnd w:id="0"/>
     </w:p>
     <w:p>
       <w:pPr>
@@ -6565,7 +6906,7 @@
       <w:r>
         <w:rPr>
           <w:noProof/>
-          <w:lang w:val="de-CH" w:eastAsia="de-CH"/>
+          <w:lang w:eastAsia="en-GB"/>
         </w:rPr>
         <mc:AlternateContent>
           <mc:Choice Requires="wps">
@@ -6640,7 +6981,7 @@
           </mc:Choice>
           <mc:Fallback>
             <w:pict>
-              <v:roundrect w14:anchorId="44B8F897" id="Abgerundetes Rechteck 48" o:spid="_x0000_s1026" style="position:absolute;margin-left:477pt;margin-top:276pt;width:31.2pt;height:10.8pt;z-index:251454976;visibility:visible;mso-wrap-style:square;mso-wrap-distance-left:9pt;mso-wrap-distance-top:0;mso-wrap-distance-right:9pt;mso-wrap-distance-bottom:0;mso-position-horizontal:absolute;mso-position-horizontal-relative:text;mso-position-vertical:absolute;mso-position-vertical-relative:text;v-text-anchor:middle" arcsize="10923f" o:gfxdata="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" fillcolor="#fde9d9 [665]" strokecolor="#fde9d9 [665]" strokeweight="2pt"/>
+              <v:roundrect id="Abgerundetes Rechteck 48" o:spid="_x0000_s1026" style="position:absolute;margin-left:477pt;margin-top:276pt;width:31.2pt;height:10.8pt;z-index:251454976;visibility:visible;mso-wrap-style:square;mso-wrap-distance-left:9pt;mso-wrap-distance-top:0;mso-wrap-distance-right:9pt;mso-wrap-distance-bottom:0;mso-position-horizontal:absolute;mso-position-horizontal-relative:text;mso-position-vertical:absolute;mso-position-vertical-relative:text;v-text-anchor:middle" arcsize="10923f" o:gfxdata="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" fillcolor="#fde9d9 [665]" strokecolor="#fde9d9 [665]" strokeweight="2pt"/>
             </w:pict>
           </mc:Fallback>
         </mc:AlternateContent>
@@ -6648,7 +6989,7 @@
       <w:r>
         <w:rPr>
           <w:noProof/>
-          <w:lang w:val="de-CH" w:eastAsia="de-CH"/>
+          <w:lang w:eastAsia="en-GB"/>
         </w:rPr>
         <mc:AlternateContent>
           <mc:Choice Requires="wps">
@@ -6754,7 +7095,7 @@
           </mc:Choice>
           <mc:Fallback>
             <w:pict>
-              <v:shape w14:anchorId="571EA904" id="Textfeld 51" o:spid="_x0000_s1091" type="#_x0000_t202" style="position:absolute;left:0;text-align:left;margin-left:508.15pt;margin-top:273pt;width:1in;height:22.8pt;z-index:252125696;visibility:visible;mso-wrap-style:none;mso-height-percent:0;mso-wrap-distance-left:9pt;mso-wrap-distance-top:0;mso-wrap-distance-right:9pt;mso-wrap-distance-bottom:0;mso-position-horizontal:absolute;mso-position-horizontal-relative:text;mso-position-vertical:absolute;mso-position-vertical-relative:text;mso-height-percent:0;mso-height-relative:margin;v-text-anchor:top" o:gfxdata="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" fillcolor="white [3201]" stroked="f" strokeweight=".5pt">
+              <v:shape id="Textfeld 51" o:spid="_x0000_s1095" type="#_x0000_t202" style="position:absolute;left:0;text-align:left;margin-left:508.15pt;margin-top:273pt;width:1in;height:22.8pt;z-index:252125696;visibility:visible;mso-wrap-style:none;mso-height-percent:0;mso-wrap-distance-left:9pt;mso-wrap-distance-top:0;mso-wrap-distance-right:9pt;mso-wrap-distance-bottom:0;mso-position-horizontal:absolute;mso-position-horizontal-relative:text;mso-position-vertical:absolute;mso-position-vertical-relative:text;mso-height-percent:0;mso-height-relative:margin;v-text-anchor:top" o:gfxdata="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" fillcolor="white [3201]" stroked="f" strokeweight=".5pt">
                 <v:textbox>
                   <w:txbxContent>
                     <w:p>
@@ -6800,7 +7141,7 @@
       <w:r>
         <w:rPr>
           <w:noProof/>
-          <w:lang w:val="de-CH" w:eastAsia="de-CH"/>
+          <w:lang w:eastAsia="en-GB"/>
         </w:rPr>
         <mc:AlternateContent>
           <mc:Choice Requires="wps">
@@ -6894,7 +7235,7 @@
           </mc:Choice>
           <mc:Fallback>
             <w:pict>
-              <v:shape w14:anchorId="58F56DFB" id="Textfeld 50" o:spid="_x0000_s1092" type="#_x0000_t202" style="position:absolute;left:0;text-align:left;margin-left:507.9pt;margin-top:291.6pt;width:1in;height:22.8pt;z-index:251993600;visibility:visible;mso-wrap-style:none;mso-height-percent:0;mso-wrap-distance-left:9pt;mso-wrap-distance-top:0;mso-wrap-distance-right:9pt;mso-wrap-distance-bottom:0;mso-position-horizontal:absolute;mso-position-horizontal-relative:text;mso-position-vertical:absolute;mso-position-vertical-relative:text;mso-height-percent:0;mso-height-relative:margin;v-text-anchor:top" o:gfxdata="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" fillcolor="white [3201]" stroked="f" strokeweight=".5pt">
+              <v:shape id="Textfeld 50" o:spid="_x0000_s1096" type="#_x0000_t202" style="position:absolute;left:0;text-align:left;margin-left:507.9pt;margin-top:291.6pt;width:1in;height:22.8pt;z-index:251993600;visibility:visible;mso-wrap-style:none;mso-height-percent:0;mso-wrap-distance-left:9pt;mso-wrap-distance-top:0;mso-wrap-distance-right:9pt;mso-wrap-distance-bottom:0;mso-position-horizontal:absolute;mso-position-horizontal-relative:text;mso-position-vertical:absolute;mso-position-vertical-relative:text;mso-height-percent:0;mso-height-relative:margin;v-text-anchor:top" o:gfxdata="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" fillcolor="white [3201]" stroked="f" strokeweight=".5pt">
                 <v:textbox>
                   <w:txbxContent>
                     <w:p>
@@ -6928,7 +7269,7 @@
       <w:r>
         <w:rPr>
           <w:noProof/>
-          <w:lang w:val="de-CH" w:eastAsia="de-CH"/>
+          <w:lang w:eastAsia="en-GB"/>
         </w:rPr>
         <mc:AlternateContent>
           <mc:Choice Requires="wps">
@@ -7003,7 +7344,7 @@
           </mc:Choice>
           <mc:Fallback>
             <w:pict>
-              <v:roundrect w14:anchorId="2BC0457C" id="Abgerundetes Rechteck 49" o:spid="_x0000_s1026" style="position:absolute;margin-left:477pt;margin-top:295.8pt;width:31.2pt;height:10.8pt;z-index:251724288;visibility:visible;mso-wrap-style:square;mso-wrap-distance-left:9pt;mso-wrap-distance-top:0;mso-wrap-distance-right:9pt;mso-wrap-distance-bottom:0;mso-position-horizontal:absolute;mso-position-horizontal-relative:text;mso-position-vertical:absolute;mso-position-vertical-relative:text;v-text-anchor:middle" arcsize="10923f" o:gfxdata="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" fillcolor="#daeef3 [664]" strokecolor="#daeef3 [664]" strokeweight="2pt"/>
+              <v:roundrect id="Abgerundetes Rechteck 49" o:spid="_x0000_s1026" style="position:absolute;margin-left:477pt;margin-top:295.8pt;width:31.2pt;height:10.8pt;z-index:251724288;visibility:visible;mso-wrap-style:square;mso-wrap-distance-left:9pt;mso-wrap-distance-top:0;mso-wrap-distance-right:9pt;mso-wrap-distance-bottom:0;mso-position-horizontal:absolute;mso-position-horizontal-relative:text;mso-position-vertical:absolute;mso-position-vertical-relative:text;v-text-anchor:middle" arcsize="10923f" o:gfxdata="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" fillcolor="#daeef3 [664]" strokecolor="#daeef3 [664]" strokeweight="2pt"/>
             </w:pict>
           </mc:Fallback>
         </mc:AlternateContent>
@@ -7093,7 +7434,7 @@
       <w:r>
         <w:rPr>
           <w:noProof/>
-          <w:lang w:val="de-CH" w:eastAsia="de-CH"/>
+          <w:lang w:eastAsia="en-GB"/>
         </w:rPr>
         <mc:AlternateContent>
           <mc:Choice Requires="wps">
@@ -7154,7 +7495,7 @@
           </mc:Choice>
           <mc:Fallback>
             <w:pict>
-              <v:shape w14:anchorId="3174D6D4" id="Gerade Verbindung mit Pfeil 53" o:spid="_x0000_s1026" type="#_x0000_t32" style="position:absolute;margin-left:145.05pt;margin-top:2.55pt;width:.85pt;height:15.05pt;z-index:252129792;visibility:visible;mso-wrap-style:square;mso-wrap-distance-left:9pt;mso-wrap-distance-top:0;mso-wrap-distance-right:9pt;mso-wrap-distance-bottom:0;mso-position-horizontal:absolute;mso-position-horizontal-relative:text;mso-position-vertical:absolute;mso-position-vertical-relative:text" o:gfxdata="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" strokecolor="black [3213]">
+              <v:shape id="Gerade Verbindung mit Pfeil 53" o:spid="_x0000_s1026" type="#_x0000_t32" style="position:absolute;margin-left:145.05pt;margin-top:2.55pt;width:.85pt;height:15.05pt;z-index:252129792;visibility:visible;mso-wrap-style:square;mso-wrap-distance-left:9pt;mso-wrap-distance-top:0;mso-wrap-distance-right:9pt;mso-wrap-distance-bottom:0;mso-position-horizontal:absolute;mso-position-horizontal-relative:text;mso-position-vertical:absolute;mso-position-vertical-relative:text" o:gfxdata="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" strokecolor="black [3213]">
                 <v:stroke endarrow="open"/>
               </v:shape>
             </w:pict>
@@ -7164,7 +7505,7 @@
       <w:r>
         <w:rPr>
           <w:noProof/>
-          <w:lang w:val="de-CH" w:eastAsia="de-CH"/>
+          <w:lang w:eastAsia="en-GB"/>
         </w:rPr>
         <mc:AlternateContent>
           <mc:Choice Requires="wpg">
@@ -8724,9 +9065,9 @@
           </mc:Choice>
           <mc:Fallback>
             <w:pict>
-              <v:group w14:anchorId="69C64208" id="Gruppieren 166" o:spid="_x0000_s1093" style="position:absolute;margin-left:65.5pt;margin-top:2.5pt;width:609.45pt;height:228.6pt;z-index:251739648;mso-width-relative:margin;mso-height-relative:margin" coordorigin=",-1913" coordsize="77405,29034" o:gfxdata="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">
-                <v:group id="Gruppieren 165" o:spid="_x0000_s1094" style="position:absolute;left:318;width:65284;height:14483" coordsize="65283,14483" o:gfxdata="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">
-                  <v:shape id="Textfeld 123" o:spid="_x0000_s1095" type="#_x0000_t202" style="position:absolute;left:51355;top:9037;width:4940;height:2896;visibility:visible;mso-wrap-style:none;v-text-anchor:top" o:gfxdata="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" fillcolor="white [3201]" stroked="f" strokeweight=".5pt">
+              <v:group id="Gruppieren 166" o:spid="_x0000_s1097" style="position:absolute;margin-left:65.5pt;margin-top:2.5pt;width:609.45pt;height:228.6pt;z-index:251739648;mso-width-relative:margin;mso-height-relative:margin" coordorigin=",-1913" coordsize="77405,29034" o:gfxdata="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">
+                <v:group id="Gruppieren 165" o:spid="_x0000_s1098" style="position:absolute;left:318;width:65284;height:14483" coordsize="65283,14483" o:gfxdata="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">
+                  <v:shape id="Textfeld 123" o:spid="_x0000_s1099" type="#_x0000_t202" style="position:absolute;left:51355;top:9037;width:4940;height:2896;visibility:visible;mso-wrap-style:none;v-text-anchor:top" o:gfxdata="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" fillcolor="white [3201]" stroked="f" strokeweight=".5pt">
                     <v:textbox>
                       <w:txbxContent>
                         <w:p>
@@ -8747,19 +9088,19 @@
                       </w:txbxContent>
                     </v:textbox>
                   </v:shape>
-                  <v:group id="Gruppieren 164" o:spid="_x0000_s1096" style="position:absolute;width:65283;height:14483" coordsize="65283,14483" o:gfxdata="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">
-                    <v:shape id="Gerade Verbindung mit Pfeil 114" o:spid="_x0000_s1097" type="#_x0000_t32" style="position:absolute;left:65283;top:7336;width:0;height:6934;visibility:visible;mso-wrap-style:square" o:connectortype="straight" o:gfxdata="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" strokecolor="black [3213]">
+                  <v:group id="Gruppieren 164" o:spid="_x0000_s1100" style="position:absolute;width:65283;height:14483" coordsize="65283,14483" o:gfxdata="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">
+                    <v:shape id="Gerade Verbindung mit Pfeil 114" o:spid="_x0000_s1101" type="#_x0000_t32" style="position:absolute;left:65283;top:7336;width:0;height:6934;visibility:visible;mso-wrap-style:square" o:connectortype="straight" o:gfxdata="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" strokecolor="black [3213]">
                       <v:stroke endarrow="open"/>
                     </v:shape>
-                    <v:line id="Gerade Verbindung 17" o:spid="_x0000_s1098" style="position:absolute;flip:y;visibility:visible;mso-wrap-style:square" from="49866,3083" to="60534,3083" o:connectortype="straight" o:gfxdata="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" strokecolor="black [3213]"/>
-                    <v:shape id="Raute 138" o:spid="_x0000_s1099" type="#_x0000_t4" style="position:absolute;left:59276;top:5688;width:2972;height:3276;rotation:-90;visibility:visible;mso-wrap-style:square;v-text-anchor:middle" o:gfxdata="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" fillcolor="#daeef3 [664]" strokecolor="black [3213]" strokeweight=".5pt"/>
-                    <v:line id="Gerade Verbindung 23" o:spid="_x0000_s1100" style="position:absolute;flip:x y;visibility:visible;mso-wrap-style:square" from="60711,2977" to="60764,5916" o:connectortype="straight" o:gfxdata="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" strokecolor="black [3213]"/>
-                    <v:shape id="Gerade Verbindung mit Pfeil 140" o:spid="_x0000_s1101" type="#_x0000_t32" style="position:absolute;left:56246;top:7549;width:0;height:6934;visibility:visible;mso-wrap-style:square" o:connectortype="straight" o:gfxdata="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" strokecolor="black [3213]">
+                    <v:line id="Gerade Verbindung 17" o:spid="_x0000_s1102" style="position:absolute;flip:y;visibility:visible;mso-wrap-style:square" from="49866,3083" to="60534,3083" o:connectortype="straight" o:gfxdata="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" strokecolor="black [3213]"/>
+                    <v:shape id="Raute 138" o:spid="_x0000_s1103" type="#_x0000_t4" style="position:absolute;left:59276;top:5688;width:2972;height:3276;rotation:-90;visibility:visible;mso-wrap-style:square;v-text-anchor:middle" o:gfxdata="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" fillcolor="#daeef3 [664]" strokecolor="black [3213]" strokeweight=".5pt"/>
+                    <v:line id="Gerade Verbindung 23" o:spid="_x0000_s1104" style="position:absolute;flip:x y;visibility:visible;mso-wrap-style:square" from="60711,2977" to="60764,5916" o:connectortype="straight" o:gfxdata="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" strokecolor="black [3213]"/>
+                    <v:shape id="Gerade Verbindung mit Pfeil 140" o:spid="_x0000_s1105" type="#_x0000_t32" style="position:absolute;left:56246;top:7549;width:0;height:6934;visibility:visible;mso-wrap-style:square" o:connectortype="straight" o:gfxdata="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" strokecolor="black [3213]">
                       <v:stroke endarrow="open"/>
                     </v:shape>
-                    <v:line id="Gerader Verbinder 141" o:spid="_x0000_s1102" style="position:absolute;visibility:visible;mso-wrap-style:square" from="62519,7336" to="65281,7336" o:connectortype="straight" o:gfxdata="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" strokecolor="#4579b8 [3044]"/>
-                    <v:group id="Gruppieren 162" o:spid="_x0000_s1103" style="position:absolute;width:49886;height:5973" coordsize="49886,5973" o:gfxdata="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">
-                      <v:roundrect id="Textfeld 106" o:spid="_x0000_s1104" style="position:absolute;left:22115;width:13367;height:5840;visibility:visible;mso-wrap-style:square;v-text-anchor:top" arcsize="10923f" o:gfxdata="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" fillcolor="#fde9d9 [665]" strokeweight=".5pt">
+                    <v:line id="Gerader Verbinder 141" o:spid="_x0000_s1106" style="position:absolute;visibility:visible;mso-wrap-style:square" from="62519,7336" to="65281,7336" o:connectortype="straight" o:gfxdata="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" strokecolor="#4579b8 [3044]"/>
+                    <v:group id="Gruppieren 162" o:spid="_x0000_s1107" style="position:absolute;width:49886;height:5973" coordsize="49886,5973" o:gfxdata="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">
+                      <v:roundrect id="Textfeld 106" o:spid="_x0000_s1108" style="position:absolute;left:22115;width:13367;height:5840;visibility:visible;mso-wrap-style:square;v-text-anchor:top" arcsize="10923f" o:gfxdata="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" fillcolor="#fde9d9 [665]" strokeweight=".5pt">
                         <v:textbox>
                           <w:txbxContent>
                             <w:p>
@@ -8800,7 +9141,7 @@
                           </w:txbxContent>
                         </v:textbox>
                       </v:roundrect>
-                      <v:shape id="Textfeld 109" o:spid="_x0000_s1105" type="#_x0000_t202" style="position:absolute;left:4997;top:106;width:10782;height:5867;visibility:visible;mso-wrap-style:square;v-text-anchor:top" o:gfxdata="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" fillcolor="#fde9d9 [665]" strokeweight=".5pt">
+                      <v:shape id="Textfeld 109" o:spid="_x0000_s1109" type="#_x0000_t202" style="position:absolute;left:4997;top:106;width:10782;height:5867;visibility:visible;mso-wrap-style:square;v-text-anchor:top" o:gfxdata="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" fillcolor="#fde9d9 [665]" strokeweight=".5pt">
                         <v:textbox>
                           <w:txbxContent>
                             <w:p>
@@ -8820,11 +9161,11 @@
                           </w:txbxContent>
                         </v:textbox>
                       </v:shape>
-                      <v:oval id="Ellipse 127" o:spid="_x0000_s1106" style="position:absolute;top:2445;width:1752;height:1676;visibility:visible;mso-wrap-style:square;v-text-anchor:middle" o:gfxdata="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" fillcolor="black [3213]" strokecolor="black [3213]" strokeweight="2pt"/>
-                      <v:shape id="Gerade Verbindung mit Pfeil 128" o:spid="_x0000_s1107" type="#_x0000_t32" style="position:absolute;left:1807;top:3402;width:3124;height:0;visibility:visible;mso-wrap-style:square" o:connectortype="straight" o:gfxdata="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" strokecolor="black [3213]">
+                      <v:oval id="Ellipse 127" o:spid="_x0000_s1110" style="position:absolute;top:2445;width:1752;height:1676;visibility:visible;mso-wrap-style:square;v-text-anchor:middle" o:gfxdata="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" fillcolor="black [3213]" strokecolor="black [3213]" strokeweight="2pt"/>
+                      <v:shape id="Gerade Verbindung mit Pfeil 128" o:spid="_x0000_s1111" type="#_x0000_t32" style="position:absolute;left:1807;top:3402;width:3124;height:0;visibility:visible;mso-wrap-style:square" o:connectortype="straight" o:gfxdata="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" strokecolor="black [3213]">
                         <v:stroke endarrow="open"/>
                       </v:shape>
-                      <v:shape id="Textfeld 136" o:spid="_x0000_s1108" type="#_x0000_t202" style="position:absolute;left:38170;width:11716;height:5835;visibility:visible;mso-wrap-style:square;v-text-anchor:top" o:gfxdata="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" fillcolor="#daeef3 [664]" strokeweight=".5pt">
+                      <v:shape id="Textfeld 136" o:spid="_x0000_s1112" type="#_x0000_t202" style="position:absolute;left:38170;width:11716;height:5835;visibility:visible;mso-wrap-style:square;v-text-anchor:top" o:gfxdata="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" fillcolor="#daeef3 [664]" strokeweight=".5pt">
                         <v:textbox>
                           <w:txbxContent>
                             <w:p>
@@ -8866,17 +9207,17 @@
                           </w:txbxContent>
                         </v:textbox>
                       </v:shape>
-                      <v:shape id="Gerade Verbindung mit Pfeil 151" o:spid="_x0000_s1109" type="#_x0000_t32" style="position:absolute;left:15736;top:3083;width:6336;height:0;visibility:visible;mso-wrap-style:square" o:connectortype="straight" o:gfxdata="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" strokecolor="black [3213]">
+                      <v:shape id="Gerade Verbindung mit Pfeil 151" o:spid="_x0000_s1113" type="#_x0000_t32" style="position:absolute;left:15736;top:3083;width:6336;height:0;visibility:visible;mso-wrap-style:square" o:connectortype="straight" o:gfxdata="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" strokecolor="black [3213]">
                         <v:stroke endarrow="open"/>
                       </v:shape>
-                      <v:shape id="Gerade Verbindung mit Pfeil 152" o:spid="_x0000_s1110" type="#_x0000_t32" style="position:absolute;left:35619;top:3083;width:2551;height:0;visibility:visible;mso-wrap-style:square" o:connectortype="straight" o:gfxdata="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" strokecolor="black [3213]">
+                      <v:shape id="Gerade Verbindung mit Pfeil 152" o:spid="_x0000_s1114" type="#_x0000_t32" style="position:absolute;left:35619;top:3083;width:2551;height:0;visibility:visible;mso-wrap-style:square" o:connectortype="straight" o:gfxdata="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" strokecolor="black [3213]">
                         <v:stroke endarrow="open"/>
                       </v:shape>
                     </v:group>
                   </v:group>
                 </v:group>
-                <v:group id="Gruppieren 163" o:spid="_x0000_s1111" style="position:absolute;top:-1913;width:77405;height:29033" coordorigin=",-16267" coordsize="77405,29034" o:gfxdata="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">
-                  <v:roundrect id="Textfeld 117" o:spid="_x0000_s1112" style="position:absolute;left:49228;top:106;width:10058;height:4565;visibility:visible;mso-wrap-style:square;v-text-anchor:top" arcsize="10923f" o:gfxdata="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" fillcolor="#daeef3 [664]" strokecolor="black [3213]" strokeweight=".5pt">
+                <v:group id="Gruppieren 163" o:spid="_x0000_s1115" style="position:absolute;top:-1913;width:77405;height:29033" coordorigin=",-16267" coordsize="77405,29034" o:gfxdata="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">
+                  <v:roundrect id="Textfeld 117" o:spid="_x0000_s1116" style="position:absolute;left:49228;top:106;width:10058;height:4565;visibility:visible;mso-wrap-style:square;v-text-anchor:top" arcsize="10923f" o:gfxdata="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" fillcolor="#daeef3 [664]" strokecolor="black [3213]" strokeweight=".5pt">
                     <v:textbox>
                       <w:txbxContent>
                         <w:p>
@@ -8938,7 +9279,7 @@
                       </w:txbxContent>
                     </v:textbox>
                   </v:roundrect>
-                  <v:shape id="Textfeld 116" o:spid="_x0000_s1113" type="#_x0000_t202" style="position:absolute;left:6273;top:106;width:11277;height:5021;visibility:visible;mso-wrap-style:square;v-text-anchor:top" o:gfxdata="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" fillcolor="#daeef3 [664]" strokeweight=".5pt">
+                  <v:shape id="Textfeld 116" o:spid="_x0000_s1117" type="#_x0000_t202" style="position:absolute;left:6273;top:106;width:11277;height:5021;visibility:visible;mso-wrap-style:square;v-text-anchor:top" o:gfxdata="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" fillcolor="#daeef3 [664]" strokeweight=".5pt">
                     <v:textbox>
                       <w:txbxContent>
                         <w:p>
@@ -8966,7 +9307,7 @@
                       </w:txbxContent>
                     </v:textbox>
                   </v:shape>
-                  <v:roundrect id="Textfeld 118" o:spid="_x0000_s1114" style="position:absolute;left:60924;top:106;width:11909;height:4883;visibility:visible;mso-wrap-style:square;v-text-anchor:top" arcsize="10923f" o:gfxdata="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" fillcolor="#daeef3 [664]" strokeweight=".5pt">
+                  <v:roundrect id="Textfeld 118" o:spid="_x0000_s1118" style="position:absolute;left:60924;top:106;width:11909;height:4883;visibility:visible;mso-wrap-style:square;v-text-anchor:top" arcsize="10923f" o:gfxdata="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" fillcolor="#daeef3 [664]" strokeweight=".5pt">
                     <v:textbox>
                       <w:txbxContent>
                         <w:p>
@@ -9022,14 +9363,14 @@
                       </w:txbxContent>
                     </v:textbox>
                   </v:roundrect>
-                  <v:oval id="Ellipse 129" o:spid="_x0000_s1115" style="position:absolute;left:637;top:1913;width:1753;height:1677;visibility:visible;mso-wrap-style:square;v-text-anchor:middle" o:gfxdata="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" fillcolor="black [3213]" strokecolor="black [3213]" strokeweight="2pt"/>
-                  <v:oval id="Ellipse 131" o:spid="_x0000_s1116" style="position:absolute;top:1488;width:2819;height:2896;visibility:visible;mso-wrap-style:square;v-text-anchor:middle" o:gfxdata="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" filled="f" strokecolor="black [3213]" strokeweight="2pt"/>
-                  <v:shape id="Gerade Verbindung mit Pfeil 130" o:spid="_x0000_s1117" type="#_x0000_t32" style="position:absolute;left:3189;top:2870;width:3124;height:0;flip:x;visibility:visible;mso-wrap-style:square" o:connectortype="straight" o:gfxdata="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" strokecolor="black [3213]">
+                  <v:oval id="Ellipse 129" o:spid="_x0000_s1119" style="position:absolute;left:637;top:1913;width:1753;height:1677;visibility:visible;mso-wrap-style:square;v-text-anchor:middle" o:gfxdata="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" fillcolor="black [3213]" strokecolor="black [3213]" strokeweight="2pt"/>
+                  <v:oval id="Ellipse 131" o:spid="_x0000_s1120" style="position:absolute;top:1488;width:2819;height:2896;visibility:visible;mso-wrap-style:square;v-text-anchor:middle" o:gfxdata="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" filled="f" strokecolor="black [3213]" strokeweight="2pt"/>
+                  <v:shape id="Gerade Verbindung mit Pfeil 130" o:spid="_x0000_s1121" type="#_x0000_t32" style="position:absolute;left:3189;top:2870;width:3124;height:0;flip:x;visibility:visible;mso-wrap-style:square" o:connectortype="straight" o:gfxdata="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" strokecolor="black [3213]">
                     <v:stroke endarrow="open"/>
                   </v:shape>
-                  <v:shape id="Gerade Verbindung mit Pfeil 159" o:spid="_x0000_s1118" type="#_x0000_t32" style="position:absolute;left:10100;top:-16267;width:67194;height:0;flip:x;visibility:visible;mso-wrap-style:square" o:connectortype="straight" o:gfxdata="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" strokecolor="black [3213]"/>
-                  <v:line id="Gerader Verbinder 161" o:spid="_x0000_s1119" style="position:absolute;visibility:visible;mso-wrap-style:square" from="70913,10736" to="77405,10736" o:connectortype="straight" o:gfxdata="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" strokecolor="black [3213]"/>
-                  <v:shape id="Textfeld 144" o:spid="_x0000_s1120" type="#_x0000_t202" style="position:absolute;left:36363;top:212;width:10509;height:4367;visibility:visible;mso-wrap-style:square;v-text-anchor:top" o:gfxdata="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" fillcolor="#fde9d9 [665]" strokeweight=".5pt">
+                  <v:shape id="Gerade Verbindung mit Pfeil 159" o:spid="_x0000_s1122" type="#_x0000_t32" style="position:absolute;left:10100;top:-16267;width:67194;height:0;flip:x;visibility:visible;mso-wrap-style:square" o:connectortype="straight" o:gfxdata="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" strokecolor="black [3213]"/>
+                  <v:line id="Gerader Verbinder 161" o:spid="_x0000_s1123" style="position:absolute;visibility:visible;mso-wrap-style:square" from="70913,10736" to="77405,10736" o:connectortype="straight" o:gfxdata="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" strokecolor="black [3213]"/>
+                  <v:shape id="Textfeld 144" o:spid="_x0000_s1124" type="#_x0000_t202" style="position:absolute;left:36363;top:212;width:10509;height:4367;visibility:visible;mso-wrap-style:square;v-text-anchor:top" o:gfxdata="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" fillcolor="#fde9d9 [665]" strokeweight=".5pt">
                     <v:textbox>
                       <w:txbxContent>
                         <w:p>
@@ -9065,7 +9406,7 @@
                       </w:txbxContent>
                     </v:textbox>
                   </v:shape>
-                  <v:shape id="Textfeld 145" o:spid="_x0000_s1121" type="#_x0000_t202" style="position:absolute;left:60286;top:8399;width:10509;height:4368;visibility:visible;mso-wrap-style:square;v-text-anchor:top" o:gfxdata="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" fillcolor="#fde9d9 [665]" strokeweight=".5pt">
+                  <v:shape id="Textfeld 145" o:spid="_x0000_s1125" type="#_x0000_t202" style="position:absolute;left:60286;top:8399;width:10509;height:4368;visibility:visible;mso-wrap-style:square;v-text-anchor:top" o:gfxdata="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" fillcolor="#fde9d9 [665]" strokeweight=".5pt">
                     <v:textbox>
                       <w:txbxContent>
                         <w:p>
@@ -9101,7 +9442,7 @@
                       </w:txbxContent>
                     </v:textbox>
                   </v:shape>
-                  <v:roundrect id="Textfeld 147" o:spid="_x0000_s1122" style="position:absolute;left:22966;width:11047;height:4996;visibility:visible;mso-wrap-style:square;v-text-anchor:top" arcsize="10923f" o:gfxdata="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" fillcolor="#fde9d9 [665]" strokeweight=".5pt">
+                  <v:roundrect id="Textfeld 147" o:spid="_x0000_s1126" style="position:absolute;left:22966;width:11047;height:4996;visibility:visible;mso-wrap-style:square;v-text-anchor:top" arcsize="10923f" o:gfxdata="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" fillcolor="#fde9d9 [665]" strokeweight=".5pt">
                     <v:textbox>
                       <w:txbxContent>
                         <w:p>
@@ -9128,16 +9469,16 @@
                       </w:txbxContent>
                     </v:textbox>
                   </v:roundrect>
-                  <v:shape id="Gerade Verbindung mit Pfeil 153" o:spid="_x0000_s1123" type="#_x0000_t32" style="position:absolute;left:46889;top:2445;width:2363;height:106;flip:x y;visibility:visible;mso-wrap-style:square" o:connectortype="straight" o:gfxdata="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" strokecolor="black [3213]">
+                  <v:shape id="Gerade Verbindung mit Pfeil 153" o:spid="_x0000_s1127" type="#_x0000_t32" style="position:absolute;left:46889;top:2445;width:2363;height:106;flip:x y;visibility:visible;mso-wrap-style:square" o:connectortype="straight" o:gfxdata="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" strokecolor="black [3213]">
                     <v:stroke endarrow="open"/>
                   </v:shape>
-                  <v:shape id="Gerade Verbindung mit Pfeil 154" o:spid="_x0000_s1124" type="#_x0000_t32" style="position:absolute;left:34024;top:2764;width:2354;height:0;flip:x;visibility:visible;mso-wrap-style:square" o:connectortype="straight" o:gfxdata="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" strokecolor="black [3213]">
+                  <v:shape id="Gerade Verbindung mit Pfeil 154" o:spid="_x0000_s1128" type="#_x0000_t32" style="position:absolute;left:34024;top:2764;width:2354;height:0;flip:x;visibility:visible;mso-wrap-style:square" o:connectortype="straight" o:gfxdata="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" strokecolor="black [3213]">
                     <v:stroke endarrow="open"/>
                   </v:shape>
-                  <v:shape id="Gerade Verbindung mit Pfeil 156" o:spid="_x0000_s1125" type="#_x0000_t32" style="position:absolute;left:65602;top:5103;width:0;height:3277;visibility:visible;mso-wrap-style:square" o:connectortype="straight" o:gfxdata="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" strokecolor="black [3213]">
+                  <v:shape id="Gerade Verbindung mit Pfeil 156" o:spid="_x0000_s1129" type="#_x0000_t32" style="position:absolute;left:65602;top:5103;width:0;height:3277;visibility:visible;mso-wrap-style:square" o:connectortype="straight" o:gfxdata="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" strokecolor="black [3213]">
                     <v:stroke endarrow="open"/>
                   </v:shape>
-                  <v:shape id="Gerade Verbindung mit Pfeil 158" o:spid="_x0000_s1126" type="#_x0000_t32" style="position:absolute;left:17543;top:2870;width:5522;height:0;flip:x;visibility:visible;mso-wrap-style:square" o:connectortype="straight" o:gfxdata="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" strokecolor="black [3213]">
+                  <v:shape id="Gerade Verbindung mit Pfeil 158" o:spid="_x0000_s1130" type="#_x0000_t32" style="position:absolute;left:17543;top:2870;width:5522;height:0;flip:x;visibility:visible;mso-wrap-style:square" o:connectortype="straight" o:gfxdata="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" strokecolor="black [3213]">
                     <v:stroke endarrow="open"/>
                   </v:shape>
                 </v:group>
@@ -9149,7 +9490,7 @@
       <w:r>
         <w:rPr>
           <w:noProof/>
-          <w:lang w:val="de-CH" w:eastAsia="de-CH"/>
+          <w:lang w:eastAsia="en-GB"/>
         </w:rPr>
         <mc:AlternateContent>
           <mc:Choice Requires="wps">
@@ -9208,7 +9549,7 @@
           </mc:Choice>
           <mc:Fallback>
             <w:pict>
-              <v:line w14:anchorId="7F4A2966" id="Gerader Verbinder 52" o:spid="_x0000_s1026" style="position:absolute;z-index:252128768;visibility:visible;mso-wrap-style:square;mso-wrap-distance-left:9pt;mso-wrap-distance-top:0;mso-wrap-distance-right:9pt;mso-wrap-distance-bottom:0;mso-position-horizontal:absolute;mso-position-horizontal-relative:text;mso-position-vertical:absolute;mso-position-vertical-relative:text" from="675pt,3.35pt" to="675pt,215.15pt" o:gfxdata="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" strokecolor="black [3213]"/>
+              <v:line id="Gerader Verbinder 52" o:spid="_x0000_s1026" style="position:absolute;z-index:252128768;visibility:visible;mso-wrap-style:square;mso-wrap-distance-left:9pt;mso-wrap-distance-top:0;mso-wrap-distance-right:9pt;mso-wrap-distance-bottom:0;mso-position-horizontal:absolute;mso-position-horizontal-relative:text;mso-position-vertical:absolute;mso-position-vertical-relative:text" from="675pt,3.35pt" to="675pt,215.15pt" o:gfxdata="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" strokecolor="black [3213]"/>
             </w:pict>
           </mc:Fallback>
         </mc:AlternateContent>
@@ -9220,7 +9561,7 @@
       <w:r>
         <w:rPr>
           <w:noProof/>
-          <w:lang w:val="de-CH" w:eastAsia="de-CH"/>
+          <w:lang w:eastAsia="en-GB"/>
         </w:rPr>
         <mc:AlternateContent>
           <mc:Choice Requires="wps">
@@ -9305,7 +9646,7 @@
           </mc:Choice>
           <mc:Fallback>
             <w:pict>
-              <v:shape w14:anchorId="447A7822" id="Textfeld 143" o:spid="_x0000_s1127" type="#_x0000_t202" style="position:absolute;margin-left:583.45pt;margin-top:11.05pt;width:38.9pt;height:22.8pt;z-index:251703808;visibility:visible;mso-wrap-style:none;mso-wrap-distance-left:9pt;mso-wrap-distance-top:0;mso-wrap-distance-right:9pt;mso-wrap-distance-bottom:0;mso-position-horizontal:absolute;mso-position-horizontal-relative:text;mso-position-vertical:absolute;mso-position-vertical-relative:text;v-text-anchor:top" o:gfxdata="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" fillcolor="white [3201]" stroked="f" strokeweight=".5pt">
+              <v:shape id="Textfeld 143" o:spid="_x0000_s1131" type="#_x0000_t202" style="position:absolute;margin-left:583.45pt;margin-top:11.05pt;width:38.9pt;height:22.8pt;z-index:251703808;visibility:visible;mso-wrap-style:none;mso-wrap-distance-left:9pt;mso-wrap-distance-top:0;mso-wrap-distance-right:9pt;mso-wrap-distance-bottom:0;mso-position-horizontal:absolute;mso-position-horizontal-relative:text;mso-position-vertical:absolute;mso-position-vertical-relative:text;v-text-anchor:top" o:gfxdata="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" fillcolor="white [3201]" stroked="f" strokeweight=".5pt">
                 <v:textbox>
                   <w:txbxContent>
                     <w:p>
@@ -9333,7 +9674,7 @@
       <w:r>
         <w:rPr>
           <w:noProof/>
-          <w:lang w:val="de-CH" w:eastAsia="de-CH"/>
+          <w:lang w:eastAsia="en-GB"/>
         </w:rPr>
         <mc:AlternateContent>
           <mc:Choice Requires="wps">
@@ -9387,7 +9728,7 @@
           </mc:Choice>
           <mc:Fallback>
             <w:pict>
-              <v:line w14:anchorId="5AC2DF2B" id="Gerader Verbinder 142" o:spid="_x0000_s1026" style="position:absolute;z-index:251697664;visibility:visible;mso-wrap-style:square;mso-wrap-distance-left:9pt;mso-wrap-distance-top:0;mso-wrap-distance-right:9pt;mso-wrap-distance-bottom:0;mso-position-horizontal:absolute;mso-position-horizontal-relative:text;mso-position-vertical:absolute;mso-position-vertical-relative:text" from="511.4pt,.2pt" to="533.15pt,.2pt" o:gfxdata="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" strokecolor="#4579b8 [3044]"/>
+              <v:line id="Gerader Verbinder 142" o:spid="_x0000_s1026" style="position:absolute;z-index:251697664;visibility:visible;mso-wrap-style:square;mso-wrap-distance-left:9pt;mso-wrap-distance-top:0;mso-wrap-distance-right:9pt;mso-wrap-distance-bottom:0;mso-position-horizontal:absolute;mso-position-horizontal-relative:text;mso-position-vertical:absolute;mso-position-vertical-relative:text" from="511.4pt,.2pt" to="533.15pt,.2pt" o:gfxdata="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" strokecolor="#4579b8 [3044]"/>
             </w:pict>
           </mc:Fallback>
         </mc:AlternateContent>
@@ -9398,7 +9739,7 @@
       <w:r>
         <w:rPr>
           <w:noProof/>
-          <w:lang w:val="de-CH" w:eastAsia="de-CH"/>
+          <w:lang w:eastAsia="en-GB"/>
         </w:rPr>
         <mc:AlternateContent>
           <mc:Choice Requires="wps">
@@ -9484,7 +9825,7 @@
           </mc:Choice>
           <mc:Fallback>
             <w:pict>
-              <v:shape w14:anchorId="26CDEF9E" id="Textfeld 132" o:spid="_x0000_s1128" type="#_x0000_t202" style="position:absolute;margin-left:458.35pt;margin-top:154.45pt;width:1in;height:22.8pt;z-index:251472384;visibility:visible;mso-wrap-style:none;mso-height-percent:0;mso-wrap-distance-left:9pt;mso-wrap-distance-top:0;mso-wrap-distance-right:9pt;mso-wrap-distance-bottom:0;mso-position-horizontal:absolute;mso-position-horizontal-relative:text;mso-position-vertical:absolute;mso-position-vertical-relative:text;mso-height-percent:0;mso-height-relative:margin;v-text-anchor:top" o:gfxdata="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" fillcolor="white [3201]" stroked="f" strokeweight=".5pt">
+              <v:shape id="Textfeld 132" o:spid="_x0000_s1132" type="#_x0000_t202" style="position:absolute;margin-left:458.35pt;margin-top:154.45pt;width:1in;height:22.8pt;z-index:251472384;visibility:visible;mso-wrap-style:none;mso-height-percent:0;mso-wrap-distance-left:9pt;mso-wrap-distance-top:0;mso-wrap-distance-right:9pt;mso-wrap-distance-bottom:0;mso-position-horizontal:absolute;mso-position-horizontal-relative:text;mso-position-vertical:absolute;mso-position-vertical-relative:text;mso-height-percent:0;mso-height-relative:margin;v-text-anchor:top" o:gfxdata="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" fillcolor="white [3201]" stroked="f" strokeweight=".5pt">
                 <v:textbox>
                   <w:txbxContent>
                     <w:p>
@@ -9510,7 +9851,7 @@
       <w:r>
         <w:rPr>
           <w:noProof/>
-          <w:lang w:val="de-CH" w:eastAsia="de-CH"/>
+          <w:lang w:eastAsia="en-GB"/>
         </w:rPr>
         <mc:AlternateContent>
           <mc:Choice Requires="wps">
@@ -9604,7 +9945,7 @@
           </mc:Choice>
           <mc:Fallback>
             <w:pict>
-              <v:shape w14:anchorId="7C2D2430" id="Textfeld 133" o:spid="_x0000_s1129" type="#_x0000_t202" style="position:absolute;margin-left:458.1pt;margin-top:173.05pt;width:1in;height:22.8pt;z-index:251469312;visibility:visible;mso-wrap-style:none;mso-height-percent:0;mso-wrap-distance-left:9pt;mso-wrap-distance-top:0;mso-wrap-distance-right:9pt;mso-wrap-distance-bottom:0;mso-position-horizontal:absolute;mso-position-horizontal-relative:text;mso-position-vertical:absolute;mso-position-vertical-relative:text;mso-height-percent:0;mso-height-relative:margin;v-text-anchor:top" o:gfxdata="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" fillcolor="white [3201]" stroked="f" strokeweight=".5pt">
+              <v:shape id="Textfeld 133" o:spid="_x0000_s1133" type="#_x0000_t202" style="position:absolute;margin-left:458.1pt;margin-top:173.05pt;width:1in;height:22.8pt;z-index:251469312;visibility:visible;mso-wrap-style:none;mso-height-percent:0;mso-wrap-distance-left:9pt;mso-wrap-distance-top:0;mso-wrap-distance-right:9pt;mso-wrap-distance-bottom:0;mso-position-horizontal:absolute;mso-position-horizontal-relative:text;mso-position-vertical:absolute;mso-position-vertical-relative:text;mso-height-percent:0;mso-height-relative:margin;v-text-anchor:top" o:gfxdata="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" fillcolor="white [3201]" stroked="f" strokeweight=".5pt">
                 <v:textbox>
                   <w:txbxContent>
                     <w:p>
@@ -9638,7 +9979,7 @@
       <w:r>
         <w:rPr>
           <w:noProof/>
-          <w:lang w:val="de-CH" w:eastAsia="de-CH"/>
+          <w:lang w:eastAsia="en-GB"/>
         </w:rPr>
         <mc:AlternateContent>
           <mc:Choice Requires="wps">
@@ -9713,7 +10054,7 @@
           </mc:Choice>
           <mc:Fallback>
             <w:pict>
-              <v:roundrect w14:anchorId="0AE0B6BF" id="Abgerundetes Rechteck 134" o:spid="_x0000_s1026" style="position:absolute;margin-left:427.2pt;margin-top:177.25pt;width:31.2pt;height:10.8pt;z-index:251466240;visibility:visible;mso-wrap-style:square;mso-wrap-distance-left:9pt;mso-wrap-distance-top:0;mso-wrap-distance-right:9pt;mso-wrap-distance-bottom:0;mso-position-horizontal:absolute;mso-position-horizontal-relative:text;mso-position-vertical:absolute;mso-position-vertical-relative:text;v-text-anchor:middle" arcsize="10923f" o:gfxdata="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" fillcolor="#daeef3 [664]" strokecolor="#daeef3 [664]" strokeweight="2pt"/>
+              <v:roundrect id="Abgerundetes Rechteck 134" o:spid="_x0000_s1026" style="position:absolute;margin-left:427.2pt;margin-top:177.25pt;width:31.2pt;height:10.8pt;z-index:251466240;visibility:visible;mso-wrap-style:square;mso-wrap-distance-left:9pt;mso-wrap-distance-top:0;mso-wrap-distance-right:9pt;mso-wrap-distance-bottom:0;mso-position-horizontal:absolute;mso-position-horizontal-relative:text;mso-position-vertical:absolute;mso-position-vertical-relative:text;v-text-anchor:middle" arcsize="10923f" o:gfxdata="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" fillcolor="#daeef3 [664]" strokecolor="#daeef3 [664]" strokeweight="2pt"/>
             </w:pict>
           </mc:Fallback>
         </mc:AlternateContent>
@@ -9721,7 +10062,7 @@
       <w:r>
         <w:rPr>
           <w:noProof/>
-          <w:lang w:val="de-CH" w:eastAsia="de-CH"/>
+          <w:lang w:eastAsia="en-GB"/>
         </w:rPr>
         <mc:AlternateContent>
           <mc:Choice Requires="wps">
@@ -9796,14 +10137,14 @@
           </mc:Choice>
           <mc:Fallback>
             <w:pict>
-              <v:roundrect w14:anchorId="5C4C073F" id="Abgerundetes Rechteck 135" o:spid="_x0000_s1026" style="position:absolute;margin-left:427.2pt;margin-top:157.45pt;width:31.2pt;height:10.8pt;z-index:251463168;visibility:visible;mso-wrap-style:square;mso-wrap-distance-left:9pt;mso-wrap-distance-top:0;mso-wrap-distance-right:9pt;mso-wrap-distance-bottom:0;mso-position-horizontal:absolute;mso-position-horizontal-relative:text;mso-position-vertical:absolute;mso-position-vertical-relative:text;v-text-anchor:middle" arcsize="10923f" o:gfxdata="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" fillcolor="#fde9d9 [665]" strokecolor="#fde9d9 [665]" strokeweight="2pt"/>
+              <v:roundrect id="Abgerundetes Rechteck 135" o:spid="_x0000_s1026" style="position:absolute;margin-left:427.2pt;margin-top:157.45pt;width:31.2pt;height:10.8pt;z-index:251463168;visibility:visible;mso-wrap-style:square;mso-wrap-distance-left:9pt;mso-wrap-distance-top:0;mso-wrap-distance-right:9pt;mso-wrap-distance-bottom:0;mso-position-horizontal:absolute;mso-position-horizontal-relative:text;mso-position-vertical:absolute;mso-position-vertical-relative:text;v-text-anchor:middle" arcsize="10923f" o:gfxdata="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" fillcolor="#fde9d9 [665]" strokecolor="#fde9d9 [665]" strokeweight="2pt"/>
             </w:pict>
           </mc:Fallback>
         </mc:AlternateContent>
       </w:r>
     </w:p>
     <w:sectPr>
-      <w:headerReference w:type="default" r:id="rId7"/>
+      <w:headerReference w:type="default" r:id="rId8"/>
       <w:pgSz w:w="16838" w:h="11906" w:orient="landscape"/>
       <w:pgMar w:top="1417" w:right="1417" w:bottom="1417" w:left="1134" w:header="708" w:footer="708" w:gutter="0"/>
       <w:cols w:space="708"/>
@@ -9814,7 +10155,7 @@
 </file>
 
 <file path=word/endnotes.xml><?xml version="1.0" encoding="utf-8"?>
-<w:endnotes xmlns:wpc="http://schemas.microsoft.com/office/word/2010/wordprocessingCanvas" xmlns:mc="http://schemas.openxmlformats.org/markup-compatibility/2006" xmlns:o="urn:schemas-microsoft-com:office:office" xmlns:r="http://schemas.openxmlformats.org/officeDocument/2006/relationships" xmlns:m="http://schemas.openxmlformats.org/officeDocument/2006/math" xmlns:v="urn:schemas-microsoft-com:vml" xmlns:wp14="http://schemas.microsoft.com/office/word/2010/wordprocessingDrawing" xmlns:wp="http://schemas.openxmlformats.org/drawingml/2006/wordprocessingDrawing" xmlns:w10="urn:schemas-microsoft-com:office:word" xmlns:w="http://schemas.openxmlformats.org/wordprocessingml/2006/main" xmlns:w14="http://schemas.microsoft.com/office/word/2010/wordml" xmlns:w15="http://schemas.microsoft.com/office/word/2012/wordml" xmlns:wpg="http://schemas.microsoft.com/office/word/2010/wordprocessingGroup" xmlns:wpi="http://schemas.microsoft.com/office/word/2010/wordprocessingInk" xmlns:wne="http://schemas.microsoft.com/office/word/2006/wordml" xmlns:wps="http://schemas.microsoft.com/office/word/2010/wordprocessingShape" mc:Ignorable="w14 w15 wp14">
+<w:endnotes xmlns:wpc="http://schemas.microsoft.com/office/word/2010/wordprocessingCanvas" xmlns:mc="http://schemas.openxmlformats.org/markup-compatibility/2006" xmlns:o="urn:schemas-microsoft-com:office:office" xmlns:r="http://schemas.openxmlformats.org/officeDocument/2006/relationships" xmlns:m="http://schemas.openxmlformats.org/officeDocument/2006/math" xmlns:v="urn:schemas-microsoft-com:vml" xmlns:wp14="http://schemas.microsoft.com/office/word/2010/wordprocessingDrawing" xmlns:wp="http://schemas.openxmlformats.org/drawingml/2006/wordprocessingDrawing" xmlns:w10="urn:schemas-microsoft-com:office:word" xmlns:w="http://schemas.openxmlformats.org/wordprocessingml/2006/main" xmlns:w14="http://schemas.microsoft.com/office/word/2010/wordml" xmlns:wpg="http://schemas.microsoft.com/office/word/2010/wordprocessingGroup" xmlns:wpi="http://schemas.microsoft.com/office/word/2010/wordprocessingInk" xmlns:wne="http://schemas.microsoft.com/office/word/2006/wordml" xmlns:wps="http://schemas.microsoft.com/office/word/2010/wordprocessingShape" mc:Ignorable="w14 wp14">
   <w:endnote w:type="separator" w:id="-1">
     <w:p>
       <w:pPr>
@@ -9839,7 +10180,7 @@
 </file>
 
 <file path=word/footnotes.xml><?xml version="1.0" encoding="utf-8"?>
-<w:footnotes xmlns:wpc="http://schemas.microsoft.com/office/word/2010/wordprocessingCanvas" xmlns:mc="http://schemas.openxmlformats.org/markup-compatibility/2006" xmlns:o="urn:schemas-microsoft-com:office:office" xmlns:r="http://schemas.openxmlformats.org/officeDocument/2006/relationships" xmlns:m="http://schemas.openxmlformats.org/officeDocument/2006/math" xmlns:v="urn:schemas-microsoft-com:vml" xmlns:wp14="http://schemas.microsoft.com/office/word/2010/wordprocessingDrawing" xmlns:wp="http://schemas.openxmlformats.org/drawingml/2006/wordprocessingDrawing" xmlns:w10="urn:schemas-microsoft-com:office:word" xmlns:w="http://schemas.openxmlformats.org/wordprocessingml/2006/main" xmlns:w14="http://schemas.microsoft.com/office/word/2010/wordml" xmlns:w15="http://schemas.microsoft.com/office/word/2012/wordml" xmlns:wpg="http://schemas.microsoft.com/office/word/2010/wordprocessingGroup" xmlns:wpi="http://schemas.microsoft.com/office/word/2010/wordprocessingInk" xmlns:wne="http://schemas.microsoft.com/office/word/2006/wordml" xmlns:wps="http://schemas.microsoft.com/office/word/2010/wordprocessingShape" mc:Ignorable="w14 w15 wp14">
+<w:footnotes xmlns:wpc="http://schemas.microsoft.com/office/word/2010/wordprocessingCanvas" xmlns:mc="http://schemas.openxmlformats.org/markup-compatibility/2006" xmlns:o="urn:schemas-microsoft-com:office:office" xmlns:r="http://schemas.openxmlformats.org/officeDocument/2006/relationships" xmlns:m="http://schemas.openxmlformats.org/officeDocument/2006/math" xmlns:v="urn:schemas-microsoft-com:vml" xmlns:wp14="http://schemas.microsoft.com/office/word/2010/wordprocessingDrawing" xmlns:wp="http://schemas.openxmlformats.org/drawingml/2006/wordprocessingDrawing" xmlns:w10="urn:schemas-microsoft-com:office:word" xmlns:w="http://schemas.openxmlformats.org/wordprocessingml/2006/main" xmlns:w14="http://schemas.microsoft.com/office/word/2010/wordml" xmlns:wpg="http://schemas.microsoft.com/office/word/2010/wordprocessingGroup" xmlns:wpi="http://schemas.microsoft.com/office/word/2010/wordprocessingInk" xmlns:wne="http://schemas.microsoft.com/office/word/2006/wordml" xmlns:wps="http://schemas.microsoft.com/office/word/2010/wordprocessingShape" mc:Ignorable="w14 wp14">
   <w:footnote w:type="separator" w:id="-1">
     <w:p>
       <w:pPr>
@@ -9864,7 +10205,7 @@
 </file>
 
 <file path=word/header1.xml><?xml version="1.0" encoding="utf-8"?>
-<w:hdr xmlns:wpc="http://schemas.microsoft.com/office/word/2010/wordprocessingCanvas" xmlns:mc="http://schemas.openxmlformats.org/markup-compatibility/2006" xmlns:o="urn:schemas-microsoft-com:office:office" xmlns:r="http://schemas.openxmlformats.org/officeDocument/2006/relationships" xmlns:m="http://schemas.openxmlformats.org/officeDocument/2006/math" xmlns:v="urn:schemas-microsoft-com:vml" xmlns:wp14="http://schemas.microsoft.com/office/word/2010/wordprocessingDrawing" xmlns:wp="http://schemas.openxmlformats.org/drawingml/2006/wordprocessingDrawing" xmlns:w10="urn:schemas-microsoft-com:office:word" xmlns:w="http://schemas.openxmlformats.org/wordprocessingml/2006/main" xmlns:w14="http://schemas.microsoft.com/office/word/2010/wordml" xmlns:w15="http://schemas.microsoft.com/office/word/2012/wordml" xmlns:wpg="http://schemas.microsoft.com/office/word/2010/wordprocessingGroup" xmlns:wpi="http://schemas.microsoft.com/office/word/2010/wordprocessingInk" xmlns:wne="http://schemas.microsoft.com/office/word/2006/wordml" xmlns:wps="http://schemas.microsoft.com/office/word/2010/wordprocessingShape" mc:Ignorable="w14 w15 wp14">
+<w:hdr xmlns:wpc="http://schemas.microsoft.com/office/word/2010/wordprocessingCanvas" xmlns:mc="http://schemas.openxmlformats.org/markup-compatibility/2006" xmlns:o="urn:schemas-microsoft-com:office:office" xmlns:r="http://schemas.openxmlformats.org/officeDocument/2006/relationships" xmlns:m="http://schemas.openxmlformats.org/officeDocument/2006/math" xmlns:v="urn:schemas-microsoft-com:vml" xmlns:wp14="http://schemas.microsoft.com/office/word/2010/wordprocessingDrawing" xmlns:wp="http://schemas.openxmlformats.org/drawingml/2006/wordprocessingDrawing" xmlns:w10="urn:schemas-microsoft-com:office:word" xmlns:w="http://schemas.openxmlformats.org/wordprocessingml/2006/main" xmlns:w14="http://schemas.microsoft.com/office/word/2010/wordml" xmlns:wpg="http://schemas.microsoft.com/office/word/2010/wordprocessingGroup" xmlns:wpi="http://schemas.microsoft.com/office/word/2010/wordprocessingInk" xmlns:wne="http://schemas.microsoft.com/office/word/2006/wordml" xmlns:wps="http://schemas.microsoft.com/office/word/2010/wordprocessingShape" mc:Ignorable="w14 wp14">
   <w:p>
     <w:pPr>
       <w:pStyle w:val="Kopfzeile"/>
@@ -9921,7 +10262,7 @@
 </file>
 
 <file path=word/styles.xml><?xml version="1.0" encoding="utf-8"?>
-<w:styles xmlns:mc="http://schemas.openxmlformats.org/markup-compatibility/2006" xmlns:r="http://schemas.openxmlformats.org/officeDocument/2006/relationships" xmlns:w="http://schemas.openxmlformats.org/wordprocessingml/2006/main" xmlns:w14="http://schemas.microsoft.com/office/word/2010/wordml" xmlns:w15="http://schemas.microsoft.com/office/word/2012/wordml" mc:Ignorable="w14 w15">
+<w:styles xmlns:mc="http://schemas.openxmlformats.org/markup-compatibility/2006" xmlns:r="http://schemas.openxmlformats.org/officeDocument/2006/relationships" xmlns:w="http://schemas.openxmlformats.org/wordprocessingml/2006/main" xmlns:w14="http://schemas.microsoft.com/office/word/2010/wordml" mc:Ignorable="w14">
   <w:docDefaults>
     <w:rPrDefault>
       <w:rPr>
@@ -9937,378 +10278,378 @@
       </w:pPr>
     </w:pPrDefault>
   </w:docDefaults>
-  <w:latentStyles w:defLockedState="0" w:defUIPriority="99" w:defSemiHidden="0" w:defUnhideWhenUsed="0" w:defQFormat="0" w:count="371">
-    <w:lsdException w:name="Normal" w:uiPriority="0" w:qFormat="1"/>
-    <w:lsdException w:name="heading 1" w:uiPriority="9" w:qFormat="1"/>
-    <w:lsdException w:name="heading 2" w:semiHidden="1" w:uiPriority="9" w:unhideWhenUsed="1" w:qFormat="1"/>
-    <w:lsdException w:name="heading 3" w:semiHidden="1" w:uiPriority="9" w:unhideWhenUsed="1" w:qFormat="1"/>
-    <w:lsdException w:name="heading 4" w:semiHidden="1" w:uiPriority="9" w:unhideWhenUsed="1" w:qFormat="1"/>
-    <w:lsdException w:name="heading 5" w:semiHidden="1" w:uiPriority="9" w:unhideWhenUsed="1" w:qFormat="1"/>
-    <w:lsdException w:name="heading 6" w:semiHidden="1" w:uiPriority="9" w:unhideWhenUsed="1" w:qFormat="1"/>
-    <w:lsdException w:name="heading 7" w:semiHidden="1" w:uiPriority="9" w:unhideWhenUsed="1" w:qFormat="1"/>
-    <w:lsdException w:name="heading 8" w:semiHidden="1" w:uiPriority="9" w:unhideWhenUsed="1" w:qFormat="1"/>
-    <w:lsdException w:name="heading 9" w:semiHidden="1" w:uiPriority="9" w:unhideWhenUsed="1" w:qFormat="1"/>
-    <w:lsdException w:name="index 1" w:semiHidden="1" w:unhideWhenUsed="1"/>
-    <w:lsdException w:name="index 2" w:semiHidden="1" w:unhideWhenUsed="1"/>
-    <w:lsdException w:name="index 3" w:semiHidden="1" w:unhideWhenUsed="1"/>
-    <w:lsdException w:name="index 4" w:semiHidden="1" w:unhideWhenUsed="1"/>
-    <w:lsdException w:name="index 5" w:semiHidden="1" w:unhideWhenUsed="1"/>
-    <w:lsdException w:name="index 6" w:semiHidden="1" w:unhideWhenUsed="1"/>
-    <w:lsdException w:name="index 7" w:semiHidden="1" w:unhideWhenUsed="1"/>
-    <w:lsdException w:name="index 8" w:semiHidden="1" w:unhideWhenUsed="1"/>
-    <w:lsdException w:name="index 9" w:semiHidden="1" w:unhideWhenUsed="1"/>
-    <w:lsdException w:name="toc 1" w:semiHidden="1" w:uiPriority="39" w:unhideWhenUsed="1"/>
-    <w:lsdException w:name="toc 2" w:semiHidden="1" w:uiPriority="39" w:unhideWhenUsed="1"/>
-    <w:lsdException w:name="toc 3" w:semiHidden="1" w:uiPriority="39" w:unhideWhenUsed="1"/>
-    <w:lsdException w:name="toc 4" w:semiHidden="1" w:uiPriority="39" w:unhideWhenUsed="1"/>
-    <w:lsdException w:name="toc 5" w:semiHidden="1" w:uiPriority="39" w:unhideWhenUsed="1"/>
-    <w:lsdException w:name="toc 6" w:semiHidden="1" w:uiPriority="39" w:unhideWhenUsed="1"/>
-    <w:lsdException w:name="toc 7" w:semiHidden="1" w:uiPriority="39" w:unhideWhenUsed="1"/>
-    <w:lsdException w:name="toc 8" w:semiHidden="1" w:uiPriority="39" w:unhideWhenUsed="1"/>
-    <w:lsdException w:name="toc 9" w:semiHidden="1" w:uiPriority="39" w:unhideWhenUsed="1"/>
-    <w:lsdException w:name="Normal Indent" w:semiHidden="1" w:unhideWhenUsed="1"/>
-    <w:lsdException w:name="footnote text" w:semiHidden="1" w:unhideWhenUsed="1"/>
-    <w:lsdException w:name="annotation text" w:semiHidden="1" w:unhideWhenUsed="1"/>
-    <w:lsdException w:name="header" w:semiHidden="1" w:unhideWhenUsed="1"/>
-    <w:lsdException w:name="footer" w:semiHidden="1" w:unhideWhenUsed="1"/>
-    <w:lsdException w:name="index heading" w:semiHidden="1" w:unhideWhenUsed="1"/>
-    <w:lsdException w:name="caption" w:semiHidden="1" w:uiPriority="35" w:unhideWhenUsed="1" w:qFormat="1"/>
-    <w:lsdException w:name="table of figures" w:semiHidden="1" w:unhideWhenUsed="1"/>
-    <w:lsdException w:name="envelope address" w:semiHidden="1" w:unhideWhenUsed="1"/>
-    <w:lsdException w:name="envelope return" w:semiHidden="1" w:unhideWhenUsed="1"/>
-    <w:lsdException w:name="footnote reference" w:semiHidden="1" w:unhideWhenUsed="1"/>
-    <w:lsdException w:name="annotation reference" w:semiHidden="1" w:unhideWhenUsed="1"/>
-    <w:lsdException w:name="line number" w:semiHidden="1" w:unhideWhenUsed="1"/>
-    <w:lsdException w:name="page number" w:semiHidden="1" w:unhideWhenUsed="1"/>
-    <w:lsdException w:name="endnote reference" w:semiHidden="1" w:unhideWhenUsed="1"/>
-    <w:lsdException w:name="endnote text" w:semiHidden="1" w:unhideWhenUsed="1"/>
-    <w:lsdException w:name="table of authorities" w:semiHidden="1" w:unhideWhenUsed="1"/>
-    <w:lsdException w:name="macro" w:semiHidden="1" w:unhideWhenUsed="1"/>
-    <w:lsdException w:name="toa heading" w:semiHidden="1" w:unhideWhenUsed="1"/>
-    <w:lsdException w:name="List" w:semiHidden="1" w:unhideWhenUsed="1"/>
-    <w:lsdException w:name="List Bullet" w:semiHidden="1" w:unhideWhenUsed="1"/>
-    <w:lsdException w:name="List Number" w:semiHidden="1" w:unhideWhenUsed="1"/>
-    <w:lsdException w:name="List 2" w:semiHidden="1" w:unhideWhenUsed="1"/>
-    <w:lsdException w:name="List 3" w:semiHidden="1" w:unhideWhenUsed="1"/>
-    <w:lsdException w:name="List 4" w:semiHidden="1" w:unhideWhenUsed="1"/>
-    <w:lsdException w:name="List 5" w:semiHidden="1" w:unhideWhenUsed="1"/>
-    <w:lsdException w:name="List Bullet 2" w:semiHidden="1" w:unhideWhenUsed="1"/>
-    <w:lsdException w:name="List Bullet 3" w:semiHidden="1" w:unhideWhenUsed="1"/>
-    <w:lsdException w:name="List Bullet 4" w:semiHidden="1" w:unhideWhenUsed="1"/>
-    <w:lsdException w:name="List Bullet 5" w:semiHidden="1" w:unhideWhenUsed="1"/>
-    <w:lsdException w:name="List Number 2" w:semiHidden="1" w:unhideWhenUsed="1"/>
-    <w:lsdException w:name="List Number 3" w:semiHidden="1" w:unhideWhenUsed="1"/>
-    <w:lsdException w:name="List Number 4" w:semiHidden="1" w:unhideWhenUsed="1"/>
-    <w:lsdException w:name="List Number 5" w:semiHidden="1" w:unhideWhenUsed="1"/>
-    <w:lsdException w:name="Title" w:uiPriority="10" w:qFormat="1"/>
-    <w:lsdException w:name="Closing" w:semiHidden="1" w:unhideWhenUsed="1"/>
-    <w:lsdException w:name="Signature" w:semiHidden="1" w:unhideWhenUsed="1"/>
-    <w:lsdException w:name="Default Paragraph Font" w:semiHidden="1" w:uiPriority="1" w:unhideWhenUsed="1"/>
-    <w:lsdException w:name="Body Text" w:semiHidden="1" w:unhideWhenUsed="1"/>
-    <w:lsdException w:name="Body Text Indent" w:semiHidden="1" w:unhideWhenUsed="1"/>
-    <w:lsdException w:name="List Continue" w:semiHidden="1" w:unhideWhenUsed="1"/>
-    <w:lsdException w:name="List Continue 2" w:semiHidden="1" w:unhideWhenUsed="1"/>
-    <w:lsdException w:name="List Continue 3" w:semiHidden="1" w:unhideWhenUsed="1"/>
-    <w:lsdException w:name="List Continue 4" w:semiHidden="1" w:unhideWhenUsed="1"/>
-    <w:lsdException w:name="List Continue 5" w:semiHidden="1" w:unhideWhenUsed="1"/>
-    <w:lsdException w:name="Message Header" w:semiHidden="1" w:unhideWhenUsed="1"/>
-    <w:lsdException w:name="Subtitle" w:uiPriority="11" w:qFormat="1"/>
-    <w:lsdException w:name="Salutation" w:semiHidden="1" w:unhideWhenUsed="1"/>
-    <w:lsdException w:name="Date" w:semiHidden="1" w:unhideWhenUsed="1"/>
-    <w:lsdException w:name="Body Text First Indent" w:semiHidden="1" w:unhideWhenUsed="1"/>
-    <w:lsdException w:name="Body Text First Indent 2" w:semiHidden="1" w:unhideWhenUsed="1"/>
-    <w:lsdException w:name="Note Heading" w:semiHidden="1" w:unhideWhenUsed="1"/>
-    <w:lsdException w:name="Body Text 2" w:semiHidden="1" w:unhideWhenUsed="1"/>
-    <w:lsdException w:name="Body Text 3" w:semiHidden="1" w:unhideWhenUsed="1"/>
-    <w:lsdException w:name="Body Text Indent 2" w:semiHidden="1" w:unhideWhenUsed="1"/>
-    <w:lsdException w:name="Body Text Indent 3" w:semiHidden="1" w:unhideWhenUsed="1"/>
-    <w:lsdException w:name="Block Text" w:semiHidden="1" w:unhideWhenUsed="1"/>
-    <w:lsdException w:name="Hyperlink" w:semiHidden="1" w:unhideWhenUsed="1"/>
-    <w:lsdException w:name="FollowedHyperlink" w:semiHidden="1" w:unhideWhenUsed="1"/>
-    <w:lsdException w:name="Strong" w:uiPriority="22" w:qFormat="1"/>
-    <w:lsdException w:name="Emphasis" w:uiPriority="20" w:qFormat="1"/>
-    <w:lsdException w:name="Document Map" w:semiHidden="1" w:unhideWhenUsed="1"/>
-    <w:lsdException w:name="Plain Text" w:semiHidden="1" w:unhideWhenUsed="1"/>
-    <w:lsdException w:name="E-mail Signature" w:semiHidden="1" w:unhideWhenUsed="1"/>
-    <w:lsdException w:name="HTML Top of Form" w:semiHidden="1" w:unhideWhenUsed="1"/>
-    <w:lsdException w:name="HTML Bottom of Form" w:semiHidden="1" w:unhideWhenUsed="1"/>
-    <w:lsdException w:name="Normal (Web)" w:semiHidden="1" w:unhideWhenUsed="1"/>
-    <w:lsdException w:name="HTML Acronym" w:semiHidden="1" w:unhideWhenUsed="1"/>
-    <w:lsdException w:name="HTML Address" w:semiHidden="1" w:unhideWhenUsed="1"/>
-    <w:lsdException w:name="HTML Cite" w:semiHidden="1" w:unhideWhenUsed="1"/>
-    <w:lsdException w:name="HTML Code" w:semiHidden="1" w:unhideWhenUsed="1"/>
-    <w:lsdException w:name="HTML Definition" w:semiHidden="1" w:unhideWhenUsed="1"/>
-    <w:lsdException w:name="HTML Keyboard" w:semiHidden="1" w:unhideWhenUsed="1"/>
-    <w:lsdException w:name="HTML Preformatted" w:semiHidden="1" w:unhideWhenUsed="1"/>
-    <w:lsdException w:name="HTML Sample" w:semiHidden="1" w:unhideWhenUsed="1"/>
-    <w:lsdException w:name="HTML Typewriter" w:semiHidden="1" w:unhideWhenUsed="1"/>
-    <w:lsdException w:name="HTML Variable" w:semiHidden="1" w:unhideWhenUsed="1"/>
-    <w:lsdException w:name="Normal Table" w:semiHidden="1" w:unhideWhenUsed="1"/>
-    <w:lsdException w:name="annotation subject" w:semiHidden="1" w:unhideWhenUsed="1"/>
-    <w:lsdException w:name="No List" w:semiHidden="1" w:unhideWhenUsed="1"/>
-    <w:lsdException w:name="Outline List 1" w:semiHidden="1" w:unhideWhenUsed="1"/>
-    <w:lsdException w:name="Outline List 2" w:semiHidden="1" w:unhideWhenUsed="1"/>
-    <w:lsdException w:name="Outline List 3" w:semiHidden="1" w:unhideWhenUsed="1"/>
-    <w:lsdException w:name="Table Simple 1" w:semiHidden="1" w:unhideWhenUsed="1"/>
-    <w:lsdException w:name="Table Simple 2" w:semiHidden="1" w:unhideWhenUsed="1"/>
-    <w:lsdException w:name="Table Simple 3" w:semiHidden="1" w:unhideWhenUsed="1"/>
-    <w:lsdException w:name="Table Classic 1" w:semiHidden="1" w:unhideWhenUsed="1"/>
-    <w:lsdException w:name="Table Classic 2" w:semiHidden="1" w:unhideWhenUsed="1"/>
-    <w:lsdException w:name="Table Classic 3" w:semiHidden="1" w:unhideWhenUsed="1"/>
-    <w:lsdException w:name="Table Classic 4" w:semiHidden="1" w:unhideWhenUsed="1"/>
-    <w:lsdException w:name="Table Colorful 1" w:semiHidden="1" w:unhideWhenUsed="1"/>
-    <w:lsdException w:name="Table Colorful 2" w:semiHidden="1" w:unhideWhenUsed="1"/>
-    <w:lsdException w:name="Table Colorful 3" w:semiHidden="1" w:unhideWhenUsed="1"/>
-    <w:lsdException w:name="Table Columns 1" w:semiHidden="1" w:unhideWhenUsed="1"/>
-    <w:lsdException w:name="Table Columns 2" w:semiHidden="1" w:unhideWhenUsed="1"/>
-    <w:lsdException w:name="Table Columns 3" w:semiHidden="1" w:unhideWhenUsed="1"/>
-    <w:lsdException w:name="Table Columns 4" w:semiHidden="1" w:unhideWhenUsed="1"/>
-    <w:lsdException w:name="Table Columns 5" w:semiHidden="1" w:unhideWhenUsed="1"/>
-    <w:lsdException w:name="Table Grid 1" w:semiHidden="1" w:unhideWhenUsed="1"/>
-    <w:lsdException w:name="Table Grid 2" w:semiHidden="1" w:unhideWhenUsed="1"/>
-    <w:lsdException w:name="Table Grid 3" w:semiHidden="1" w:unhideWhenUsed="1"/>
-    <w:lsdException w:name="Table Grid 4" w:semiHidden="1" w:unhideWhenUsed="1"/>
-    <w:lsdException w:name="Table Grid 5" w:semiHidden="1" w:unhideWhenUsed="1"/>
-    <w:lsdException w:name="Table Grid 6" w:semiHidden="1" w:unhideWhenUsed="1"/>
-    <w:lsdException w:name="Table Grid 7" w:semiHidden="1" w:unhideWhenUsed="1"/>
-    <w:lsdException w:name="Table Grid 8" w:semiHidden="1" w:unhideWhenUsed="1"/>
-    <w:lsdException w:name="Table List 1" w:semiHidden="1" w:unhideWhenUsed="1"/>
-    <w:lsdException w:name="Table List 2" w:semiHidden="1" w:unhideWhenUsed="1"/>
-    <w:lsdException w:name="Table List 3" w:semiHidden="1" w:unhideWhenUsed="1"/>
-    <w:lsdException w:name="Table List 4" w:semiHidden="1" w:unhideWhenUsed="1"/>
-    <w:lsdException w:name="Table List 5" w:semiHidden="1" w:unhideWhenUsed="1"/>
-    <w:lsdException w:name="Table List 6" w:semiHidden="1" w:unhideWhenUsed="1"/>
-    <w:lsdException w:name="Table List 7" w:semiHidden="1" w:unhideWhenUsed="1"/>
-    <w:lsdException w:name="Table List 8" w:semiHidden="1" w:unhideWhenUsed="1"/>
-    <w:lsdException w:name="Table 3D effects 1" w:semiHidden="1" w:unhideWhenUsed="1"/>
-    <w:lsdException w:name="Table 3D effects 2" w:semiHidden="1" w:unhideWhenUsed="1"/>
-    <w:lsdException w:name="Table 3D effects 3" w:semiHidden="1" w:unhideWhenUsed="1"/>
-    <w:lsdException w:name="Table Contemporary" w:semiHidden="1" w:unhideWhenUsed="1"/>
-    <w:lsdException w:name="Table Elegant" w:semiHidden="1" w:unhideWhenUsed="1"/>
-    <w:lsdException w:name="Table Professional" w:semiHidden="1" w:unhideWhenUsed="1"/>
-    <w:lsdException w:name="Table Subtle 1" w:semiHidden="1" w:unhideWhenUsed="1"/>
-    <w:lsdException w:name="Table Subtle 2" w:semiHidden="1" w:unhideWhenUsed="1"/>
-    <w:lsdException w:name="Table Web 1" w:semiHidden="1" w:unhideWhenUsed="1"/>
-    <w:lsdException w:name="Table Web 2" w:semiHidden="1" w:unhideWhenUsed="1"/>
-    <w:lsdException w:name="Table Web 3" w:semiHidden="1" w:unhideWhenUsed="1"/>
-    <w:lsdException w:name="Balloon Text" w:semiHidden="1" w:unhideWhenUsed="1"/>
-    <w:lsdException w:name="Table Grid" w:uiPriority="59"/>
-    <w:lsdException w:name="Table Theme" w:semiHidden="1" w:unhideWhenUsed="1"/>
-    <w:lsdException w:name="Placeholder Text" w:semiHidden="1"/>
-    <w:lsdException w:name="No Spacing" w:uiPriority="1" w:qFormat="1"/>
-    <w:lsdException w:name="Light Shading" w:uiPriority="60"/>
-    <w:lsdException w:name="Light List" w:uiPriority="61"/>
-    <w:lsdException w:name="Light Grid" w:uiPriority="62"/>
-    <w:lsdException w:name="Medium Shading 1" w:uiPriority="63"/>
-    <w:lsdException w:name="Medium Shading 2" w:uiPriority="64"/>
-    <w:lsdException w:name="Medium List 1" w:uiPriority="65"/>
-    <w:lsdException w:name="Medium List 2" w:uiPriority="66"/>
-    <w:lsdException w:name="Medium Grid 1" w:uiPriority="67"/>
-    <w:lsdException w:name="Medium Grid 2" w:uiPriority="68"/>
-    <w:lsdException w:name="Medium Grid 3" w:uiPriority="69"/>
-    <w:lsdException w:name="Dark List" w:uiPriority="70"/>
-    <w:lsdException w:name="Colorful Shading" w:uiPriority="71"/>
-    <w:lsdException w:name="Colorful List" w:uiPriority="72"/>
-    <w:lsdException w:name="Colorful Grid" w:uiPriority="73"/>
-    <w:lsdException w:name="Light Shading Accent 1" w:uiPriority="60"/>
-    <w:lsdException w:name="Light List Accent 1" w:uiPriority="61"/>
-    <w:lsdException w:name="Light Grid Accent 1" w:uiPriority="62"/>
-    <w:lsdException w:name="Medium Shading 1 Accent 1" w:uiPriority="63"/>
-    <w:lsdException w:name="Medium Shading 2 Accent 1" w:uiPriority="64"/>
-    <w:lsdException w:name="Medium List 1 Accent 1" w:uiPriority="65"/>
-    <w:lsdException w:name="Revision" w:semiHidden="1"/>
-    <w:lsdException w:name="List Paragraph" w:uiPriority="34" w:qFormat="1"/>
-    <w:lsdException w:name="Quote" w:uiPriority="29" w:qFormat="1"/>
-    <w:lsdException w:name="Intense Quote" w:uiPriority="30" w:qFormat="1"/>
-    <w:lsdException w:name="Medium List 2 Accent 1" w:uiPriority="66"/>
-    <w:lsdException w:name="Medium Grid 1 Accent 1" w:uiPriority="67"/>
-    <w:lsdException w:name="Medium Grid 2 Accent 1" w:uiPriority="68"/>
-    <w:lsdException w:name="Medium Grid 3 Accent 1" w:uiPriority="69"/>
-    <w:lsdException w:name="Dark List Accent 1" w:uiPriority="70"/>
-    <w:lsdException w:name="Colorful Shading Accent 1" w:uiPriority="71"/>
-    <w:lsdException w:name="Colorful List Accent 1" w:uiPriority="72"/>
-    <w:lsdException w:name="Colorful Grid Accent 1" w:uiPriority="73"/>
-    <w:lsdException w:name="Light Shading Accent 2" w:uiPriority="60"/>
-    <w:lsdException w:name="Light List Accent 2" w:uiPriority="61"/>
-    <w:lsdException w:name="Light Grid Accent 2" w:uiPriority="62"/>
-    <w:lsdException w:name="Medium Shading 1 Accent 2" w:uiPriority="63"/>
-    <w:lsdException w:name="Medium Shading 2 Accent 2" w:uiPriority="64"/>
-    <w:lsdException w:name="Medium List 1 Accent 2" w:uiPriority="65"/>
-    <w:lsdException w:name="Medium List 2 Accent 2" w:uiPriority="66"/>
-    <w:lsdException w:name="Medium Grid 1 Accent 2" w:uiPriority="67"/>
-    <w:lsdException w:name="Medium Grid 2 Accent 2" w:uiPriority="68"/>
-    <w:lsdException w:name="Medium Grid 3 Accent 2" w:uiPriority="69"/>
-    <w:lsdException w:name="Dark List Accent 2" w:uiPriority="70"/>
-    <w:lsdException w:name="Colorful Shading Accent 2" w:uiPriority="71"/>
-    <w:lsdException w:name="Colorful List Accent 2" w:uiPriority="72"/>
-    <w:lsdException w:name="Colorful Grid Accent 2" w:uiPriority="73"/>
-    <w:lsdException w:name="Light Shading Accent 3" w:uiPriority="60"/>
-    <w:lsdException w:name="Light List Accent 3" w:uiPriority="61"/>
-    <w:lsdException w:name="Light Grid Accent 3" w:uiPriority="62"/>
-    <w:lsdException w:name="Medium Shading 1 Accent 3" w:uiPriority="63"/>
-    <w:lsdException w:name="Medium Shading 2 Accent 3" w:uiPriority="64"/>
-    <w:lsdException w:name="Medium List 1 Accent 3" w:uiPriority="65"/>
-    <w:lsdException w:name="Medium List 2 Accent 3" w:uiPriority="66"/>
-    <w:lsdException w:name="Medium Grid 1 Accent 3" w:uiPriority="67"/>
-    <w:lsdException w:name="Medium Grid 2 Accent 3" w:uiPriority="68"/>
-    <w:lsdException w:name="Medium Grid 3 Accent 3" w:uiPriority="69"/>
-    <w:lsdException w:name="Dark List Accent 3" w:uiPriority="70"/>
-    <w:lsdException w:name="Colorful Shading Accent 3" w:uiPriority="71"/>
-    <w:lsdException w:name="Colorful List Accent 3" w:uiPriority="72"/>
-    <w:lsdException w:name="Colorful Grid Accent 3" w:uiPriority="73"/>
-    <w:lsdException w:name="Light Shading Accent 4" w:uiPriority="60"/>
-    <w:lsdException w:name="Light List Accent 4" w:uiPriority="61"/>
-    <w:lsdException w:name="Light Grid Accent 4" w:uiPriority="62"/>
-    <w:lsdException w:name="Medium Shading 1 Accent 4" w:uiPriority="63"/>
-    <w:lsdException w:name="Medium Shading 2 Accent 4" w:uiPriority="64"/>
-    <w:lsdException w:name="Medium List 1 Accent 4" w:uiPriority="65"/>
-    <w:lsdException w:name="Medium List 2 Accent 4" w:uiPriority="66"/>
-    <w:lsdException w:name="Medium Grid 1 Accent 4" w:uiPriority="67"/>
-    <w:lsdException w:name="Medium Grid 2 Accent 4" w:uiPriority="68"/>
-    <w:lsdException w:name="Medium Grid 3 Accent 4" w:uiPriority="69"/>
-    <w:lsdException w:name="Dark List Accent 4" w:uiPriority="70"/>
-    <w:lsdException w:name="Colorful Shading Accent 4" w:uiPriority="71"/>
-    <w:lsdException w:name="Colorful List Accent 4" w:uiPriority="72"/>
-    <w:lsdException w:name="Colorful Grid Accent 4" w:uiPriority="73"/>
-    <w:lsdException w:name="Light Shading Accent 5" w:uiPriority="60"/>
-    <w:lsdException w:name="Light List Accent 5" w:uiPriority="61"/>
-    <w:lsdException w:name="Light Grid Accent 5" w:uiPriority="62"/>
-    <w:lsdException w:name="Medium Shading 1 Accent 5" w:uiPriority="63"/>
-    <w:lsdException w:name="Medium Shading 2 Accent 5" w:uiPriority="64"/>
-    <w:lsdException w:name="Medium List 1 Accent 5" w:uiPriority="65"/>
-    <w:lsdException w:name="Medium List 2 Accent 5" w:uiPriority="66"/>
-    <w:lsdException w:name="Medium Grid 1 Accent 5" w:uiPriority="67"/>
-    <w:lsdException w:name="Medium Grid 2 Accent 5" w:uiPriority="68"/>
-    <w:lsdException w:name="Medium Grid 3 Accent 5" w:uiPriority="69"/>
-    <w:lsdException w:name="Dark List Accent 5" w:uiPriority="70"/>
-    <w:lsdException w:name="Colorful Shading Accent 5" w:uiPriority="71"/>
-    <w:lsdException w:name="Colorful List Accent 5" w:uiPriority="72"/>
-    <w:lsdException w:name="Colorful Grid Accent 5" w:uiPriority="73"/>
-    <w:lsdException w:name="Light Shading Accent 6" w:uiPriority="60"/>
-    <w:lsdException w:name="Light List Accent 6" w:uiPriority="61"/>
-    <w:lsdException w:name="Light Grid Accent 6" w:uiPriority="62"/>
-    <w:lsdException w:name="Medium Shading 1 Accent 6" w:uiPriority="63"/>
-    <w:lsdException w:name="Medium Shading 2 Accent 6" w:uiPriority="64"/>
-    <w:lsdException w:name="Medium List 1 Accent 6" w:uiPriority="65"/>
-    <w:lsdException w:name="Medium List 2 Accent 6" w:uiPriority="66"/>
-    <w:lsdException w:name="Medium Grid 1 Accent 6" w:uiPriority="67"/>
-    <w:lsdException w:name="Medium Grid 2 Accent 6" w:uiPriority="68"/>
-    <w:lsdException w:name="Medium Grid 3 Accent 6" w:uiPriority="69"/>
-    <w:lsdException w:name="Dark List Accent 6" w:uiPriority="70"/>
-    <w:lsdException w:name="Colorful Shading Accent 6" w:uiPriority="71"/>
-    <w:lsdException w:name="Colorful List Accent 6" w:uiPriority="72"/>
-    <w:lsdException w:name="Colorful Grid Accent 6" w:uiPriority="73"/>
-    <w:lsdException w:name="Subtle Emphasis" w:uiPriority="19" w:qFormat="1"/>
-    <w:lsdException w:name="Intense Emphasis" w:uiPriority="21" w:qFormat="1"/>
-    <w:lsdException w:name="Subtle Reference" w:uiPriority="31" w:qFormat="1"/>
-    <w:lsdException w:name="Intense Reference" w:uiPriority="32" w:qFormat="1"/>
-    <w:lsdException w:name="Book Title" w:uiPriority="33" w:qFormat="1"/>
-    <w:lsdException w:name="Bibliography" w:semiHidden="1" w:uiPriority="37" w:unhideWhenUsed="1"/>
-    <w:lsdException w:name="TOC Heading" w:semiHidden="1" w:uiPriority="39" w:unhideWhenUsed="1" w:qFormat="1"/>
-    <w:lsdException w:name="Plain Table 1" w:uiPriority="41"/>
-    <w:lsdException w:name="Plain Table 2" w:uiPriority="42"/>
-    <w:lsdException w:name="Plain Table 3" w:uiPriority="43"/>
-    <w:lsdException w:name="Plain Table 4" w:uiPriority="44"/>
-    <w:lsdException w:name="Plain Table 5" w:uiPriority="45"/>
-    <w:lsdException w:name="Grid Table Light" w:uiPriority="40"/>
-    <w:lsdException w:name="Grid Table 1 Light" w:uiPriority="46"/>
-    <w:lsdException w:name="Grid Table 2" w:uiPriority="47"/>
-    <w:lsdException w:name="Grid Table 3" w:uiPriority="48"/>
-    <w:lsdException w:name="Grid Table 4" w:uiPriority="49"/>
-    <w:lsdException w:name="Grid Table 5 Dark" w:uiPriority="50"/>
-    <w:lsdException w:name="Grid Table 6 Colorful" w:uiPriority="51"/>
-    <w:lsdException w:name="Grid Table 7 Colorful" w:uiPriority="52"/>
-    <w:lsdException w:name="Grid Table 1 Light Accent 1" w:uiPriority="46"/>
-    <w:lsdException w:name="Grid Table 2 Accent 1" w:uiPriority="47"/>
-    <w:lsdException w:name="Grid Table 3 Accent 1" w:uiPriority="48"/>
-    <w:lsdException w:name="Grid Table 4 Accent 1" w:uiPriority="49"/>
-    <w:lsdException w:name="Grid Table 5 Dark Accent 1" w:uiPriority="50"/>
-    <w:lsdException w:name="Grid Table 6 Colorful Accent 1" w:uiPriority="51"/>
-    <w:lsdException w:name="Grid Table 7 Colorful Accent 1" w:uiPriority="52"/>
-    <w:lsdException w:name="Grid Table 1 Light Accent 2" w:uiPriority="46"/>
-    <w:lsdException w:name="Grid Table 2 Accent 2" w:uiPriority="47"/>
-    <w:lsdException w:name="Grid Table 3 Accent 2" w:uiPriority="48"/>
-    <w:lsdException w:name="Grid Table 4 Accent 2" w:uiPriority="49"/>
-    <w:lsdException w:name="Grid Table 5 Dark Accent 2" w:uiPriority="50"/>
-    <w:lsdException w:name="Grid Table 6 Colorful Accent 2" w:uiPriority="51"/>
-    <w:lsdException w:name="Grid Table 7 Colorful Accent 2" w:uiPriority="52"/>
-    <w:lsdException w:name="Grid Table 1 Light Accent 3" w:uiPriority="46"/>
-    <w:lsdException w:name="Grid Table 2 Accent 3" w:uiPriority="47"/>
-    <w:lsdException w:name="Grid Table 3 Accent 3" w:uiPriority="48"/>
-    <w:lsdException w:name="Grid Table 4 Accent 3" w:uiPriority="49"/>
-    <w:lsdException w:name="Grid Table 5 Dark Accent 3" w:uiPriority="50"/>
-    <w:lsdException w:name="Grid Table 6 Colorful Accent 3" w:uiPriority="51"/>
-    <w:lsdException w:name="Grid Table 7 Colorful Accent 3" w:uiPriority="52"/>
-    <w:lsdException w:name="Grid Table 1 Light Accent 4" w:uiPriority="46"/>
-    <w:lsdException w:name="Grid Table 2 Accent 4" w:uiPriority="47"/>
-    <w:lsdException w:name="Grid Table 3 Accent 4" w:uiPriority="48"/>
-    <w:lsdException w:name="Grid Table 4 Accent 4" w:uiPriority="49"/>
-    <w:lsdException w:name="Grid Table 5 Dark Accent 4" w:uiPriority="50"/>
-    <w:lsdException w:name="Grid Table 6 Colorful Accent 4" w:uiPriority="51"/>
-    <w:lsdException w:name="Grid Table 7 Colorful Accent 4" w:uiPriority="52"/>
-    <w:lsdException w:name="Grid Table 1 Light Accent 5" w:uiPriority="46"/>
-    <w:lsdException w:name="Grid Table 2 Accent 5" w:uiPriority="47"/>
-    <w:lsdException w:name="Grid Table 3 Accent 5" w:uiPriority="48"/>
-    <w:lsdException w:name="Grid Table 4 Accent 5" w:uiPriority="49"/>
-    <w:lsdException w:name="Grid Table 5 Dark Accent 5" w:uiPriority="50"/>
-    <w:lsdException w:name="Grid Table 6 Colorful Accent 5" w:uiPriority="51"/>
-    <w:lsdException w:name="Grid Table 7 Colorful Accent 5" w:uiPriority="52"/>
-    <w:lsdException w:name="Grid Table 1 Light Accent 6" w:uiPriority="46"/>
-    <w:lsdException w:name="Grid Table 2 Accent 6" w:uiPriority="47"/>
-    <w:lsdException w:name="Grid Table 3 Accent 6" w:uiPriority="48"/>
-    <w:lsdException w:name="Grid Table 4 Accent 6" w:uiPriority="49"/>
-    <w:lsdException w:name="Grid Table 5 Dark Accent 6" w:uiPriority="50"/>
-    <w:lsdException w:name="Grid Table 6 Colorful Accent 6" w:uiPriority="51"/>
-    <w:lsdException w:name="Grid Table 7 Colorful Accent 6" w:uiPriority="52"/>
-    <w:lsdException w:name="List Table 1 Light" w:uiPriority="46"/>
-    <w:lsdException w:name="List Table 2" w:uiPriority="47"/>
-    <w:lsdException w:name="List Table 3" w:uiPriority="48"/>
-    <w:lsdException w:name="List Table 4" w:uiPriority="49"/>
-    <w:lsdException w:name="List Table 5 Dark" w:uiPriority="50"/>
-    <w:lsdException w:name="List Table 6 Colorful" w:uiPriority="51"/>
-    <w:lsdException w:name="List Table 7 Colorful" w:uiPriority="52"/>
-    <w:lsdException w:name="List Table 1 Light Accent 1" w:uiPriority="46"/>
-    <w:lsdException w:name="List Table 2 Accent 1" w:uiPriority="47"/>
-    <w:lsdException w:name="List Table 3 Accent 1" w:uiPriority="48"/>
-    <w:lsdException w:name="List Table 4 Accent 1" w:uiPriority="49"/>
-    <w:lsdException w:name="List Table 5 Dark Accent 1" w:uiPriority="50"/>
-    <w:lsdException w:name="List Table 6 Colorful Accent 1" w:uiPriority="51"/>
-    <w:lsdException w:name="List Table 7 Colorful Accent 1" w:uiPriority="52"/>
-    <w:lsdException w:name="List Table 1 Light Accent 2" w:uiPriority="46"/>
-    <w:lsdException w:name="List Table 2 Accent 2" w:uiPriority="47"/>
-    <w:lsdException w:name="List Table 3 Accent 2" w:uiPriority="48"/>
-    <w:lsdException w:name="List Table 4 Accent 2" w:uiPriority="49"/>
-    <w:lsdException w:name="List Table 5 Dark Accent 2" w:uiPriority="50"/>
-    <w:lsdException w:name="List Table 6 Colorful Accent 2" w:uiPriority="51"/>
-    <w:lsdException w:name="List Table 7 Colorful Accent 2" w:uiPriority="52"/>
-    <w:lsdException w:name="List Table 1 Light Accent 3" w:uiPriority="46"/>
-    <w:lsdException w:name="List Table 2 Accent 3" w:uiPriority="47"/>
-    <w:lsdException w:name="List Table 3 Accent 3" w:uiPriority="48"/>
-    <w:lsdException w:name="List Table 4 Accent 3" w:uiPriority="49"/>
-    <w:lsdException w:name="List Table 5 Dark Accent 3" w:uiPriority="50"/>
-    <w:lsdException w:name="List Table 6 Colorful Accent 3" w:uiPriority="51"/>
-    <w:lsdException w:name="List Table 7 Colorful Accent 3" w:uiPriority="52"/>
-    <w:lsdException w:name="List Table 1 Light Accent 4" w:uiPriority="46"/>
-    <w:lsdException w:name="List Table 2 Accent 4" w:uiPriority="47"/>
-    <w:lsdException w:name="List Table 3 Accent 4" w:uiPriority="48"/>
-    <w:lsdException w:name="List Table 4 Accent 4" w:uiPriority="49"/>
-    <w:lsdException w:name="List Table 5 Dark Accent 4" w:uiPriority="50"/>
-    <w:lsdException w:name="List Table 6 Colorful Accent 4" w:uiPriority="51"/>
-    <w:lsdException w:name="List Table 7 Colorful Accent 4" w:uiPriority="52"/>
-    <w:lsdException w:name="List Table 1 Light Accent 5" w:uiPriority="46"/>
-    <w:lsdException w:name="List Table 2 Accent 5" w:uiPriority="47"/>
-    <w:lsdException w:name="List Table 3 Accent 5" w:uiPriority="48"/>
-    <w:lsdException w:name="List Table 4 Accent 5" w:uiPriority="49"/>
-    <w:lsdException w:name="List Table 5 Dark Accent 5" w:uiPriority="50"/>
-    <w:lsdException w:name="List Table 6 Colorful Accent 5" w:uiPriority="51"/>
-    <w:lsdException w:name="List Table 7 Colorful Accent 5" w:uiPriority="52"/>
-    <w:lsdException w:name="List Table 1 Light Accent 6" w:uiPriority="46"/>
-    <w:lsdException w:name="List Table 2 Accent 6" w:uiPriority="47"/>
-    <w:lsdException w:name="List Table 3 Accent 6" w:uiPriority="48"/>
-    <w:lsdException w:name="List Table 4 Accent 6" w:uiPriority="49"/>
-    <w:lsdException w:name="List Table 5 Dark Accent 6" w:uiPriority="50"/>
-    <w:lsdException w:name="List Table 6 Colorful Accent 6" w:uiPriority="51"/>
-    <w:lsdException w:name="List Table 7 Colorful Accent 6" w:uiPriority="52"/>
+  <w:latentStyles w:defLockedState="0" w:defUIPriority="99" w:defSemiHidden="1" w:defUnhideWhenUsed="1" w:defQFormat="0" w:count="267">
+    <w:lsdException w:name="Normal" w:semiHidden="0" w:uiPriority="0" w:unhideWhenUsed="0" w:qFormat="1"/>
+    <w:lsdException w:name="heading 1" w:semiHidden="0" w:uiPriority="9" w:unhideWhenUsed="0" w:qFormat="1"/>
+    <w:lsdException w:name="heading 2" w:uiPriority="9" w:qFormat="1"/>
+    <w:lsdException w:name="heading 3" w:uiPriority="9" w:qFormat="1"/>
+    <w:lsdException w:name="heading 4" w:uiPriority="9" w:qFormat="1"/>
+    <w:lsdException w:name="heading 5" w:uiPriority="9" w:qFormat="1"/>
+    <w:lsdException w:name="heading 6" w:uiPriority="9" w:qFormat="1"/>
+    <w:lsdException w:name="heading 7" w:uiPriority="9" w:qFormat="1"/>
+    <w:lsdException w:name="heading 8" w:uiPriority="9" w:qFormat="1"/>
+    <w:lsdException w:name="heading 9" w:uiPriority="9" w:qFormat="1"/>
+    <w:lsdException w:name="toc 1" w:uiPriority="39"/>
+    <w:lsdException w:name="toc 2" w:uiPriority="39"/>
+    <w:lsdException w:name="toc 3" w:uiPriority="39"/>
+    <w:lsdException w:name="toc 4" w:uiPriority="39"/>
+    <w:lsdException w:name="toc 5" w:uiPriority="39"/>
+    <w:lsdException w:name="toc 6" w:uiPriority="39"/>
+    <w:lsdException w:name="toc 7" w:uiPriority="39"/>
+    <w:lsdException w:name="toc 8" w:uiPriority="39"/>
+    <w:lsdException w:name="toc 9" w:uiPriority="39"/>
+    <w:lsdException w:name="caption" w:uiPriority="35" w:qFormat="1"/>
+    <w:lsdException w:name="Title" w:semiHidden="0" w:uiPriority="10" w:unhideWhenUsed="0" w:qFormat="1"/>
+    <w:lsdException w:name="Default Paragraph Font" w:uiPriority="1"/>
+    <w:lsdException w:name="Subtitle" w:semiHidden="0" w:uiPriority="11" w:unhideWhenUsed="0" w:qFormat="1"/>
+    <w:lsdException w:name="Strong" w:semiHidden="0" w:uiPriority="22" w:unhideWhenUsed="0" w:qFormat="1"/>
+    <w:lsdException w:name="Emphasis" w:semiHidden="0" w:uiPriority="20" w:unhideWhenUsed="0" w:qFormat="1"/>
+    <w:lsdException w:name="Table Grid" w:semiHidden="0" w:uiPriority="59" w:unhideWhenUsed="0"/>
+    <w:lsdException w:name="Placeholder Text" w:unhideWhenUsed="0"/>
+    <w:lsdException w:name="No Spacing" w:semiHidden="0" w:uiPriority="1" w:unhideWhenUsed="0" w:qFormat="1"/>
+    <w:lsdException w:name="Light Shading" w:semiHidden="0" w:uiPriority="60" w:unhideWhenUsed="0"/>
+    <w:lsdException w:name="Light List" w:semiHidden="0" w:uiPriority="61" w:unhideWhenUsed="0"/>
+    <w:lsdException w:name="Light Grid" w:semiHidden="0" w:uiPriority="62" w:unhideWhenUsed="0"/>
+    <w:lsdException w:name="Medium Shading 1" w:semiHidden="0" w:uiPriority="63" w:unhideWhenUsed="0"/>
+    <w:lsdException w:name="Medium Shading 2" w:semiHidden="0" w:uiPriority="64" w:unhideWhenUsed="0"/>
+    <w:lsdException w:name="Medium List 1" w:semiHidden="0" w:uiPriority="65" w:unhideWhenUsed="0"/>
+    <w:lsdException w:name="Medium List 2" w:semiHidden="0" w:uiPriority="66" w:unhideWhenUsed="0"/>
+    <w:lsdException w:name="Medium Grid 1" w:semiHidden="0" w:uiPriority="67" w:unhideWhenUsed="0"/>
+    <w:lsdException w:name="Medium Grid 2" w:semiHidden="0" w:uiPriority="68" w:unhideWhenUsed="0"/>
+    <w:lsdException w:name="Medium Grid 3" w:semiHidden="0" w:uiPriority="69" w:unhideWhenUsed="0"/>
+    <w:lsdException w:name="Dark List" w:semiHidden="0" w:uiPriority="70" w:unhideWhenUsed="0"/>
+    <w:lsdException w:name="Colorful Shading" w:semiHidden="0" w:uiPriority="71" w:unhideWhenUsed="0"/>
+    <w:lsdException w:name="Colorful List" w:semiHidden="0" w:uiPriority="72" w:unhideWhenUsed="0"/>
+    <w:lsdException w:name="Colorful Grid" w:semiHidden="0" w:uiPriority="73" w:unhideWhenUsed="0"/>
+    <w:lsdException w:name="Light Shading Accent 1" w:semiHidden="0" w:uiPriority="60" w:unhideWhenUsed="0"/>
+    <w:lsdException w:name="Light List Accent 1" w:semiHidden="0" w:uiPriority="61" w:unhideWhenUsed="0"/>
+    <w:lsdException w:name="Light Grid Accent 1" w:semiHidden="0" w:uiPriority="62" w:unhideWhenUsed="0"/>
+    <w:lsdException w:name="Medium Shading 1 Accent 1" w:semiHidden="0" w:uiPriority="63" w:unhideWhenUsed="0"/>
+    <w:lsdException w:name="Medium Shading 2 Accent 1" w:semiHidden="0" w:uiPriority="64" w:unhideWhenUsed="0"/>
+    <w:lsdException w:name="Medium List 1 Accent 1" w:semiHidden="0" w:uiPriority="65" w:unhideWhenUsed="0"/>
+    <w:lsdException w:name="Revision" w:unhideWhenUsed="0"/>
+    <w:lsdException w:name="List Paragraph" w:semiHidden="0" w:uiPriority="34" w:unhideWhenUsed="0" w:qFormat="1"/>
+    <w:lsdException w:name="Quote" w:semiHidden="0" w:uiPriority="29" w:unhideWhenUsed="0" w:qFormat="1"/>
+    <w:lsdException w:name="Intense Quote" w:semiHidden="0" w:uiPriority="30" w:unhideWhenUsed="0" w:qFormat="1"/>
+    <w:lsdException w:name="Medium List 2 Accent 1" w:semiHidden="0" w:uiPriority="66" w:unhideWhenUsed="0"/>
+    <w:lsdException w:name="Medium Grid 1 Accent 1" w:semiHidden="0" w:uiPriority="67" w:unhideWhenUsed="0"/>
+    <w:lsdException w:name="Medium Grid 2 Accent 1" w:semiHidden="0" w:uiPriority="68" w:unhideWhenUsed="0"/>
+    <w:lsdException w:name="Medium Grid 3 Accent 1" w:semiHidden="0" w:uiPriority="69" w:unhideWhenUsed="0"/>
+    <w:lsdException w:name="Dark List Accent 1" w:semiHidden="0" w:uiPriority="70" w:unhideWhenUsed="0"/>
+    <w:lsdException w:name="Colorful Shading Accent 1" w:semiHidden="0" w:uiPriority="71" w:unhideWhenUsed="0"/>
+    <w:lsdException w:name="Colorful List Accent 1" w:semiHidden="0" w:uiPriority="72" w:unhideWhenUsed="0"/>
+    <w:lsdException w:name="Colorful Grid Accent 1" w:semiHidden="0" w:uiPriority="73" w:unhideWhenUsed="0"/>
+    <w:lsdException w:name="Light Shading Accent 2" w:semiHidden="0" w:uiPriority="60" w:unhideWhenUsed="0"/>
+    <w:lsdException w:name="Light List Accent 2" w:semiHidden="0" w:uiPriority="61" w:unhideWhenUsed="0"/>
+    <w:lsdException w:name="Light Grid Accent 2" w:semiHidden="0" w:uiPriority="62" w:unhideWhenUsed="0"/>
+    <w:lsdException w:name="Medium Shading 1 Accent 2" w:semiHidden="0" w:uiPriority="63" w:unhideWhenUsed="0"/>
+    <w:lsdException w:name="Medium Shading 2 Accent 2" w:semiHidden="0" w:uiPriority="64" w:unhideWhenUsed="0"/>
+    <w:lsdException w:name="Medium List 1 Accent 2" w:semiHidden="0" w:uiPriority="65" w:unhideWhenUsed="0"/>
+    <w:lsdException w:name="Medium List 2 Accent 2" w:semiHidden="0" w:uiPriority="66" w:unhideWhenUsed="0"/>
+    <w:lsdException w:name="Medium Grid 1 Accent 2" w:semiHidden="0" w:uiPriority="67" w:unhideWhenUsed="0"/>
+    <w:lsdException w:name="Medium Grid 2 Accent 2" w:semiHidden="0" w:uiPriority="68" w:unhideWhenUsed="0"/>
+    <w:lsdException w:name="Medium Grid 3 Accent 2" w:semiHidden="0" w:uiPriority="69" w:unhideWhenUsed="0"/>
+    <w:lsdException w:name="Dark List Accent 2" w:semiHidden="0" w:uiPriority="70" w:unhideWhenUsed="0"/>
+    <w:lsdException w:name="Colorful Shading Accent 2" w:semiHidden="0" w:uiPriority="71" w:unhideWhenUsed="0"/>
+    <w:lsdException w:name="Colorful List Accent 2" w:semiHidden="0" w:uiPriority="72" w:unhideWhenUsed="0"/>
+    <w:lsdException w:name="Colorful Grid Accent 2" w:semiHidden="0" w:uiPriority="73" w:unhideWhenUsed="0"/>
+    <w:lsdException w:name="Light Shading Accent 3" w:semiHidden="0" w:uiPriority="60" w:unhideWhenUsed="0"/>
+    <w:lsdException w:name="Light List Accent 3" w:semiHidden="0" w:uiPriority="61" w:unhideWhenUsed="0"/>
+    <w:lsdException w:name="Light Grid Accent 3" w:semiHidden="0" w:uiPriority="62" w:unhideWhenUsed="0"/>
+    <w:lsdException w:name="Medium Shading 1 Accent 3" w:semiHidden="0" w:uiPriority="63" w:unhideWhenUsed="0"/>
+    <w:lsdException w:name="Medium Shading 2 Accent 3" w:semiHidden="0" w:uiPriority="64" w:unhideWhenUsed="0"/>
+    <w:lsdException w:name="Medium List 1 Accent 3" w:semiHidden="0" w:uiPriority="65" w:unhideWhenUsed="0"/>
+    <w:lsdException w:name="Medium List 2 Accent 3" w:semiHidden="0" w:uiPriority="66" w:unhideWhenUsed="0"/>
+    <w:lsdException w:name="Medium Grid 1 Accent 3" w:semiHidden="0" w:uiPriority="67" w:unhideWhenUsed="0"/>
+    <w:lsdException w:name="Medium Grid 2 Accent 3" w:semiHidden="0" w:uiPriority="68" w:unhideWhenUsed="0"/>
+    <w:lsdException w:name="Medium Grid 3 Accent 3" w:semiHidden="0" w:uiPriority="69" w:unhideWhenUsed="0"/>
+    <w:lsdException w:name="Dark List Accent 3" w:semiHidden="0" w:uiPriority="70" w:unhideWhenUsed="0"/>
+    <w:lsdException w:name="Colorful Shading Accent 3" w:semiHidden="0" w:uiPriority="71" w:unhideWhenUsed="0"/>
+    <w:lsdException w:name="Colorful List Accent 3" w:semiHidden="0" w:uiPriority="72" w:unhideWhenUsed="0"/>
+    <w:lsdException w:name="Colorful Grid Accent 3" w:semiHidden="0" w:uiPriority="73" w:unhideWhenUsed="0"/>
+    <w:lsdException w:name="Light Shading Accent 4" w:semiHidden="0" w:uiPriority="60" w:unhideWhenUsed="0"/>
+    <w:lsdException w:name="Light List Accent 4" w:semiHidden="0" w:uiPriority="61" w:unhideWhenUsed="0"/>
+    <w:lsdException w:name="Light Grid Accent 4" w:semiHidden="0" w:uiPriority="62" w:unhideWhenUsed="0"/>
+    <w:lsdException w:name="Medium Shading 1 Accent 4" w:semiHidden="0" w:uiPriority="63" w:unhideWhenUsed="0"/>
+    <w:lsdException w:name="Medium Shading 2 Accent 4" w:semiHidden="0" w:uiPriority="64" w:unhideWhenUsed="0"/>
+    <w:lsdException w:name="Medium List 1 Accent 4" w:semiHidden="0" w:uiPriority="65" w:unhideWhenUsed="0"/>
+    <w:lsdException w:name="Medium List 2 Accent 4" w:semiHidden="0" w:uiPriority="66" w:unhideWhenUsed="0"/>
+    <w:lsdException w:name="Medium Grid 1 Accent 4" w:semiHidden="0" w:uiPriority="67" w:unhideWhenUsed="0"/>
+    <w:lsdException w:name="Medium Grid 2 Accent 4" w:semiHidden="0" w:uiPriority="68" w:unhideWhenUsed="0"/>
+    <w:lsdException w:name="Medium Grid 3 Accent 4" w:semiHidden="0" w:uiPriority="69" w:unhideWhenUsed="0"/>
+    <w:lsdException w:name="Dark List Accent 4" w:semiHidden="0" w:uiPriority="70" w:unhideWhenUsed="0"/>
+    <w:lsdException w:name="Colorful Shading Accent 4" w:semiHidden="0" w:uiPriority="71" w:unhideWhenUsed="0"/>
+    <w:lsdException w:name="Colorful List Accent 4" w:semiHidden="0" w:uiPriority="72" w:unhideWhenUsed="0"/>
+    <w:lsdException w:name="Colorful Grid Accent 4" w:semiHidden="0" w:uiPriority="73" w:unhideWhenUsed="0"/>
+    <w:lsdException w:name="Light Shading Accent 5" w:semiHidden="0" w:uiPriority="60" w:unhideWhenUsed="0"/>
+    <w:lsdException w:name="Light List Accent 5" w:semiHidden="0" w:uiPriority="61" w:unhideWhenUsed="0"/>
+    <w:lsdException w:name="Light Grid Accent 5" w:semiHidden="0" w:uiPriority="62" w:unhideWhenUsed="0"/>
+    <w:lsdException w:name="Medium Shading 1 Accent 5" w:semiHidden="0" w:uiPriority="63" w:unhideWhenUsed="0"/>
+    <w:lsdException w:name="Medium Shading 2 Accent 5" w:semiHidden="0" w:uiPriority="64" w:unhideWhenUsed="0"/>
+    <w:lsdException w:name="Medium List 1 Accent 5" w:semiHidden="0" w:uiPriority="65" w:unhideWhenUsed="0"/>
+    <w:lsdException w:name="Medium List 2 Accent 5" w:semiHidden="0" w:uiPriority="66" w:unhideWhenUsed="0"/>
+    <w:lsdException w:name="Medium Grid 1 Accent 5" w:semiHidden="0" w:uiPriority="67" w:unhideWhenUsed="0"/>
+    <w:lsdException w:name="Medium Grid 2 Accent 5" w:semiHidden="0" w:uiPriority="68" w:unhideWhenUsed="0"/>
+    <w:lsdException w:name="Medium Grid 3 Accent 5" w:semiHidden="0" w:uiPriority="69" w:unhideWhenUsed="0"/>
+    <w:lsdException w:name="Dark List Accent 5" w:semiHidden="0" w:uiPriority="70" w:unhideWhenUsed="0"/>
+    <w:lsdException w:name="Colorful Shading Accent 5" w:semiHidden="0" w:uiPriority="71" w:unhideWhenUsed="0"/>
+    <w:lsdException w:name="Colorful List Accent 5" w:semiHidden="0" w:uiPriority="72" w:unhideWhenUsed="0"/>
+    <w:lsdException w:name="Colorful Grid Accent 5" w:semiHidden="0" w:uiPriority="73" w:unhideWhenUsed="0"/>
+    <w:lsdException w:name="Light Shading Accent 6" w:semiHidden="0" w:uiPriority="60" w:unhideWhenUsed="0"/>
+    <w:lsdException w:name="Light List Accent 6" w:semiHidden="0" w:uiPriority="61" w:unhideWhenUsed="0"/>
+    <w:lsdException w:name="Light Grid Accent 6" w:semiHidden="0" w:uiPriority="62" w:unhideWhenUsed="0"/>
+    <w:lsdException w:name="Medium Shading 1 Accent 6" w:semiHidden="0" w:uiPriority="63" w:unhideWhenUsed="0"/>
+    <w:lsdException w:name="Medium Shading 2 Accent 6" w:semiHidden="0" w:uiPriority="64" w:unhideWhenUsed="0"/>
+    <w:lsdException w:name="Medium List 1 Accent 6" w:semiHidden="0" w:uiPriority="65" w:unhideWhenUsed="0"/>
+    <w:lsdException w:name="Medium List 2 Accent 6" w:semiHidden="0" w:uiPriority="66" w:unhideWhenUsed="0"/>
+    <w:lsdException w:name="Medium Grid 1 Accent 6" w:semiHidden="0" w:uiPriority="67" w:unhideWhenUsed="0"/>
+    <w:lsdException w:name="Medium Grid 2 Accent 6" w:semiHidden="0" w:uiPriority="68" w:unhideWhenUsed="0"/>
+    <w:lsdException w:name="Medium Grid 3 Accent 6" w:semiHidden="0" w:uiPriority="69" w:unhideWhenUsed="0"/>
+    <w:lsdException w:name="Dark List Accent 6" w:semiHidden="0" w:uiPriority="70" w:unhideWhenUsed="0"/>
+    <w:lsdException w:name="Colorful Shading Accent 6" w:semiHidden="0" w:uiPriority="71" w:unhideWhenUsed="0"/>
+    <w:lsdException w:name="Colorful List Accent 6" w:semiHidden="0" w:uiPriority="72" w:unhideWhenUsed="0"/>
+    <w:lsdException w:name="Colorful Grid Accent 6" w:semiHidden="0" w:uiPriority="73" w:unhideWhenUsed="0"/>
+    <w:lsdException w:name="Subtle Emphasis" w:semiHidden="0" w:uiPriority="19" w:unhideWhenUsed="0" w:qFormat="1"/>
+    <w:lsdException w:name="Intense Emphasis" w:semiHidden="0" w:uiPriority="21" w:unhideWhenUsed="0" w:qFormat="1"/>
+    <w:lsdException w:name="Subtle Reference" w:semiHidden="0" w:uiPriority="31" w:unhideWhenUsed="0" w:qFormat="1"/>
+    <w:lsdException w:name="Intense Reference" w:semiHidden="0" w:uiPriority="32" w:unhideWhenUsed="0" w:qFormat="1"/>
+    <w:lsdException w:name="Book Title" w:semiHidden="0" w:uiPriority="33" w:unhideWhenUsed="0" w:qFormat="1"/>
+    <w:lsdException w:name="Bibliography" w:uiPriority="37"/>
+    <w:lsdException w:name="TOC Heading" w:uiPriority="39" w:qFormat="1"/>
+  </w:latentStyles>
+  <w:style w:type="paragraph" w:default="1" w:styleId="Standard">
+    <w:name w:val="Normal"/>
+    <w:qFormat/>
+  </w:style>
+  <w:style w:type="character" w:default="1" w:styleId="Absatz-Standardschriftart">
+    <w:name w:val="Default Paragraph Font"/>
+    <w:uiPriority w:val="1"/>
+    <w:semiHidden/>
+    <w:unhideWhenUsed/>
+  </w:style>
+  <w:style w:type="table" w:default="1" w:styleId="NormaleTabelle">
+    <w:name w:val="Normal Table"/>
+    <w:uiPriority w:val="99"/>
+    <w:semiHidden/>
+    <w:unhideWhenUsed/>
+    <w:tblPr>
+      <w:tblInd w:w="0" w:type="dxa"/>
+      <w:tblCellMar>
+        <w:top w:w="0" w:type="dxa"/>
+        <w:left w:w="108" w:type="dxa"/>
+        <w:bottom w:w="0" w:type="dxa"/>
+        <w:right w:w="108" w:type="dxa"/>
+      </w:tblCellMar>
+    </w:tblPr>
+  </w:style>
+  <w:style w:type="numbering" w:default="1" w:styleId="KeineListe">
+    <w:name w:val="No List"/>
+    <w:uiPriority w:val="99"/>
+    <w:semiHidden/>
+    <w:unhideWhenUsed/>
+  </w:style>
+  <w:style w:type="paragraph" w:styleId="Kopfzeile">
+    <w:name w:val="header"/>
+    <w:basedOn w:val="Standard"/>
+    <w:link w:val="KopfzeileZchn"/>
+    <w:uiPriority w:val="99"/>
+    <w:unhideWhenUsed/>
+    <w:rsid w:val="00E47C32"/>
+    <w:pPr>
+      <w:tabs>
+        <w:tab w:val="center" w:pos="4536"/>
+        <w:tab w:val="right" w:pos="9072"/>
+      </w:tabs>
+      <w:spacing w:after="0" w:line="240" w:lineRule="auto"/>
+    </w:pPr>
+  </w:style>
+  <w:style w:type="character" w:customStyle="1" w:styleId="KopfzeileZchn">
+    <w:name w:val="Kopfzeile Zchn"/>
+    <w:basedOn w:val="Absatz-Standardschriftart"/>
+    <w:link w:val="Kopfzeile"/>
+    <w:uiPriority w:val="99"/>
+    <w:rsid w:val="00E47C32"/>
+  </w:style>
+  <w:style w:type="paragraph" w:styleId="Fuzeile">
+    <w:name w:val="footer"/>
+    <w:basedOn w:val="Standard"/>
+    <w:link w:val="FuzeileZchn"/>
+    <w:uiPriority w:val="99"/>
+    <w:unhideWhenUsed/>
+    <w:rsid w:val="00E47C32"/>
+    <w:pPr>
+      <w:tabs>
+        <w:tab w:val="center" w:pos="4536"/>
+        <w:tab w:val="right" w:pos="9072"/>
+      </w:tabs>
+      <w:spacing w:after="0" w:line="240" w:lineRule="auto"/>
+    </w:pPr>
+  </w:style>
+  <w:style w:type="character" w:customStyle="1" w:styleId="FuzeileZchn">
+    <w:name w:val="Fußzeile Zchn"/>
+    <w:basedOn w:val="Absatz-Standardschriftart"/>
+    <w:link w:val="Fuzeile"/>
+    <w:uiPriority w:val="99"/>
+    <w:rsid w:val="00E47C32"/>
+  </w:style>
+</w:styles>
+</file>
+
+<file path=word/stylesWithEffects.xml><?xml version="1.0" encoding="utf-8"?>
+<w:styles xmlns:wpc="http://schemas.microsoft.com/office/word/2010/wordprocessingCanvas" xmlns:mc="http://schemas.openxmlformats.org/markup-compatibility/2006" xmlns:o="urn:schemas-microsoft-com:office:office" xmlns:r="http://schemas.openxmlformats.org/officeDocument/2006/relationships" xmlns:m="http://schemas.openxmlformats.org/officeDocument/2006/math" xmlns:v="urn:schemas-microsoft-com:vml" xmlns:wp14="http://schemas.microsoft.com/office/word/2010/wordprocessingDrawing" xmlns:wp="http://schemas.openxmlformats.org/drawingml/2006/wordprocessingDrawing" xmlns:w10="urn:schemas-microsoft-com:office:word" xmlns:w="http://schemas.openxmlformats.org/wordprocessingml/2006/main" xmlns:w14="http://schemas.microsoft.com/office/word/2010/wordml" xmlns:wpg="http://schemas.microsoft.com/office/word/2010/wordprocessingGroup" xmlns:wpi="http://schemas.microsoft.com/office/word/2010/wordprocessingInk" xmlns:wne="http://schemas.microsoft.com/office/word/2006/wordml" xmlns:wps="http://schemas.microsoft.com/office/word/2010/wordprocessingShape" mc:Ignorable="w14 wp14">
+  <w:docDefaults>
+    <w:rPrDefault>
+      <w:rPr>
+        <w:rFonts w:asciiTheme="minorHAnsi" w:eastAsiaTheme="minorHAnsi" w:hAnsiTheme="minorHAnsi" w:cstheme="minorBidi"/>
+        <w:sz w:val="22"/>
+        <w:szCs w:val="22"/>
+        <w:lang w:val="en-GB" w:eastAsia="en-US" w:bidi="ar-SA"/>
+      </w:rPr>
+    </w:rPrDefault>
+    <w:pPrDefault>
+      <w:pPr>
+        <w:spacing w:after="200" w:line="276" w:lineRule="auto"/>
+      </w:pPr>
+    </w:pPrDefault>
+  </w:docDefaults>
+  <w:latentStyles w:defLockedState="0" w:defUIPriority="99" w:defSemiHidden="1" w:defUnhideWhenUsed="1" w:defQFormat="0" w:count="267">
+    <w:lsdException w:name="Normal" w:semiHidden="0" w:uiPriority="0" w:unhideWhenUsed="0" w:qFormat="1"/>
+    <w:lsdException w:name="heading 1" w:semiHidden="0" w:uiPriority="9" w:unhideWhenUsed="0" w:qFormat="1"/>
+    <w:lsdException w:name="heading 2" w:uiPriority="9" w:qFormat="1"/>
+    <w:lsdException w:name="heading 3" w:uiPriority="9" w:qFormat="1"/>
+    <w:lsdException w:name="heading 4" w:uiPriority="9" w:qFormat="1"/>
+    <w:lsdException w:name="heading 5" w:uiPriority="9" w:qFormat="1"/>
+    <w:lsdException w:name="heading 6" w:uiPriority="9" w:qFormat="1"/>
+    <w:lsdException w:name="heading 7" w:uiPriority="9" w:qFormat="1"/>
+    <w:lsdException w:name="heading 8" w:uiPriority="9" w:qFormat="1"/>
+    <w:lsdException w:name="heading 9" w:uiPriority="9" w:qFormat="1"/>
+    <w:lsdException w:name="toc 1" w:uiPriority="39"/>
+    <w:lsdException w:name="toc 2" w:uiPriority="39"/>
+    <w:lsdException w:name="toc 3" w:uiPriority="39"/>
+    <w:lsdException w:name="toc 4" w:uiPriority="39"/>
+    <w:lsdException w:name="toc 5" w:uiPriority="39"/>
+    <w:lsdException w:name="toc 6" w:uiPriority="39"/>
+    <w:lsdException w:name="toc 7" w:uiPriority="39"/>
+    <w:lsdException w:name="toc 8" w:uiPriority="39"/>
+    <w:lsdException w:name="toc 9" w:uiPriority="39"/>
+    <w:lsdException w:name="caption" w:uiPriority="35" w:qFormat="1"/>
+    <w:lsdException w:name="Title" w:semiHidden="0" w:uiPriority="10" w:unhideWhenUsed="0" w:qFormat="1"/>
+    <w:lsdException w:name="Default Paragraph Font" w:uiPriority="1"/>
+    <w:lsdException w:name="Subtitle" w:semiHidden="0" w:uiPriority="11" w:unhideWhenUsed="0" w:qFormat="1"/>
+    <w:lsdException w:name="Strong" w:semiHidden="0" w:uiPriority="22" w:unhideWhenUsed="0" w:qFormat="1"/>
+    <w:lsdException w:name="Emphasis" w:semiHidden="0" w:uiPriority="20" w:unhideWhenUsed="0" w:qFormat="1"/>
+    <w:lsdException w:name="Table Grid" w:semiHidden="0" w:uiPriority="59" w:unhideWhenUsed="0"/>
+    <w:lsdException w:name="Placeholder Text" w:unhideWhenUsed="0"/>
+    <w:lsdException w:name="No Spacing" w:semiHidden="0" w:uiPriority="1" w:unhideWhenUsed="0" w:qFormat="1"/>
+    <w:lsdException w:name="Light Shading" w:semiHidden="0" w:uiPriority="60" w:unhideWhenUsed="0"/>
+    <w:lsdException w:name="Light List" w:semiHidden="0" w:uiPriority="61" w:unhideWhenUsed="0"/>
+    <w:lsdException w:name="Light Grid" w:semiHidden="0" w:uiPriority="62" w:unhideWhenUsed="0"/>
+    <w:lsdException w:name="Medium Shading 1" w:semiHidden="0" w:uiPriority="63" w:unhideWhenUsed="0"/>
+    <w:lsdException w:name="Medium Shading 2" w:semiHidden="0" w:uiPriority="64" w:unhideWhenUsed="0"/>
+    <w:lsdException w:name="Medium List 1" w:semiHidden="0" w:uiPriority="65" w:unhideWhenUsed="0"/>
+    <w:lsdException w:name="Medium List 2" w:semiHidden="0" w:uiPriority="66" w:unhideWhenUsed="0"/>
+    <w:lsdException w:name="Medium Grid 1" w:semiHidden="0" w:uiPriority="67" w:unhideWhenUsed="0"/>
+    <w:lsdException w:name="Medium Grid 2" w:semiHidden="0" w:uiPriority="68" w:unhideWhenUsed="0"/>
+    <w:lsdException w:name="Medium Grid 3" w:semiHidden="0" w:uiPriority="69" w:unhideWhenUsed="0"/>
+    <w:lsdException w:name="Dark List" w:semiHidden="0" w:uiPriority="70" w:unhideWhenUsed="0"/>
+    <w:lsdException w:name="Colorful Shading" w:semiHidden="0" w:uiPriority="71" w:unhideWhenUsed="0"/>
+    <w:lsdException w:name="Colorful List" w:semiHidden="0" w:uiPriority="72" w:unhideWhenUsed="0"/>
+    <w:lsdException w:name="Colorful Grid" w:semiHidden="0" w:uiPriority="73" w:unhideWhenUsed="0"/>
+    <w:lsdException w:name="Light Shading Accent 1" w:semiHidden="0" w:uiPriority="60" w:unhideWhenUsed="0"/>
+    <w:lsdException w:name="Light List Accent 1" w:semiHidden="0" w:uiPriority="61" w:unhideWhenUsed="0"/>
+    <w:lsdException w:name="Light Grid Accent 1" w:semiHidden="0" w:uiPriority="62" w:unhideWhenUsed="0"/>
+    <w:lsdException w:name="Medium Shading 1 Accent 1" w:semiHidden="0" w:uiPriority="63" w:unhideWhenUsed="0"/>
+    <w:lsdException w:name="Medium Shading 2 Accent 1" w:semiHidden="0" w:uiPriority="64" w:unhideWhenUsed="0"/>
+    <w:lsdException w:name="Medium List 1 Accent 1" w:semiHidden="0" w:uiPriority="65" w:unhideWhenUsed="0"/>
+    <w:lsdException w:name="Revision" w:unhideWhenUsed="0"/>
+    <w:lsdException w:name="List Paragraph" w:semiHidden="0" w:uiPriority="34" w:unhideWhenUsed="0" w:qFormat="1"/>
+    <w:lsdException w:name="Quote" w:semiHidden="0" w:uiPriority="29" w:unhideWhenUsed="0" w:qFormat="1"/>
+    <w:lsdException w:name="Intense Quote" w:semiHidden="0" w:uiPriority="30" w:unhideWhenUsed="0" w:qFormat="1"/>
+    <w:lsdException w:name="Medium List 2 Accent 1" w:semiHidden="0" w:uiPriority="66" w:unhideWhenUsed="0"/>
+    <w:lsdException w:name="Medium Grid 1 Accent 1" w:semiHidden="0" w:uiPriority="67" w:unhideWhenUsed="0"/>
+    <w:lsdException w:name="Medium Grid 2 Accent 1" w:semiHidden="0" w:uiPriority="68" w:unhideWhenUsed="0"/>
+    <w:lsdException w:name="Medium Grid 3 Accent 1" w:semiHidden="0" w:uiPriority="69" w:unhideWhenUsed="0"/>
+    <w:lsdException w:name="Dark List Accent 1" w:semiHidden="0" w:uiPriority="70" w:unhideWhenUsed="0"/>
+    <w:lsdException w:name="Colorful Shading Accent 1" w:semiHidden="0" w:uiPriority="71" w:unhideWhenUsed="0"/>
+    <w:lsdException w:name="Colorful List Accent 1" w:semiHidden="0" w:uiPriority="72" w:unhideWhenUsed="0"/>
+    <w:lsdException w:name="Colorful Grid Accent 1" w:semiHidden="0" w:uiPriority="73" w:unhideWhenUsed="0"/>
+    <w:lsdException w:name="Light Shading Accent 2" w:semiHidden="0" w:uiPriority="60" w:unhideWhenUsed="0"/>
+    <w:lsdException w:name="Light List Accent 2" w:semiHidden="0" w:uiPriority="61" w:unhideWhenUsed="0"/>
+    <w:lsdException w:name="Light Grid Accent 2" w:semiHidden="0" w:uiPriority="62" w:unhideWhenUsed="0"/>
+    <w:lsdException w:name="Medium Shading 1 Accent 2" w:semiHidden="0" w:uiPriority="63" w:unhideWhenUsed="0"/>
+    <w:lsdException w:name="Medium Shading 2 Accent 2" w:semiHidden="0" w:uiPriority="64" w:unhideWhenUsed="0"/>
+    <w:lsdException w:name="Medium List 1 Accent 2" w:semiHidden="0" w:uiPriority="65" w:unhideWhenUsed="0"/>
+    <w:lsdException w:name="Medium List 2 Accent 2" w:semiHidden="0" w:uiPriority="66" w:unhideWhenUsed="0"/>
+    <w:lsdException w:name="Medium Grid 1 Accent 2" w:semiHidden="0" w:uiPriority="67" w:unhideWhenUsed="0"/>
+    <w:lsdException w:name="Medium Grid 2 Accent 2" w:semiHidden="0" w:uiPriority="68" w:unhideWhenUsed="0"/>
+    <w:lsdException w:name="Medium Grid 3 Accent 2" w:semiHidden="0" w:uiPriority="69" w:unhideWhenUsed="0"/>
+    <w:lsdException w:name="Dark List Accent 2" w:semiHidden="0" w:uiPriority="70" w:unhideWhenUsed="0"/>
+    <w:lsdException w:name="Colorful Shading Accent 2" w:semiHidden="0" w:uiPriority="71" w:unhideWhenUsed="0"/>
+    <w:lsdException w:name="Colorful List Accent 2" w:semiHidden="0" w:uiPriority="72" w:unhideWhenUsed="0"/>
+    <w:lsdException w:name="Colorful Grid Accent 2" w:semiHidden="0" w:uiPriority="73" w:unhideWhenUsed="0"/>
+    <w:lsdException w:name="Light Shading Accent 3" w:semiHidden="0" w:uiPriority="60" w:unhideWhenUsed="0"/>
+    <w:lsdException w:name="Light List Accent 3" w:semiHidden="0" w:uiPriority="61" w:unhideWhenUsed="0"/>
+    <w:lsdException w:name="Light Grid Accent 3" w:semiHidden="0" w:uiPriority="62" w:unhideWhenUsed="0"/>
+    <w:lsdException w:name="Medium Shading 1 Accent 3" w:semiHidden="0" w:uiPriority="63" w:unhideWhenUsed="0"/>
+    <w:lsdException w:name="Medium Shading 2 Accent 3" w:semiHidden="0" w:uiPriority="64" w:unhideWhenUsed="0"/>
+    <w:lsdException w:name="Medium List 1 Accent 3" w:semiHidden="0" w:uiPriority="65" w:unhideWhenUsed="0"/>
+    <w:lsdException w:name="Medium List 2 Accent 3" w:semiHidden="0" w:uiPriority="66" w:unhideWhenUsed="0"/>
+    <w:lsdException w:name="Medium Grid 1 Accent 3" w:semiHidden="0" w:uiPriority="67" w:unhideWhenUsed="0"/>
+    <w:lsdException w:name="Medium Grid 2 Accent 3" w:semiHidden="0" w:uiPriority="68" w:unhideWhenUsed="0"/>
+    <w:lsdException w:name="Medium Grid 3 Accent 3" w:semiHidden="0" w:uiPriority="69" w:unhideWhenUsed="0"/>
+    <w:lsdException w:name="Dark List Accent 3" w:semiHidden="0" w:uiPriority="70" w:unhideWhenUsed="0"/>
+    <w:lsdException w:name="Colorful Shading Accent 3" w:semiHidden="0" w:uiPriority="71" w:unhideWhenUsed="0"/>
+    <w:lsdException w:name="Colorful List Accent 3" w:semiHidden="0" w:uiPriority="72" w:unhideWhenUsed="0"/>
+    <w:lsdException w:name="Colorful Grid Accent 3" w:semiHidden="0" w:uiPriority="73" w:unhideWhenUsed="0"/>
+    <w:lsdException w:name="Light Shading Accent 4" w:semiHidden="0" w:uiPriority="60" w:unhideWhenUsed="0"/>
+    <w:lsdException w:name="Light List Accent 4" w:semiHidden="0" w:uiPriority="61" w:unhideWhenUsed="0"/>
+    <w:lsdException w:name="Light Grid Accent 4" w:semiHidden="0" w:uiPriority="62" w:unhideWhenUsed="0"/>
+    <w:lsdException w:name="Medium Shading 1 Accent 4" w:semiHidden="0" w:uiPriority="63" w:unhideWhenUsed="0"/>
+    <w:lsdException w:name="Medium Shading 2 Accent 4" w:semiHidden="0" w:uiPriority="64" w:unhideWhenUsed="0"/>
+    <w:lsdException w:name="Medium List 1 Accent 4" w:semiHidden="0" w:uiPriority="65" w:unhideWhenUsed="0"/>
+    <w:lsdException w:name="Medium List 2 Accent 4" w:semiHidden="0" w:uiPriority="66" w:unhideWhenUsed="0"/>
+    <w:lsdException w:name="Medium Grid 1 Accent 4" w:semiHidden="0" w:uiPriority="67" w:unhideWhenUsed="0"/>
+    <w:lsdException w:name="Medium Grid 2 Accent 4" w:semiHidden="0" w:uiPriority="68" w:unhideWhenUsed="0"/>
+    <w:lsdException w:name="Medium Grid 3 Accent 4" w:semiHidden="0" w:uiPriority="69" w:unhideWhenUsed="0"/>
+    <w:lsdException w:name="Dark List Accent 4" w:semiHidden="0" w:uiPriority="70" w:unhideWhenUsed="0"/>
+    <w:lsdException w:name="Colorful Shading Accent 4" w:semiHidden="0" w:uiPriority="71" w:unhideWhenUsed="0"/>
+    <w:lsdException w:name="Colorful List Accent 4" w:semiHidden="0" w:uiPriority="72" w:unhideWhenUsed="0"/>
+    <w:lsdException w:name="Colorful Grid Accent 4" w:semiHidden="0" w:uiPriority="73" w:unhideWhenUsed="0"/>
+    <w:lsdException w:name="Light Shading Accent 5" w:semiHidden="0" w:uiPriority="60" w:unhideWhenUsed="0"/>
+    <w:lsdException w:name="Light List Accent 5" w:semiHidden="0" w:uiPriority="61" w:unhideWhenUsed="0"/>
+    <w:lsdException w:name="Light Grid Accent 5" w:semiHidden="0" w:uiPriority="62" w:unhideWhenUsed="0"/>
+    <w:lsdException w:name="Medium Shading 1 Accent 5" w:semiHidden="0" w:uiPriority="63" w:unhideWhenUsed="0"/>
+    <w:lsdException w:name="Medium Shading 2 Accent 5" w:semiHidden="0" w:uiPriority="64" w:unhideWhenUsed="0"/>
+    <w:lsdException w:name="Medium List 1 Accent 5" w:semiHidden="0" w:uiPriority="65" w:unhideWhenUsed="0"/>
+    <w:lsdException w:name="Medium List 2 Accent 5" w:semiHidden="0" w:uiPriority="66" w:unhideWhenUsed="0"/>
+    <w:lsdException w:name="Medium Grid 1 Accent 5" w:semiHidden="0" w:uiPriority="67" w:unhideWhenUsed="0"/>
+    <w:lsdException w:name="Medium Grid 2 Accent 5" w:semiHidden="0" w:uiPriority="68" w:unhideWhenUsed="0"/>
+    <w:lsdException w:name="Medium Grid 3 Accent 5" w:semiHidden="0" w:uiPriority="69" w:unhideWhenUsed="0"/>
+    <w:lsdException w:name="Dark List Accent 5" w:semiHidden="0" w:uiPriority="70" w:unhideWhenUsed="0"/>
+    <w:lsdException w:name="Colorful Shading Accent 5" w:semiHidden="0" w:uiPriority="71" w:unhideWhenUsed="0"/>
+    <w:lsdException w:name="Colorful List Accent 5" w:semiHidden="0" w:uiPriority="72" w:unhideWhenUsed="0"/>
+    <w:lsdException w:name="Colorful Grid Accent 5" w:semiHidden="0" w:uiPriority="73" w:unhideWhenUsed="0"/>
+    <w:lsdException w:name="Light Shading Accent 6" w:semiHidden="0" w:uiPriority="60" w:unhideWhenUsed="0"/>
+    <w:lsdException w:name="Light List Accent 6" w:semiHidden="0" w:uiPriority="61" w:unhideWhenUsed="0"/>
+    <w:lsdException w:name="Light Grid Accent 6" w:semiHidden="0" w:uiPriority="62" w:unhideWhenUsed="0"/>
+    <w:lsdException w:name="Medium Shading 1 Accent 6" w:semiHidden="0" w:uiPriority="63" w:unhideWhenUsed="0"/>
+    <w:lsdException w:name="Medium Shading 2 Accent 6" w:semiHidden="0" w:uiPriority="64" w:unhideWhenUsed="0"/>
+    <w:lsdException w:name="Medium List 1 Accent 6" w:semiHidden="0" w:uiPriority="65" w:unhideWhenUsed="0"/>
+    <w:lsdException w:name="Medium List 2 Accent 6" w:semiHidden="0" w:uiPriority="66" w:unhideWhenUsed="0"/>
+    <w:lsdException w:name="Medium Grid 1 Accent 6" w:semiHidden="0" w:uiPriority="67" w:unhideWhenUsed="0"/>
+    <w:lsdException w:name="Medium Grid 2 Accent 6" w:semiHidden="0" w:uiPriority="68" w:unhideWhenUsed="0"/>
+    <w:lsdException w:name="Medium Grid 3 Accent 6" w:semiHidden="0" w:uiPriority="69" w:unhideWhenUsed="0"/>
+    <w:lsdException w:name="Dark List Accent 6" w:semiHidden="0" w:uiPriority="70" w:unhideWhenUsed="0"/>
+    <w:lsdException w:name="Colorful Shading Accent 6" w:semiHidden="0" w:uiPriority="71" w:unhideWhenUsed="0"/>
+    <w:lsdException w:name="Colorful List Accent 6" w:semiHidden="0" w:uiPriority="72" w:unhideWhenUsed="0"/>
+    <w:lsdException w:name="Colorful Grid Accent 6" w:semiHidden="0" w:uiPriority="73" w:unhideWhenUsed="0"/>
+    <w:lsdException w:name="Subtle Emphasis" w:semiHidden="0" w:uiPriority="19" w:unhideWhenUsed="0" w:qFormat="1"/>
+    <w:lsdException w:name="Intense Emphasis" w:semiHidden="0" w:uiPriority="21" w:unhideWhenUsed="0" w:qFormat="1"/>
+    <w:lsdException w:name="Subtle Reference" w:semiHidden="0" w:uiPriority="31" w:unhideWhenUsed="0" w:qFormat="1"/>
+    <w:lsdException w:name="Intense Reference" w:semiHidden="0" w:uiPriority="32" w:unhideWhenUsed="0" w:qFormat="1"/>
+    <w:lsdException w:name="Book Title" w:semiHidden="0" w:uiPriority="33" w:unhideWhenUsed="0" w:qFormat="1"/>
+    <w:lsdException w:name="Bibliography" w:uiPriority="37"/>
+    <w:lsdException w:name="TOC Heading" w:uiPriority="39" w:qFormat="1"/>
   </w:latentStyles>
   <w:style w:type="paragraph" w:default="1" w:styleId="Standard">
     <w:name w:val="Normal"/>

</xml_diff>